<commit_message>
He hecho la primera parte del ejercicio 2 ya se identifican los atributos de manera unica pero NO ESTA hecha la combinación de 2 columnas a ver si hay una combinación única
</commit_message>
<xml_diff>
--- a/GIS_B4_P2.docx
+++ b/GIS_B4_P2.docx
@@ -92,8 +92,6 @@
       <w:r>
         <w:t>que has utilitzat.</w:t>
       </w:r>
-      <w:bookmarkStart w:id="0" w:name="_GoBack"/>
-      <w:bookmarkEnd w:id="0"/>
     </w:p>
     <w:p>
       <w:pPr>
@@ -142,10 +140,94 @@
       <w:pPr>
         <w:pStyle w:val="Prrafodelista"/>
         <w:jc w:val="both"/>
-      </w:pPr>
+        <w:rPr>
+          <w:color w:val="4472C4" w:themeColor="accent1"/>
+        </w:rPr>
+      </w:pPr>
+    </w:p>
+    <w:p>
+      <w:pPr>
+        <w:jc w:val="both"/>
+        <w:rPr>
+          <w:b/>
+        </w:rPr>
+      </w:pPr>
+      <w:r>
+        <w:rPr>
+          <w:b/>
+        </w:rPr>
+        <w:t>Exercici 2.- Re-identificació (0.5p)</w:t>
+      </w:r>
+    </w:p>
+    <w:p>
+      <w:pPr>
+        <w:jc w:val="both"/>
+        <w:rPr>
+          <w:b/>
+        </w:rPr>
+      </w:pPr>
+      <w:r>
+        <w:t xml:space="preserve">Responeu a les següent qüestions: </w:t>
+      </w:r>
+    </w:p>
+    <w:p>
+      <w:pPr>
+        <w:pStyle w:val="Prrafodelista"/>
+        <w:jc w:val="both"/>
+      </w:pPr>
+      <w:r>
+        <w:t>a. Quins d’aquests atributs o combinacions poden conduir a la identificació única d’un registre</w:t>
+      </w:r>
       <w:r>
         <w:t xml:space="preserve"> </w:t>
       </w:r>
+      <w:r>
+        <w:t>del conjunt de dades?</w:t>
+      </w:r>
+    </w:p>
+    <w:p>
+      <w:pPr>
+        <w:pStyle w:val="Prrafodelista"/>
+        <w:jc w:val="both"/>
+      </w:pPr>
+      <w:r>
+        <w:rPr>
+          <w:color w:val="4472C4" w:themeColor="accent1"/>
+        </w:rPr>
+        <w:t>Hem trobat que tant per Edat, CP i Salari hi ha persones que tenen valors únics i llavors qualsevol dels 3 atributs p</w:t>
+      </w:r>
+      <w:bookmarkStart w:id="0" w:name="_GoBack"/>
+      <w:bookmarkEnd w:id="0"/>
+      <w:r>
+        <w:rPr>
+          <w:color w:val="4472C4" w:themeColor="accent1"/>
+        </w:rPr>
+        <w:t xml:space="preserve">oden identificar de manera única a una persona concreta. </w:t>
+      </w:r>
+    </w:p>
+    <w:p>
+      <w:pPr>
+        <w:pStyle w:val="Prrafodelista"/>
+        <w:jc w:val="both"/>
+      </w:pPr>
+    </w:p>
+    <w:p>
+      <w:pPr>
+        <w:pStyle w:val="Prrafodelista"/>
+        <w:jc w:val="both"/>
+      </w:pPr>
+      <w:r>
+        <w:t>b. Indica quines comandes has fet servir per obtenir aquesta informació, explicitant el significat de les comandes i dels seus paràmetres.</w:t>
+      </w:r>
+    </w:p>
+    <w:p>
+      <w:pPr>
+        <w:pStyle w:val="Prrafodelista"/>
+        <w:jc w:val="both"/>
+        <w:rPr>
+          <w:color w:val="4472C4" w:themeColor="accent1"/>
+        </w:rPr>
+      </w:pPr>
     </w:p>
     <w:sectPr>
       <w:headerReference w:type="default" r:id="rId7"/>

</xml_diff>

<commit_message>
Hechos ejercicos 3 y 4 pero apartado A solo. el 5 no lo pillo del todo
</commit_message>
<xml_diff>
--- a/GIS_B4_P2.docx
+++ b/GIS_B4_P2.docx
@@ -549,19 +549,389 @@
         <w:jc w:val="both"/>
       </w:pPr>
       <w:r>
-        <w:t>a. Indica la comanda que has fet servir, junt amb els paràmetres emprats i el significat de</w:t>
-      </w:r>
-      <w:r>
-        <w:t xml:space="preserve"> </w:t>
-      </w:r>
-      <w:r>
-        <w:t>cadascun d’ells.</w:t>
+        <w:t>a. Indica la comanda que has fet servir, junt amb els paràmetres emprats i el significat de cadascun d’ells.</w:t>
       </w:r>
     </w:p>
     <w:p>
       <w:pPr>
         <w:pStyle w:val="Prrafodelista"/>
         <w:jc w:val="both"/>
+        <w:rPr>
+          <w:rFonts w:cstheme="minorHAnsi"/>
+          <w:color w:val="4472C4" w:themeColor="accent1"/>
+        </w:rPr>
+      </w:pPr>
+      <w:r>
+        <w:rPr>
+          <w:rFonts w:cstheme="minorHAnsi"/>
+          <w:color w:val="4472C4" w:themeColor="accent1"/>
+        </w:rPr>
+        <w:t xml:space="preserve">Nosaltres ho hem fet en 2 </w:t>
+      </w:r>
+      <w:r>
+        <w:rPr>
+          <w:rFonts w:cstheme="minorHAnsi"/>
+          <w:color w:val="4472C4" w:themeColor="accent1"/>
+        </w:rPr>
+        <w:t>passos</w:t>
+      </w:r>
+      <w:r>
+        <w:rPr>
+          <w:rFonts w:cstheme="minorHAnsi"/>
+          <w:color w:val="4472C4" w:themeColor="accent1"/>
+        </w:rPr>
+        <w:t>:</w:t>
+      </w:r>
+    </w:p>
+    <w:p>
+      <w:pPr>
+        <w:pStyle w:val="Prrafodelista"/>
+        <w:jc w:val="both"/>
+        <w:rPr>
+          <w:rFonts w:cstheme="minorHAnsi"/>
+          <w:color w:val="4472C4" w:themeColor="accent1"/>
+        </w:rPr>
+      </w:pPr>
+      <w:r>
+        <w:rPr>
+          <w:rFonts w:cstheme="minorHAnsi"/>
+          <w:color w:val="4472C4" w:themeColor="accent1"/>
+        </w:rPr>
+        <w:t xml:space="preserve">1: </w:t>
+      </w:r>
+      <w:proofErr w:type="spellStart"/>
+      <w:r>
+        <w:rPr>
+          <w:rFonts w:cstheme="minorHAnsi"/>
+          <w:color w:val="4472C4" w:themeColor="accent1"/>
+        </w:rPr>
+        <w:t>edat_soroll</w:t>
+      </w:r>
+      <w:proofErr w:type="spellEnd"/>
+      <w:r>
+        <w:rPr>
+          <w:rFonts w:cstheme="minorHAnsi"/>
+          <w:color w:val="4472C4" w:themeColor="accent1"/>
+        </w:rPr>
+        <w:t xml:space="preserve"> &lt;- </w:t>
+      </w:r>
+      <w:proofErr w:type="spellStart"/>
+      <w:r>
+        <w:rPr>
+          <w:rFonts w:cstheme="minorHAnsi"/>
+          <w:color w:val="4472C4" w:themeColor="accent1"/>
+        </w:rPr>
+        <w:t>addNoise</w:t>
+      </w:r>
+      <w:proofErr w:type="spellEnd"/>
+      <w:r>
+        <w:rPr>
+          <w:rFonts w:cstheme="minorHAnsi"/>
+          <w:color w:val="4472C4" w:themeColor="accent1"/>
+        </w:rPr>
+        <w:t xml:space="preserve">(dades_subset,'Edat',20). Amb això creem un objecte de tipus </w:t>
+      </w:r>
+      <w:proofErr w:type="spellStart"/>
+      <w:r>
+        <w:rPr>
+          <w:rFonts w:cstheme="minorHAnsi"/>
+          <w:color w:val="4472C4" w:themeColor="accent1"/>
+        </w:rPr>
+        <w:t>sdcMicroObj-class</w:t>
+      </w:r>
+      <w:proofErr w:type="spellEnd"/>
+      <w:r>
+        <w:rPr>
+          <w:rFonts w:cstheme="minorHAnsi"/>
+          <w:color w:val="4472C4" w:themeColor="accent1"/>
+        </w:rPr>
+        <w:t xml:space="preserve"> en el qual guardarem el soroll que hem afegit a la variable edat</w:t>
+      </w:r>
+      <w:r>
+        <w:rPr>
+          <w:rFonts w:cstheme="minorHAnsi"/>
+          <w:color w:val="4472C4" w:themeColor="accent1"/>
+        </w:rPr>
+        <w:t xml:space="preserve">, el primer </w:t>
+      </w:r>
+      <w:proofErr w:type="spellStart"/>
+      <w:r>
+        <w:rPr>
+          <w:rFonts w:cstheme="minorHAnsi"/>
+          <w:color w:val="4472C4" w:themeColor="accent1"/>
+        </w:rPr>
+        <w:t>parametre</w:t>
+      </w:r>
+      <w:proofErr w:type="spellEnd"/>
+      <w:r>
+        <w:rPr>
+          <w:rFonts w:cstheme="minorHAnsi"/>
+          <w:color w:val="4472C4" w:themeColor="accent1"/>
+        </w:rPr>
+        <w:t xml:space="preserve"> és el data </w:t>
+      </w:r>
+      <w:proofErr w:type="spellStart"/>
+      <w:r>
+        <w:rPr>
+          <w:rFonts w:cstheme="minorHAnsi"/>
+          <w:color w:val="4472C4" w:themeColor="accent1"/>
+        </w:rPr>
+        <w:t>frame</w:t>
+      </w:r>
+      <w:proofErr w:type="spellEnd"/>
+      <w:r>
+        <w:rPr>
+          <w:rFonts w:cstheme="minorHAnsi"/>
+          <w:color w:val="4472C4" w:themeColor="accent1"/>
+        </w:rPr>
+        <w:t xml:space="preserve"> a partir del qual es treballa, el segon </w:t>
+      </w:r>
+      <w:proofErr w:type="spellStart"/>
+      <w:r>
+        <w:rPr>
+          <w:rFonts w:cstheme="minorHAnsi"/>
+          <w:color w:val="4472C4" w:themeColor="accent1"/>
+        </w:rPr>
+        <w:t>parametre</w:t>
+      </w:r>
+      <w:proofErr w:type="spellEnd"/>
+      <w:r>
+        <w:rPr>
+          <w:rFonts w:cstheme="minorHAnsi"/>
+          <w:color w:val="4472C4" w:themeColor="accent1"/>
+        </w:rPr>
+        <w:t xml:space="preserve"> és la variable o variables a les quals es vol afegir soroll i el tercer </w:t>
+      </w:r>
+      <w:proofErr w:type="spellStart"/>
+      <w:r>
+        <w:rPr>
+          <w:rFonts w:cstheme="minorHAnsi"/>
+          <w:color w:val="4472C4" w:themeColor="accent1"/>
+        </w:rPr>
+        <w:t>parametre</w:t>
+      </w:r>
+      <w:proofErr w:type="spellEnd"/>
+      <w:r>
+        <w:rPr>
+          <w:rFonts w:cstheme="minorHAnsi"/>
+          <w:color w:val="4472C4" w:themeColor="accent1"/>
+        </w:rPr>
+        <w:t xml:space="preserve"> es la quantitat de soroll que afegim</w:t>
+      </w:r>
+    </w:p>
+    <w:p>
+      <w:pPr>
+        <w:pStyle w:val="Prrafodelista"/>
+        <w:jc w:val="both"/>
+        <w:rPr>
+          <w:rFonts w:cstheme="minorHAnsi"/>
+          <w:color w:val="4472C4" w:themeColor="accent1"/>
+        </w:rPr>
+      </w:pPr>
+      <w:r>
+        <w:rPr>
+          <w:rFonts w:cstheme="minorHAnsi"/>
+          <w:color w:val="4472C4" w:themeColor="accent1"/>
+        </w:rPr>
+        <w:t xml:space="preserve">2: </w:t>
+      </w:r>
+      <w:r>
+        <w:rPr>
+          <w:rFonts w:cstheme="minorHAnsi"/>
+          <w:color w:val="4472C4" w:themeColor="accent1"/>
+        </w:rPr>
+        <w:t xml:space="preserve">dades.an = </w:t>
+      </w:r>
+      <w:proofErr w:type="spellStart"/>
+      <w:r>
+        <w:rPr>
+          <w:rFonts w:cstheme="minorHAnsi"/>
+          <w:color w:val="4472C4" w:themeColor="accent1"/>
+        </w:rPr>
+        <w:t>dades_subset</w:t>
+      </w:r>
+      <w:proofErr w:type="spellEnd"/>
+      <w:r>
+        <w:rPr>
+          <w:rFonts w:cstheme="minorHAnsi"/>
+          <w:color w:val="4472C4" w:themeColor="accent1"/>
+        </w:rPr>
+        <w:t>[,c(1,3)]</w:t>
+      </w:r>
+      <w:r>
+        <w:rPr>
+          <w:rFonts w:cstheme="minorHAnsi"/>
+          <w:color w:val="4472C4" w:themeColor="accent1"/>
+        </w:rPr>
+        <w:t>.</w:t>
+      </w:r>
+    </w:p>
+    <w:p>
+      <w:pPr>
+        <w:pStyle w:val="Prrafodelista"/>
+        <w:jc w:val="both"/>
+        <w:rPr>
+          <w:rFonts w:cstheme="minorHAnsi"/>
+          <w:color w:val="4472C4" w:themeColor="accent1"/>
+        </w:rPr>
+      </w:pPr>
+      <w:proofErr w:type="spellStart"/>
+      <w:r>
+        <w:rPr>
+          <w:rFonts w:cstheme="minorHAnsi"/>
+          <w:color w:val="4472C4" w:themeColor="accent1"/>
+        </w:rPr>
+        <w:t>dades.an$Edat</w:t>
+      </w:r>
+      <w:proofErr w:type="spellEnd"/>
+      <w:r>
+        <w:rPr>
+          <w:rFonts w:cstheme="minorHAnsi"/>
+          <w:color w:val="4472C4" w:themeColor="accent1"/>
+        </w:rPr>
+        <w:t xml:space="preserve"> &lt;- </w:t>
+      </w:r>
+      <w:proofErr w:type="spellStart"/>
+      <w:r>
+        <w:rPr>
+          <w:rFonts w:cstheme="minorHAnsi"/>
+          <w:color w:val="4472C4" w:themeColor="accent1"/>
+        </w:rPr>
+        <w:t>edat_soroll$xm</w:t>
+      </w:r>
+      <w:proofErr w:type="spellEnd"/>
+      <w:r>
+        <w:rPr>
+          <w:rFonts w:cstheme="minorHAnsi"/>
+          <w:color w:val="4472C4" w:themeColor="accent1"/>
+        </w:rPr>
+        <w:t xml:space="preserve">. En aquestes dues comandes el que fem es crear un data </w:t>
+      </w:r>
+      <w:proofErr w:type="spellStart"/>
+      <w:r>
+        <w:rPr>
+          <w:rFonts w:cstheme="minorHAnsi"/>
+          <w:color w:val="4472C4" w:themeColor="accent1"/>
+        </w:rPr>
+        <w:t>frame</w:t>
+      </w:r>
+      <w:proofErr w:type="spellEnd"/>
+      <w:r>
+        <w:rPr>
+          <w:rFonts w:cstheme="minorHAnsi"/>
+          <w:color w:val="4472C4" w:themeColor="accent1"/>
+        </w:rPr>
+        <w:t xml:space="preserve"> “dades.an” on guardem el Salari i el CP de “</w:t>
+      </w:r>
+      <w:proofErr w:type="spellStart"/>
+      <w:r>
+        <w:rPr>
+          <w:rFonts w:cstheme="minorHAnsi"/>
+          <w:color w:val="4472C4" w:themeColor="accent1"/>
+        </w:rPr>
+        <w:t>dades_subset</w:t>
+      </w:r>
+      <w:proofErr w:type="spellEnd"/>
+      <w:r>
+        <w:rPr>
+          <w:rFonts w:cstheme="minorHAnsi"/>
+          <w:color w:val="4472C4" w:themeColor="accent1"/>
+        </w:rPr>
+        <w:t xml:space="preserve">” i després afegim el camp </w:t>
+      </w:r>
+      <w:proofErr w:type="spellStart"/>
+      <w:r>
+        <w:rPr>
+          <w:rFonts w:cstheme="minorHAnsi"/>
+          <w:color w:val="4472C4" w:themeColor="accent1"/>
+        </w:rPr>
+        <w:t>xm</w:t>
+      </w:r>
+      <w:proofErr w:type="spellEnd"/>
+      <w:r>
+        <w:rPr>
+          <w:rFonts w:cstheme="minorHAnsi"/>
+          <w:color w:val="4472C4" w:themeColor="accent1"/>
+        </w:rPr>
+        <w:t xml:space="preserve"> del objecte </w:t>
+      </w:r>
+      <w:proofErr w:type="spellStart"/>
+      <w:r>
+        <w:rPr>
+          <w:rFonts w:cstheme="minorHAnsi"/>
+          <w:color w:val="4472C4" w:themeColor="accent1"/>
+        </w:rPr>
+        <w:t>sdcMicroObj-class</w:t>
+      </w:r>
+      <w:proofErr w:type="spellEnd"/>
+      <w:r>
+        <w:rPr>
+          <w:rFonts w:cstheme="minorHAnsi"/>
+          <w:color w:val="4472C4" w:themeColor="accent1"/>
+        </w:rPr>
+        <w:t xml:space="preserve">  </w:t>
+      </w:r>
+      <w:r>
+        <w:rPr>
+          <w:rFonts w:cstheme="minorHAnsi"/>
+          <w:color w:val="4472C4" w:themeColor="accent1"/>
+        </w:rPr>
+        <w:t>“</w:t>
+      </w:r>
+      <w:proofErr w:type="spellStart"/>
+      <w:r>
+        <w:rPr>
+          <w:rFonts w:cstheme="minorHAnsi"/>
+          <w:color w:val="4472C4" w:themeColor="accent1"/>
+        </w:rPr>
+        <w:t>edat_soroll</w:t>
+      </w:r>
+      <w:proofErr w:type="spellEnd"/>
+      <w:r>
+        <w:rPr>
+          <w:rFonts w:cstheme="minorHAnsi"/>
+          <w:color w:val="4472C4" w:themeColor="accent1"/>
+        </w:rPr>
+        <w:t xml:space="preserve">” que hem creat abans al data </w:t>
+      </w:r>
+      <w:proofErr w:type="spellStart"/>
+      <w:r>
+        <w:rPr>
+          <w:rFonts w:cstheme="minorHAnsi"/>
+          <w:color w:val="4472C4" w:themeColor="accent1"/>
+        </w:rPr>
+        <w:t>frame</w:t>
+      </w:r>
+      <w:proofErr w:type="spellEnd"/>
+      <w:r>
+        <w:rPr>
+          <w:rFonts w:cstheme="minorHAnsi"/>
+          <w:color w:val="4472C4" w:themeColor="accent1"/>
+        </w:rPr>
+        <w:t xml:space="preserve"> “dades.an”</w:t>
+      </w:r>
+      <w:r>
+        <w:rPr>
+          <w:rFonts w:cstheme="minorHAnsi"/>
+          <w:color w:val="4472C4" w:themeColor="accent1"/>
+        </w:rPr>
+        <w:t>.</w:t>
+      </w:r>
+    </w:p>
+    <w:p>
+      <w:pPr>
+        <w:pStyle w:val="Prrafodelista"/>
+        <w:jc w:val="both"/>
+        <w:rPr>
+          <w:rFonts w:cstheme="minorHAnsi"/>
+          <w:color w:val="4472C4" w:themeColor="accent1"/>
+        </w:rPr>
+      </w:pPr>
+    </w:p>
+    <w:p>
+      <w:pPr>
+        <w:pStyle w:val="Prrafodelista"/>
+        <w:jc w:val="both"/>
       </w:pPr>
       <w:r>
         <w:t>b. Executa el següent codi adjunt i explica els resultats obtinguts, justificant la resposta.</w:t>
@@ -569,22 +939,504 @@
     </w:p>
     <w:p>
       <w:pPr>
+        <w:pStyle w:val="Prrafodelista"/>
         <w:jc w:val="both"/>
         <w:rPr>
+          <w:color w:val="FF0000"/>
+        </w:rPr>
+      </w:pPr>
+      <w:r>
+        <w:rPr>
+          <w:rFonts w:cstheme="minorHAnsi"/>
+          <w:color w:val="FF0000"/>
+        </w:rPr>
+        <w:t>TODO</w:t>
+      </w:r>
+    </w:p>
+    <w:p>
+      <w:pPr>
+        <w:jc w:val="both"/>
+        <w:rPr>
           <w:b/>
+        </w:rPr>
+      </w:pPr>
+      <w:r>
+        <w:rPr>
+          <w:b/>
+        </w:rPr>
+        <w:t xml:space="preserve">Exercici </w:t>
+      </w:r>
+      <w:r>
+        <w:rPr>
+          <w:b/>
+        </w:rPr>
+        <w:t>4</w:t>
+      </w:r>
+      <w:r>
+        <w:rPr>
+          <w:b/>
+        </w:rPr>
+        <w:t xml:space="preserve">.- </w:t>
+      </w:r>
+      <w:r>
+        <w:rPr>
+          <w:b/>
+        </w:rPr>
+        <w:t xml:space="preserve">Aplicació del mètode d’intercanvi de rang additiu (rang </w:t>
+      </w:r>
+      <w:proofErr w:type="spellStart"/>
+      <w:r>
+        <w:rPr>
+          <w:b/>
+        </w:rPr>
+        <w:t>swap</w:t>
+      </w:r>
+      <w:proofErr w:type="spellEnd"/>
+      <w:r>
+        <w:rPr>
+          <w:b/>
+        </w:rPr>
+        <w:t xml:space="preserve">) </w:t>
+      </w:r>
+      <w:r>
+        <w:rPr>
+          <w:b/>
+        </w:rPr>
+        <w:t>(0.5p)</w:t>
+      </w:r>
+    </w:p>
+    <w:p>
+      <w:pPr>
+        <w:jc w:val="both"/>
+        <w:rPr>
+          <w:b/>
+        </w:rPr>
+      </w:pPr>
+      <w:r>
+        <w:t xml:space="preserve">Responeu a les següent qüestions: </w:t>
+      </w:r>
+    </w:p>
+    <w:p>
+      <w:pPr>
+        <w:pStyle w:val="Prrafodelista"/>
+        <w:jc w:val="both"/>
+      </w:pPr>
+      <w:r>
+        <w:t>a. Indica la comanda que has fet servir, junt amb els paràmetres emprats i el significat de</w:t>
+      </w:r>
+      <w:r>
+        <w:t xml:space="preserve"> </w:t>
+      </w:r>
+      <w:r>
+        <w:t>cadascun d’ells.</w:t>
+      </w:r>
+    </w:p>
+    <w:p>
+      <w:pPr>
+        <w:pStyle w:val="Prrafodelista"/>
+        <w:jc w:val="both"/>
+        <w:rPr>
+          <w:rFonts w:cstheme="minorHAnsi"/>
+          <w:color w:val="4472C4" w:themeColor="accent1"/>
+        </w:rPr>
+      </w:pPr>
+      <w:r>
+        <w:rPr>
+          <w:rFonts w:cstheme="minorHAnsi"/>
+          <w:color w:val="4472C4" w:themeColor="accent1"/>
+        </w:rPr>
+        <w:t xml:space="preserve">dades.rs &lt;- </w:t>
+      </w:r>
+      <w:proofErr w:type="spellStart"/>
+      <w:r>
+        <w:rPr>
+          <w:rFonts w:cstheme="minorHAnsi"/>
+          <w:color w:val="4472C4" w:themeColor="accent1"/>
+        </w:rPr>
+        <w:t>rankSwap</w:t>
+      </w:r>
+      <w:proofErr w:type="spellEnd"/>
+      <w:r>
+        <w:rPr>
+          <w:rFonts w:cstheme="minorHAnsi"/>
+          <w:color w:val="4472C4" w:themeColor="accent1"/>
+        </w:rPr>
+        <w:t>(dades_</w:t>
+      </w:r>
+      <w:proofErr w:type="spellStart"/>
+      <w:r>
+        <w:rPr>
+          <w:rFonts w:cstheme="minorHAnsi"/>
+          <w:color w:val="4472C4" w:themeColor="accent1"/>
+        </w:rPr>
+        <w:t>subset</w:t>
+      </w:r>
+      <w:proofErr w:type="spellEnd"/>
+      <w:r>
+        <w:rPr>
+          <w:rFonts w:cstheme="minorHAnsi"/>
+          <w:color w:val="4472C4" w:themeColor="accent1"/>
+        </w:rPr>
+        <w:t>,'</w:t>
+      </w:r>
+      <w:proofErr w:type="spellStart"/>
+      <w:r>
+        <w:rPr>
+          <w:rFonts w:cstheme="minorHAnsi"/>
+          <w:color w:val="4472C4" w:themeColor="accent1"/>
+        </w:rPr>
+        <w:t>Edat',P</w:t>
+      </w:r>
+      <w:proofErr w:type="spellEnd"/>
+      <w:r>
+        <w:rPr>
+          <w:rFonts w:cstheme="minorHAnsi"/>
+          <w:color w:val="4472C4" w:themeColor="accent1"/>
+        </w:rPr>
+        <w:t>=10)</w:t>
+      </w:r>
+      <w:r>
+        <w:rPr>
+          <w:rFonts w:cstheme="minorHAnsi"/>
+          <w:color w:val="4472C4" w:themeColor="accent1"/>
+        </w:rPr>
+        <w:t>.</w:t>
+      </w:r>
+      <w:r>
+        <w:rPr>
+          <w:rFonts w:cstheme="minorHAnsi"/>
+          <w:color w:val="4472C4" w:themeColor="accent1"/>
+        </w:rPr>
+        <w:t xml:space="preserve"> </w:t>
+      </w:r>
+      <w:r>
+        <w:rPr>
+          <w:rFonts w:cstheme="minorHAnsi"/>
+          <w:color w:val="4472C4" w:themeColor="accent1"/>
+        </w:rPr>
+        <w:t xml:space="preserve">primer </w:t>
+      </w:r>
+      <w:proofErr w:type="spellStart"/>
+      <w:r>
+        <w:rPr>
+          <w:rFonts w:cstheme="minorHAnsi"/>
+          <w:color w:val="4472C4" w:themeColor="accent1"/>
+        </w:rPr>
+        <w:t>parametre</w:t>
+      </w:r>
+      <w:proofErr w:type="spellEnd"/>
+      <w:r>
+        <w:rPr>
+          <w:rFonts w:cstheme="minorHAnsi"/>
+          <w:color w:val="4472C4" w:themeColor="accent1"/>
+        </w:rPr>
+        <w:t xml:space="preserve"> és el data </w:t>
+      </w:r>
+      <w:proofErr w:type="spellStart"/>
+      <w:r>
+        <w:rPr>
+          <w:rFonts w:cstheme="minorHAnsi"/>
+          <w:color w:val="4472C4" w:themeColor="accent1"/>
+        </w:rPr>
+        <w:t>frame</w:t>
+      </w:r>
+      <w:proofErr w:type="spellEnd"/>
+      <w:r>
+        <w:rPr>
+          <w:rFonts w:cstheme="minorHAnsi"/>
+          <w:color w:val="4472C4" w:themeColor="accent1"/>
+        </w:rPr>
+        <w:t xml:space="preserve"> a partir del qual es treballa, el segon </w:t>
+      </w:r>
+      <w:proofErr w:type="spellStart"/>
+      <w:r>
+        <w:rPr>
+          <w:rFonts w:cstheme="minorHAnsi"/>
+          <w:color w:val="4472C4" w:themeColor="accent1"/>
+        </w:rPr>
+        <w:t>parametre</w:t>
+      </w:r>
+      <w:proofErr w:type="spellEnd"/>
+      <w:r>
+        <w:rPr>
+          <w:rFonts w:cstheme="minorHAnsi"/>
+          <w:color w:val="4472C4" w:themeColor="accent1"/>
+        </w:rPr>
+        <w:t xml:space="preserve"> és la variable o variables a les quals es vol afegir soroll i el tercer </w:t>
+      </w:r>
+      <w:proofErr w:type="spellStart"/>
+      <w:r>
+        <w:rPr>
+          <w:rFonts w:cstheme="minorHAnsi"/>
+          <w:color w:val="4472C4" w:themeColor="accent1"/>
+        </w:rPr>
+        <w:t>parametre</w:t>
+      </w:r>
+      <w:proofErr w:type="spellEnd"/>
+      <w:r>
+        <w:rPr>
+          <w:rFonts w:cstheme="minorHAnsi"/>
+          <w:color w:val="4472C4" w:themeColor="accent1"/>
+        </w:rPr>
+        <w:t>(P)</w:t>
+      </w:r>
+      <w:r>
+        <w:rPr>
+          <w:rFonts w:cstheme="minorHAnsi"/>
+          <w:color w:val="4472C4" w:themeColor="accent1"/>
+        </w:rPr>
+        <w:t xml:space="preserve"> es </w:t>
+      </w:r>
+      <w:r>
+        <w:rPr>
+          <w:rFonts w:cstheme="minorHAnsi"/>
+          <w:color w:val="4472C4" w:themeColor="accent1"/>
+        </w:rPr>
+        <w:t xml:space="preserve">el percentatge amb el qual es </w:t>
+      </w:r>
+      <w:proofErr w:type="spellStart"/>
+      <w:r>
+        <w:rPr>
+          <w:rFonts w:cstheme="minorHAnsi"/>
+          <w:color w:val="4472C4" w:themeColor="accent1"/>
+        </w:rPr>
+        <w:t>fara</w:t>
+      </w:r>
+      <w:proofErr w:type="spellEnd"/>
+      <w:r>
+        <w:rPr>
+          <w:rFonts w:cstheme="minorHAnsi"/>
+          <w:color w:val="4472C4" w:themeColor="accent1"/>
+        </w:rPr>
+        <w:t xml:space="preserve"> el </w:t>
+      </w:r>
+      <w:proofErr w:type="spellStart"/>
+      <w:r>
+        <w:rPr>
+          <w:rFonts w:cstheme="minorHAnsi"/>
+          <w:color w:val="4472C4" w:themeColor="accent1"/>
+        </w:rPr>
+        <w:t>rank</w:t>
+      </w:r>
+      <w:proofErr w:type="spellEnd"/>
+      <w:r>
+        <w:rPr>
+          <w:rFonts w:cstheme="minorHAnsi"/>
+          <w:color w:val="4472C4" w:themeColor="accent1"/>
+        </w:rPr>
+        <w:t xml:space="preserve"> </w:t>
+      </w:r>
+      <w:proofErr w:type="spellStart"/>
+      <w:r>
+        <w:rPr>
+          <w:rFonts w:cstheme="minorHAnsi"/>
+          <w:color w:val="4472C4" w:themeColor="accent1"/>
+        </w:rPr>
+        <w:t>swap</w:t>
+      </w:r>
+      <w:proofErr w:type="spellEnd"/>
+    </w:p>
+    <w:p>
+      <w:pPr>
+        <w:pStyle w:val="Prrafodelista"/>
+        <w:jc w:val="both"/>
+      </w:pPr>
+    </w:p>
+    <w:p>
+      <w:pPr>
+        <w:pStyle w:val="Prrafodelista"/>
+        <w:jc w:val="both"/>
+      </w:pPr>
+      <w:r>
+        <w:t xml:space="preserve">b. </w:t>
+      </w:r>
+      <w:r>
+        <w:t>Genera una gràfica similar a la que hem emprat en l’exercici anterior – apartat b), on es pugui</w:t>
+      </w:r>
+      <w:r>
+        <w:t xml:space="preserve"> </w:t>
+      </w:r>
+      <w:r>
+        <w:t xml:space="preserve">veure de forma visual i ràpida la dispersió o alteració de l’atribut Edat </w:t>
+      </w:r>
+      <w:proofErr w:type="spellStart"/>
+      <w:r>
+        <w:t>desprésd’aplicar</w:t>
+      </w:r>
+      <w:proofErr w:type="spellEnd"/>
+      <w:r>
+        <w:t xml:space="preserve"> el</w:t>
+      </w:r>
+      <w:r>
+        <w:t xml:space="preserve"> </w:t>
+      </w:r>
+      <w:r>
+        <w:t>mètode d’intercanvi de rang.</w:t>
+      </w:r>
+    </w:p>
+    <w:p>
+      <w:pPr>
+        <w:pStyle w:val="Prrafodelista"/>
+        <w:jc w:val="both"/>
+        <w:rPr>
+          <w:color w:val="FF0000"/>
+        </w:rPr>
+      </w:pPr>
+      <w:r>
+        <w:rPr>
+          <w:rFonts w:cstheme="minorHAnsi"/>
+          <w:color w:val="FF0000"/>
+        </w:rPr>
+        <w:t>TODO</w:t>
+      </w:r>
+    </w:p>
+    <w:p>
+      <w:pPr>
+        <w:jc w:val="both"/>
+        <w:rPr>
+          <w:b/>
+        </w:rPr>
+      </w:pPr>
+      <w:r>
+        <w:rPr>
+          <w:b/>
+        </w:rPr>
+        <w:t xml:space="preserve">Exercici </w:t>
+      </w:r>
+      <w:r>
+        <w:rPr>
+          <w:b/>
+        </w:rPr>
+        <w:t>5</w:t>
+      </w:r>
+      <w:r>
+        <w:rPr>
+          <w:b/>
+        </w:rPr>
+        <w:t xml:space="preserve">.- </w:t>
+      </w:r>
+      <w:r>
+        <w:rPr>
+          <w:b/>
+        </w:rPr>
+        <w:t>Càlcul de la utilitat (0.5p)</w:t>
+      </w:r>
+    </w:p>
+    <w:p>
+      <w:pPr>
+        <w:jc w:val="both"/>
+        <w:rPr>
+          <w:b/>
+        </w:rPr>
+      </w:pPr>
+      <w:r>
+        <w:t xml:space="preserve">Responeu a les següent qüestions: </w:t>
+      </w:r>
+    </w:p>
+    <w:p>
+      <w:pPr>
+        <w:pStyle w:val="Prrafodelista"/>
+        <w:jc w:val="both"/>
+      </w:pPr>
+      <w:r>
+        <w:t xml:space="preserve">a. Utilitza la comanda </w:t>
+      </w:r>
+      <w:proofErr w:type="spellStart"/>
+      <w:r>
+        <w:t>dUtility</w:t>
+      </w:r>
+      <w:proofErr w:type="spellEnd"/>
+      <w:r>
+        <w:t xml:space="preserve"> de la llibreria </w:t>
+      </w:r>
+      <w:proofErr w:type="spellStart"/>
+      <w:r>
+        <w:t>sdcMicro</w:t>
+      </w:r>
+      <w:proofErr w:type="spellEnd"/>
+      <w:r>
+        <w:t xml:space="preserve"> per a estimar la pèrdua de informació</w:t>
+      </w:r>
+      <w:r>
+        <w:t xml:space="preserve"> </w:t>
+      </w:r>
+      <w:r>
+        <w:t>que s’ha produït en generar la versió pertorbada de l’atribut Edat emprant els mètodes de</w:t>
+      </w:r>
+      <w:r>
+        <w:t xml:space="preserve"> s</w:t>
+      </w:r>
+      <w:r>
+        <w:t>oroll additiu i intercanvi de rang (generats en els dos exercicis anteriors). Indica la comanda</w:t>
+      </w:r>
+      <w:r>
+        <w:t xml:space="preserve"> </w:t>
+      </w:r>
+      <w:r>
+        <w:t>que has fet servir, junt amb els paràmetres emprats i el significat de cadascun d’ells.</w:t>
+      </w:r>
+    </w:p>
+    <w:p>
+      <w:pPr>
+        <w:pStyle w:val="Prrafodelista"/>
+        <w:jc w:val="both"/>
+        <w:rPr>
+          <w:rFonts w:cstheme="minorHAnsi"/>
+          <w:color w:val="FF0000"/>
+        </w:rPr>
+      </w:pPr>
+      <w:r>
+        <w:rPr>
+          <w:rFonts w:cstheme="minorHAnsi"/>
+          <w:color w:val="FF0000"/>
+        </w:rPr>
+        <w:t>TODO</w:t>
+      </w:r>
+    </w:p>
+    <w:p>
+      <w:pPr>
+        <w:pStyle w:val="Prrafodelista"/>
+        <w:jc w:val="both"/>
+      </w:pPr>
+    </w:p>
+    <w:p>
+      <w:pPr>
+        <w:pStyle w:val="Prrafodelista"/>
+        <w:jc w:val="both"/>
+      </w:pPr>
+      <w:r>
+        <w:t xml:space="preserve">b. </w:t>
+      </w:r>
+      <w:r>
+        <w:t>Comenta els resultats obtinguts i descriu el significat dels valors obtingut i com es calculen.</w:t>
+      </w:r>
+    </w:p>
+    <w:p>
+      <w:pPr>
+        <w:pStyle w:val="Prrafodelista"/>
+        <w:jc w:val="both"/>
+        <w:rPr>
+          <w:color w:val="FF0000"/>
+        </w:rPr>
+      </w:pPr>
+      <w:r>
+        <w:rPr>
+          <w:rFonts w:cstheme="minorHAnsi"/>
+          <w:color w:val="FF0000"/>
+        </w:rPr>
+        <w:t>TODO</w:t>
+      </w:r>
+    </w:p>
+    <w:p>
+      <w:pPr>
+        <w:pStyle w:val="Prrafodelista"/>
+        <w:jc w:val="both"/>
+        <w:rPr>
+          <w:color w:val="4472C4" w:themeColor="accent1"/>
         </w:rPr>
       </w:pPr>
       <w:bookmarkStart w:id="0" w:name="_GoBack"/>
       <w:bookmarkEnd w:id="0"/>
-    </w:p>
-    <w:p>
-      <w:pPr>
-        <w:pStyle w:val="Prrafodelista"/>
-        <w:jc w:val="both"/>
-        <w:rPr>
-          <w:color w:val="4472C4" w:themeColor="accent1"/>
-        </w:rPr>
-      </w:pPr>
     </w:p>
     <w:sectPr>
       <w:headerReference w:type="default" r:id="rId7"/>
@@ -3809,7 +4661,6 @@
   <w:style w:type="character" w:default="1" w:styleId="Fuentedeprrafopredeter">
     <w:name w:val="Default Paragraph Font"/>
     <w:uiPriority w:val="1"/>
-    <w:semiHidden/>
     <w:unhideWhenUsed/>
   </w:style>
   <w:style w:type="table" w:default="1" w:styleId="Tablanormal">

</xml_diff>

<commit_message>
Hecho hasta el ejercicio 6 incluido, tengo dudas con los ejercicios 5 y 6, segun como lo haga da resultados diferentes
</commit_message>
<xml_diff>
--- a/GIS_B4_P2.docx
+++ b/GIS_B4_P2.docx
@@ -9,6 +9,8 @@
           <w:b/>
         </w:rPr>
       </w:pPr>
+      <w:bookmarkStart w:id="0" w:name="_Hlk8227110"/>
+      <w:bookmarkEnd w:id="0"/>
       <w:r>
         <w:rPr>
           <w:b/>
@@ -733,14 +735,7 @@
           <w:rFonts w:cstheme="minorHAnsi"/>
           <w:color w:val="4472C4" w:themeColor="accent1"/>
         </w:rPr>
-        <w:t xml:space="preserve">2: </w:t>
-      </w:r>
-      <w:r>
-        <w:rPr>
-          <w:rFonts w:cstheme="minorHAnsi"/>
-          <w:color w:val="4472C4" w:themeColor="accent1"/>
-        </w:rPr>
-        <w:t xml:space="preserve">dades.an = </w:t>
+        <w:t xml:space="preserve">2: dades.an = </w:t>
       </w:r>
       <w:proofErr w:type="spellStart"/>
       <w:r>
@@ -869,14 +864,7 @@
           <w:rFonts w:cstheme="minorHAnsi"/>
           <w:color w:val="4472C4" w:themeColor="accent1"/>
         </w:rPr>
-        <w:t xml:space="preserve">  </w:t>
-      </w:r>
-      <w:r>
-        <w:rPr>
-          <w:rFonts w:cstheme="minorHAnsi"/>
-          <w:color w:val="4472C4" w:themeColor="accent1"/>
-        </w:rPr>
-        <w:t>“</w:t>
+        <w:t xml:space="preserve">  “</w:t>
       </w:r>
       <w:proofErr w:type="spellStart"/>
       <w:r>
@@ -942,6 +930,1135 @@
         <w:pStyle w:val="Prrafodelista"/>
         <w:jc w:val="both"/>
         <w:rPr>
+          <w:rFonts w:cstheme="minorHAnsi"/>
+          <w:color w:val="4472C4" w:themeColor="accent1"/>
+        </w:rPr>
+      </w:pPr>
+      <w:r>
+        <w:rPr>
+          <w:noProof/>
+        </w:rPr>
+        <w:drawing>
+          <wp:inline distT="0" distB="0" distL="0" distR="0" wp14:anchorId="70803048" wp14:editId="00C93F4F">
+            <wp:extent cx="5400040" cy="3926840"/>
+            <wp:effectExtent l="0" t="0" r="0" b="0"/>
+            <wp:docPr id="1" name="Imagen 1"/>
+            <wp:cNvGraphicFramePr>
+              <a:graphicFrameLocks xmlns:a="http://schemas.openxmlformats.org/drawingml/2006/main" noChangeAspect="1"/>
+            </wp:cNvGraphicFramePr>
+            <a:graphic xmlns:a="http://schemas.openxmlformats.org/drawingml/2006/main">
+              <a:graphicData uri="http://schemas.openxmlformats.org/drawingml/2006/picture">
+                <pic:pic xmlns:pic="http://schemas.openxmlformats.org/drawingml/2006/picture">
+                  <pic:nvPicPr>
+                    <pic:cNvPr id="1" name=""/>
+                    <pic:cNvPicPr/>
+                  </pic:nvPicPr>
+                  <pic:blipFill>
+                    <a:blip r:embed="rId7"/>
+                    <a:stretch>
+                      <a:fillRect/>
+                    </a:stretch>
+                  </pic:blipFill>
+                  <pic:spPr>
+                    <a:xfrm>
+                      <a:off x="0" y="0"/>
+                      <a:ext cx="5400040" cy="3926840"/>
+                    </a:xfrm>
+                    <a:prstGeom prst="rect">
+                      <a:avLst/>
+                    </a:prstGeom>
+                  </pic:spPr>
+                </pic:pic>
+              </a:graphicData>
+            </a:graphic>
+          </wp:inline>
+        </w:drawing>
+      </w:r>
+      <w:r>
+        <w:rPr>
+          <w:rFonts w:cstheme="minorHAnsi"/>
+          <w:color w:val="4472C4" w:themeColor="accent1"/>
+        </w:rPr>
+        <w:t xml:space="preserve">Obtenim aquesta gràfica, en l’eix d’abscisses tenim l’edat real de la persona i en l’eix </w:t>
+      </w:r>
+      <w:proofErr w:type="spellStart"/>
+      <w:r>
+        <w:rPr>
+          <w:rFonts w:cstheme="minorHAnsi"/>
+          <w:color w:val="4472C4" w:themeColor="accent1"/>
+        </w:rPr>
+        <w:t>d’oordenades</w:t>
+      </w:r>
+      <w:proofErr w:type="spellEnd"/>
+      <w:r>
+        <w:rPr>
+          <w:rFonts w:cstheme="minorHAnsi"/>
+          <w:color w:val="4472C4" w:themeColor="accent1"/>
+        </w:rPr>
+        <w:t xml:space="preserve"> l’edat després d’afegir el soroll. La línia vermella és per on haurien d’estar els punts en cas de no haver soroll, llavors tots aquells punts que es troben per sobre de la </w:t>
+      </w:r>
+      <w:proofErr w:type="spellStart"/>
+      <w:r>
+        <w:rPr>
+          <w:rFonts w:cstheme="minorHAnsi"/>
+          <w:color w:val="4472C4" w:themeColor="accent1"/>
+        </w:rPr>
+        <w:t>líniea</w:t>
+      </w:r>
+      <w:proofErr w:type="spellEnd"/>
+      <w:r>
+        <w:rPr>
+          <w:rFonts w:cstheme="minorHAnsi"/>
+          <w:color w:val="4472C4" w:themeColor="accent1"/>
+        </w:rPr>
+        <w:t xml:space="preserve"> vermella son persones a les quals se’ls ha afegit edat (fins un 20%) i aquells que es troben per sota son persones a les quals se’ls ha tret edat (fins un 20%).</w:t>
+      </w:r>
+    </w:p>
+    <w:p>
+      <w:pPr>
+        <w:pStyle w:val="Prrafodelista"/>
+        <w:jc w:val="both"/>
+      </w:pPr>
+    </w:p>
+    <w:p>
+      <w:pPr>
+        <w:jc w:val="both"/>
+        <w:rPr>
+          <w:b/>
+        </w:rPr>
+      </w:pPr>
+    </w:p>
+    <w:p>
+      <w:pPr>
+        <w:jc w:val="both"/>
+        <w:rPr>
+          <w:b/>
+        </w:rPr>
+      </w:pPr>
+      <w:r>
+        <w:rPr>
+          <w:b/>
+        </w:rPr>
+        <w:lastRenderedPageBreak/>
+        <w:t xml:space="preserve">Exercici </w:t>
+      </w:r>
+      <w:r>
+        <w:rPr>
+          <w:b/>
+        </w:rPr>
+        <w:t>4</w:t>
+      </w:r>
+      <w:r>
+        <w:rPr>
+          <w:b/>
+        </w:rPr>
+        <w:t xml:space="preserve">.- </w:t>
+      </w:r>
+      <w:r>
+        <w:rPr>
+          <w:b/>
+        </w:rPr>
+        <w:t xml:space="preserve">Aplicació del mètode d’intercanvi de rang additiu (rang </w:t>
+      </w:r>
+      <w:proofErr w:type="spellStart"/>
+      <w:r>
+        <w:rPr>
+          <w:b/>
+        </w:rPr>
+        <w:t>swap</w:t>
+      </w:r>
+      <w:proofErr w:type="spellEnd"/>
+      <w:r>
+        <w:rPr>
+          <w:b/>
+        </w:rPr>
+        <w:t xml:space="preserve">) </w:t>
+      </w:r>
+      <w:r>
+        <w:rPr>
+          <w:b/>
+        </w:rPr>
+        <w:t>(0.5p)</w:t>
+      </w:r>
+    </w:p>
+    <w:p>
+      <w:pPr>
+        <w:jc w:val="both"/>
+        <w:rPr>
+          <w:b/>
+        </w:rPr>
+      </w:pPr>
+      <w:r>
+        <w:t xml:space="preserve">Responeu a les següent qüestions: </w:t>
+      </w:r>
+    </w:p>
+    <w:p>
+      <w:pPr>
+        <w:pStyle w:val="Prrafodelista"/>
+        <w:jc w:val="both"/>
+      </w:pPr>
+      <w:r>
+        <w:t>a. Indica la comanda que has fet servir, junt amb els paràmetres emprats i el significat de cadascun d’ells.</w:t>
+      </w:r>
+    </w:p>
+    <w:p>
+      <w:pPr>
+        <w:pStyle w:val="Prrafodelista"/>
+        <w:jc w:val="both"/>
+        <w:rPr>
+          <w:rFonts w:cstheme="minorHAnsi"/>
+          <w:color w:val="4472C4" w:themeColor="accent1"/>
+        </w:rPr>
+      </w:pPr>
+      <w:r>
+        <w:rPr>
+          <w:rFonts w:cstheme="minorHAnsi"/>
+          <w:color w:val="4472C4" w:themeColor="accent1"/>
+        </w:rPr>
+        <w:t xml:space="preserve">dades.rs &lt;- </w:t>
+      </w:r>
+      <w:proofErr w:type="spellStart"/>
+      <w:r>
+        <w:rPr>
+          <w:rFonts w:cstheme="minorHAnsi"/>
+          <w:color w:val="4472C4" w:themeColor="accent1"/>
+        </w:rPr>
+        <w:t>rankSwap</w:t>
+      </w:r>
+      <w:proofErr w:type="spellEnd"/>
+      <w:r>
+        <w:rPr>
+          <w:rFonts w:cstheme="minorHAnsi"/>
+          <w:color w:val="4472C4" w:themeColor="accent1"/>
+        </w:rPr>
+        <w:t>(dades_</w:t>
+      </w:r>
+      <w:proofErr w:type="spellStart"/>
+      <w:r>
+        <w:rPr>
+          <w:rFonts w:cstheme="minorHAnsi"/>
+          <w:color w:val="4472C4" w:themeColor="accent1"/>
+        </w:rPr>
+        <w:t>subset</w:t>
+      </w:r>
+      <w:proofErr w:type="spellEnd"/>
+      <w:r>
+        <w:rPr>
+          <w:rFonts w:cstheme="minorHAnsi"/>
+          <w:color w:val="4472C4" w:themeColor="accent1"/>
+        </w:rPr>
+        <w:t>,'</w:t>
+      </w:r>
+      <w:proofErr w:type="spellStart"/>
+      <w:r>
+        <w:rPr>
+          <w:rFonts w:cstheme="minorHAnsi"/>
+          <w:color w:val="4472C4" w:themeColor="accent1"/>
+        </w:rPr>
+        <w:t>Edat',P</w:t>
+      </w:r>
+      <w:proofErr w:type="spellEnd"/>
+      <w:r>
+        <w:rPr>
+          <w:rFonts w:cstheme="minorHAnsi"/>
+          <w:color w:val="4472C4" w:themeColor="accent1"/>
+        </w:rPr>
+        <w:t>=10)</w:t>
+      </w:r>
+      <w:r>
+        <w:rPr>
+          <w:rFonts w:cstheme="minorHAnsi"/>
+          <w:color w:val="4472C4" w:themeColor="accent1"/>
+        </w:rPr>
+        <w:t>.</w:t>
+      </w:r>
+      <w:r>
+        <w:rPr>
+          <w:rFonts w:cstheme="minorHAnsi"/>
+          <w:color w:val="4472C4" w:themeColor="accent1"/>
+        </w:rPr>
+        <w:t xml:space="preserve"> primer </w:t>
+      </w:r>
+      <w:proofErr w:type="spellStart"/>
+      <w:r>
+        <w:rPr>
+          <w:rFonts w:cstheme="minorHAnsi"/>
+          <w:color w:val="4472C4" w:themeColor="accent1"/>
+        </w:rPr>
+        <w:t>parametre</w:t>
+      </w:r>
+      <w:proofErr w:type="spellEnd"/>
+      <w:r>
+        <w:rPr>
+          <w:rFonts w:cstheme="minorHAnsi"/>
+          <w:color w:val="4472C4" w:themeColor="accent1"/>
+        </w:rPr>
+        <w:t xml:space="preserve"> és el data </w:t>
+      </w:r>
+      <w:proofErr w:type="spellStart"/>
+      <w:r>
+        <w:rPr>
+          <w:rFonts w:cstheme="minorHAnsi"/>
+          <w:color w:val="4472C4" w:themeColor="accent1"/>
+        </w:rPr>
+        <w:t>frame</w:t>
+      </w:r>
+      <w:proofErr w:type="spellEnd"/>
+      <w:r>
+        <w:rPr>
+          <w:rFonts w:cstheme="minorHAnsi"/>
+          <w:color w:val="4472C4" w:themeColor="accent1"/>
+        </w:rPr>
+        <w:t xml:space="preserve"> a partir del qual es treballa, el segon </w:t>
+      </w:r>
+      <w:proofErr w:type="spellStart"/>
+      <w:r>
+        <w:rPr>
+          <w:rFonts w:cstheme="minorHAnsi"/>
+          <w:color w:val="4472C4" w:themeColor="accent1"/>
+        </w:rPr>
+        <w:t>parametre</w:t>
+      </w:r>
+      <w:proofErr w:type="spellEnd"/>
+      <w:r>
+        <w:rPr>
+          <w:rFonts w:cstheme="minorHAnsi"/>
+          <w:color w:val="4472C4" w:themeColor="accent1"/>
+        </w:rPr>
+        <w:t xml:space="preserve"> és la variable o variables a les quals es vol </w:t>
+      </w:r>
+      <w:r>
+        <w:rPr>
+          <w:rFonts w:cstheme="minorHAnsi"/>
+          <w:color w:val="4472C4" w:themeColor="accent1"/>
+        </w:rPr>
+        <w:t xml:space="preserve">fer el </w:t>
+      </w:r>
+      <w:proofErr w:type="spellStart"/>
+      <w:r>
+        <w:rPr>
+          <w:rFonts w:cstheme="minorHAnsi"/>
+          <w:color w:val="4472C4" w:themeColor="accent1"/>
+        </w:rPr>
+        <w:t>rank</w:t>
+      </w:r>
+      <w:proofErr w:type="spellEnd"/>
+      <w:r>
+        <w:rPr>
+          <w:rFonts w:cstheme="minorHAnsi"/>
+          <w:color w:val="4472C4" w:themeColor="accent1"/>
+        </w:rPr>
+        <w:t xml:space="preserve"> </w:t>
+      </w:r>
+      <w:proofErr w:type="spellStart"/>
+      <w:r>
+        <w:rPr>
+          <w:rFonts w:cstheme="minorHAnsi"/>
+          <w:color w:val="4472C4" w:themeColor="accent1"/>
+        </w:rPr>
+        <w:t>swapping</w:t>
+      </w:r>
+      <w:proofErr w:type="spellEnd"/>
+      <w:r>
+        <w:rPr>
+          <w:rFonts w:cstheme="minorHAnsi"/>
+          <w:color w:val="4472C4" w:themeColor="accent1"/>
+        </w:rPr>
+        <w:t xml:space="preserve"> </w:t>
+      </w:r>
+      <w:r>
+        <w:rPr>
+          <w:rFonts w:cstheme="minorHAnsi"/>
+          <w:color w:val="4472C4" w:themeColor="accent1"/>
+        </w:rPr>
+        <w:t xml:space="preserve">i el tercer </w:t>
+      </w:r>
+      <w:proofErr w:type="spellStart"/>
+      <w:r>
+        <w:rPr>
+          <w:rFonts w:cstheme="minorHAnsi"/>
+          <w:color w:val="4472C4" w:themeColor="accent1"/>
+        </w:rPr>
+        <w:t>parametre</w:t>
+      </w:r>
+      <w:proofErr w:type="spellEnd"/>
+      <w:r>
+        <w:rPr>
+          <w:rFonts w:cstheme="minorHAnsi"/>
+          <w:color w:val="4472C4" w:themeColor="accent1"/>
+        </w:rPr>
+        <w:t xml:space="preserve">(P) es el percentatge amb el qual es </w:t>
+      </w:r>
+      <w:proofErr w:type="spellStart"/>
+      <w:r>
+        <w:rPr>
+          <w:rFonts w:cstheme="minorHAnsi"/>
+          <w:color w:val="4472C4" w:themeColor="accent1"/>
+        </w:rPr>
+        <w:t>fara</w:t>
+      </w:r>
+      <w:proofErr w:type="spellEnd"/>
+      <w:r>
+        <w:rPr>
+          <w:rFonts w:cstheme="minorHAnsi"/>
+          <w:color w:val="4472C4" w:themeColor="accent1"/>
+        </w:rPr>
+        <w:t xml:space="preserve"> el </w:t>
+      </w:r>
+      <w:proofErr w:type="spellStart"/>
+      <w:r>
+        <w:rPr>
+          <w:rFonts w:cstheme="minorHAnsi"/>
+          <w:color w:val="4472C4" w:themeColor="accent1"/>
+        </w:rPr>
+        <w:t>rank</w:t>
+      </w:r>
+      <w:proofErr w:type="spellEnd"/>
+      <w:r>
+        <w:rPr>
+          <w:rFonts w:cstheme="minorHAnsi"/>
+          <w:color w:val="4472C4" w:themeColor="accent1"/>
+        </w:rPr>
+        <w:t xml:space="preserve"> </w:t>
+      </w:r>
+      <w:proofErr w:type="spellStart"/>
+      <w:r>
+        <w:rPr>
+          <w:rFonts w:cstheme="minorHAnsi"/>
+          <w:color w:val="4472C4" w:themeColor="accent1"/>
+        </w:rPr>
+        <w:t>swap</w:t>
+      </w:r>
+      <w:proofErr w:type="spellEnd"/>
+    </w:p>
+    <w:p>
+      <w:pPr>
+        <w:pStyle w:val="Prrafodelista"/>
+        <w:jc w:val="both"/>
+      </w:pPr>
+    </w:p>
+    <w:p>
+      <w:pPr>
+        <w:pStyle w:val="Prrafodelista"/>
+        <w:jc w:val="both"/>
+      </w:pPr>
+      <w:r>
+        <w:t xml:space="preserve">b. </w:t>
+      </w:r>
+      <w:r>
+        <w:t>Genera una gràfica similar a la que hem emprat en l’exercici anterior – apartat b), on es pugui veure de forma visual i ràpida la dispersió o alteració de l’atribut Edat després</w:t>
+      </w:r>
+      <w:r>
+        <w:t xml:space="preserve"> </w:t>
+      </w:r>
+      <w:r>
+        <w:t>d’aplicar el mètode d’intercanvi de rang.</w:t>
+      </w:r>
+    </w:p>
+    <w:p>
+      <w:pPr>
+        <w:pStyle w:val="Prrafodelista"/>
+        <w:jc w:val="both"/>
+        <w:rPr>
+          <w:rFonts w:cstheme="minorHAnsi"/>
+          <w:color w:val="4472C4" w:themeColor="accent1"/>
+        </w:rPr>
+      </w:pPr>
+      <w:r>
+        <w:rPr>
+          <w:noProof/>
+        </w:rPr>
+        <w:drawing>
+          <wp:inline distT="0" distB="0" distL="0" distR="0" wp14:anchorId="7786894B" wp14:editId="7F4DE719">
+            <wp:extent cx="5400040" cy="3926840"/>
+            <wp:effectExtent l="0" t="0" r="0" b="0"/>
+            <wp:docPr id="2" name="Imagen 2"/>
+            <wp:cNvGraphicFramePr>
+              <a:graphicFrameLocks xmlns:a="http://schemas.openxmlformats.org/drawingml/2006/main" noChangeAspect="1"/>
+            </wp:cNvGraphicFramePr>
+            <a:graphic xmlns:a="http://schemas.openxmlformats.org/drawingml/2006/main">
+              <a:graphicData uri="http://schemas.openxmlformats.org/drawingml/2006/picture">
+                <pic:pic xmlns:pic="http://schemas.openxmlformats.org/drawingml/2006/picture">
+                  <pic:nvPicPr>
+                    <pic:cNvPr id="1" name=""/>
+                    <pic:cNvPicPr/>
+                  </pic:nvPicPr>
+                  <pic:blipFill>
+                    <a:blip r:embed="rId8"/>
+                    <a:stretch>
+                      <a:fillRect/>
+                    </a:stretch>
+                  </pic:blipFill>
+                  <pic:spPr>
+                    <a:xfrm>
+                      <a:off x="0" y="0"/>
+                      <a:ext cx="5400040" cy="3926840"/>
+                    </a:xfrm>
+                    <a:prstGeom prst="rect">
+                      <a:avLst/>
+                    </a:prstGeom>
+                  </pic:spPr>
+                </pic:pic>
+              </a:graphicData>
+            </a:graphic>
+          </wp:inline>
+        </w:drawing>
+      </w:r>
+      <w:r>
+        <w:rPr>
+          <w:rFonts w:cstheme="minorHAnsi"/>
+          <w:color w:val="4472C4" w:themeColor="accent1"/>
+        </w:rPr>
+        <w:t xml:space="preserve">Igual que en el cas anterior, </w:t>
+      </w:r>
+      <w:r>
+        <w:rPr>
+          <w:rFonts w:cstheme="minorHAnsi"/>
+          <w:color w:val="4472C4" w:themeColor="accent1"/>
+        </w:rPr>
+        <w:t xml:space="preserve"> en l’eix d’abscisses tenim l’edat real de la persona i en l’eix </w:t>
+      </w:r>
+      <w:proofErr w:type="spellStart"/>
+      <w:r>
+        <w:rPr>
+          <w:rFonts w:cstheme="minorHAnsi"/>
+          <w:color w:val="4472C4" w:themeColor="accent1"/>
+        </w:rPr>
+        <w:t>d’oordenades</w:t>
+      </w:r>
+      <w:proofErr w:type="spellEnd"/>
+      <w:r>
+        <w:rPr>
+          <w:rFonts w:cstheme="minorHAnsi"/>
+          <w:color w:val="4472C4" w:themeColor="accent1"/>
+        </w:rPr>
+        <w:t xml:space="preserve"> l’edat després </w:t>
+      </w:r>
+      <w:r>
+        <w:rPr>
+          <w:rFonts w:cstheme="minorHAnsi"/>
+          <w:color w:val="4472C4" w:themeColor="accent1"/>
+        </w:rPr>
+        <w:t xml:space="preserve">de fer </w:t>
+      </w:r>
+      <w:r>
+        <w:rPr>
+          <w:rFonts w:cstheme="minorHAnsi"/>
+          <w:color w:val="4472C4" w:themeColor="accent1"/>
+        </w:rPr>
+        <w:t xml:space="preserve">el </w:t>
+      </w:r>
+      <w:proofErr w:type="spellStart"/>
+      <w:r>
+        <w:rPr>
+          <w:rFonts w:cstheme="minorHAnsi"/>
+          <w:color w:val="4472C4" w:themeColor="accent1"/>
+        </w:rPr>
+        <w:t>rank</w:t>
+      </w:r>
+      <w:proofErr w:type="spellEnd"/>
+      <w:r>
+        <w:rPr>
+          <w:rFonts w:cstheme="minorHAnsi"/>
+          <w:color w:val="4472C4" w:themeColor="accent1"/>
+        </w:rPr>
+        <w:t xml:space="preserve"> </w:t>
+      </w:r>
+      <w:proofErr w:type="spellStart"/>
+      <w:r>
+        <w:rPr>
+          <w:rFonts w:cstheme="minorHAnsi"/>
+          <w:color w:val="4472C4" w:themeColor="accent1"/>
+        </w:rPr>
+        <w:t>swapping</w:t>
+      </w:r>
+      <w:proofErr w:type="spellEnd"/>
+      <w:r>
+        <w:rPr>
+          <w:rFonts w:cstheme="minorHAnsi"/>
+          <w:color w:val="4472C4" w:themeColor="accent1"/>
+        </w:rPr>
+        <w:t>. També com en el cas, l</w:t>
+      </w:r>
+      <w:r>
+        <w:rPr>
+          <w:rFonts w:cstheme="minorHAnsi"/>
+          <w:color w:val="4472C4" w:themeColor="accent1"/>
+        </w:rPr>
+        <w:t xml:space="preserve">a línia vermella és per on haurien d’estar els punts en cas </w:t>
+      </w:r>
+      <w:r>
+        <w:rPr>
+          <w:rFonts w:cstheme="minorHAnsi"/>
+          <w:color w:val="4472C4" w:themeColor="accent1"/>
+        </w:rPr>
+        <w:t>original</w:t>
+      </w:r>
+      <w:r>
+        <w:rPr>
+          <w:rFonts w:cstheme="minorHAnsi"/>
+          <w:color w:val="4472C4" w:themeColor="accent1"/>
+        </w:rPr>
+        <w:t xml:space="preserve">, llavors tots aquells punts que es troben per sobre de la </w:t>
+      </w:r>
+      <w:proofErr w:type="spellStart"/>
+      <w:r>
+        <w:rPr>
+          <w:rFonts w:cstheme="minorHAnsi"/>
+          <w:color w:val="4472C4" w:themeColor="accent1"/>
+        </w:rPr>
+        <w:t>líniea</w:t>
+      </w:r>
+      <w:proofErr w:type="spellEnd"/>
+      <w:r>
+        <w:rPr>
+          <w:rFonts w:cstheme="minorHAnsi"/>
+          <w:color w:val="4472C4" w:themeColor="accent1"/>
+        </w:rPr>
+        <w:t xml:space="preserve"> vermella son persones a les quals se’ls ha afegit edat i aquells que es troben per sota son persones a les quals se’ls ha tret edat</w:t>
+      </w:r>
+      <w:r>
+        <w:rPr>
+          <w:rFonts w:cstheme="minorHAnsi"/>
+          <w:color w:val="4472C4" w:themeColor="accent1"/>
+        </w:rPr>
+        <w:t>.</w:t>
+      </w:r>
+    </w:p>
+    <w:p>
+      <w:pPr>
+        <w:pStyle w:val="Prrafodelista"/>
+        <w:jc w:val="both"/>
+      </w:pPr>
+    </w:p>
+    <w:p>
+      <w:pPr>
+        <w:jc w:val="both"/>
+        <w:rPr>
+          <w:b/>
+        </w:rPr>
+      </w:pPr>
+      <w:r>
+        <w:rPr>
+          <w:b/>
+        </w:rPr>
+        <w:t xml:space="preserve">Exercici </w:t>
+      </w:r>
+      <w:r>
+        <w:rPr>
+          <w:b/>
+        </w:rPr>
+        <w:t>5</w:t>
+      </w:r>
+      <w:r>
+        <w:rPr>
+          <w:b/>
+        </w:rPr>
+        <w:t xml:space="preserve">.- </w:t>
+      </w:r>
+      <w:r>
+        <w:rPr>
+          <w:b/>
+        </w:rPr>
+        <w:t>Càlcul de la utilitat (0.5p)</w:t>
+      </w:r>
+    </w:p>
+    <w:p>
+      <w:pPr>
+        <w:jc w:val="both"/>
+        <w:rPr>
+          <w:b/>
+        </w:rPr>
+      </w:pPr>
+      <w:r>
+        <w:t xml:space="preserve">Responeu a les següent qüestions: </w:t>
+      </w:r>
+    </w:p>
+    <w:p>
+      <w:pPr>
+        <w:pStyle w:val="Prrafodelista"/>
+        <w:jc w:val="both"/>
+      </w:pPr>
+      <w:r>
+        <w:t xml:space="preserve">a. Utilitza la comanda </w:t>
+      </w:r>
+      <w:proofErr w:type="spellStart"/>
+      <w:r>
+        <w:t>dUtility</w:t>
+      </w:r>
+      <w:proofErr w:type="spellEnd"/>
+      <w:r>
+        <w:t xml:space="preserve"> de la llibreria </w:t>
+      </w:r>
+      <w:proofErr w:type="spellStart"/>
+      <w:r>
+        <w:t>sdcMicro</w:t>
+      </w:r>
+      <w:proofErr w:type="spellEnd"/>
+      <w:r>
+        <w:t xml:space="preserve"> per a estimar la pèrdua de informació que s’ha produït en generar la versió pertorbada de l’atribut Edat emprant els mètodes de soroll additiu i intercanvi de rang (generats en els dos exercicis </w:t>
+      </w:r>
+      <w:r>
+        <w:lastRenderedPageBreak/>
+        <w:t>anteriors). Indica la comanda que has fet servir, junt amb els paràmetres emprats i el significat de cadascun d’ells.</w:t>
+      </w:r>
+    </w:p>
+    <w:p>
+      <w:pPr>
+        <w:pStyle w:val="Prrafodelista"/>
+        <w:jc w:val="both"/>
+        <w:rPr>
+          <w:rFonts w:cstheme="minorHAnsi"/>
+          <w:color w:val="4472C4" w:themeColor="accent1"/>
+        </w:rPr>
+      </w:pPr>
+      <w:r>
+        <w:rPr>
+          <w:rFonts w:cstheme="minorHAnsi"/>
+          <w:color w:val="4472C4" w:themeColor="accent1"/>
+        </w:rPr>
+        <w:t xml:space="preserve">Per </w:t>
+      </w:r>
+      <w:proofErr w:type="spellStart"/>
+      <w:r>
+        <w:rPr>
+          <w:rFonts w:cstheme="minorHAnsi"/>
+          <w:color w:val="4472C4" w:themeColor="accent1"/>
+        </w:rPr>
+        <w:t>additive</w:t>
+      </w:r>
+      <w:proofErr w:type="spellEnd"/>
+      <w:r>
+        <w:rPr>
+          <w:rFonts w:cstheme="minorHAnsi"/>
+          <w:color w:val="4472C4" w:themeColor="accent1"/>
+        </w:rPr>
+        <w:t xml:space="preserve"> </w:t>
+      </w:r>
+      <w:proofErr w:type="spellStart"/>
+      <w:r>
+        <w:rPr>
+          <w:rFonts w:cstheme="minorHAnsi"/>
+          <w:color w:val="4472C4" w:themeColor="accent1"/>
+        </w:rPr>
+        <w:t>noise</w:t>
+      </w:r>
+      <w:proofErr w:type="spellEnd"/>
+      <w:r>
+        <w:rPr>
+          <w:rFonts w:cstheme="minorHAnsi"/>
+          <w:color w:val="4472C4" w:themeColor="accent1"/>
+        </w:rPr>
+        <w:t>:</w:t>
+      </w:r>
+    </w:p>
+    <w:p>
+      <w:pPr>
+        <w:pStyle w:val="Prrafodelista"/>
+        <w:jc w:val="both"/>
+        <w:rPr>
+          <w:rFonts w:cstheme="minorHAnsi"/>
+          <w:color w:val="4472C4" w:themeColor="accent1"/>
+        </w:rPr>
+      </w:pPr>
+      <w:proofErr w:type="spellStart"/>
+      <w:r>
+        <w:rPr>
+          <w:rFonts w:cstheme="minorHAnsi"/>
+          <w:color w:val="4472C4" w:themeColor="accent1"/>
+        </w:rPr>
+        <w:t>dUtility</w:t>
+      </w:r>
+      <w:proofErr w:type="spellEnd"/>
+      <w:r>
+        <w:rPr>
+          <w:rFonts w:cstheme="minorHAnsi"/>
+          <w:color w:val="4472C4" w:themeColor="accent1"/>
+        </w:rPr>
+        <w:t>(</w:t>
+      </w:r>
+      <w:proofErr w:type="spellStart"/>
+      <w:r>
+        <w:rPr>
+          <w:rFonts w:cstheme="minorHAnsi"/>
+          <w:color w:val="4472C4" w:themeColor="accent1"/>
+        </w:rPr>
+        <w:t>obj</w:t>
+      </w:r>
+      <w:proofErr w:type="spellEnd"/>
+      <w:r>
+        <w:rPr>
+          <w:rFonts w:cstheme="minorHAnsi"/>
+          <w:color w:val="4472C4" w:themeColor="accent1"/>
+        </w:rPr>
+        <w:t>=</w:t>
+      </w:r>
+      <w:proofErr w:type="spellStart"/>
+      <w:r>
+        <w:rPr>
+          <w:rFonts w:cstheme="minorHAnsi"/>
+          <w:color w:val="4472C4" w:themeColor="accent1"/>
+        </w:rPr>
+        <w:t>dades_subset</w:t>
+      </w:r>
+      <w:proofErr w:type="spellEnd"/>
+      <w:r>
+        <w:rPr>
+          <w:rFonts w:cstheme="minorHAnsi"/>
+          <w:color w:val="4472C4" w:themeColor="accent1"/>
+        </w:rPr>
+        <w:t xml:space="preserve">[2], </w:t>
+      </w:r>
+      <w:proofErr w:type="spellStart"/>
+      <w:r>
+        <w:rPr>
+          <w:rFonts w:cstheme="minorHAnsi"/>
+          <w:color w:val="4472C4" w:themeColor="accent1"/>
+        </w:rPr>
+        <w:t>xm</w:t>
+      </w:r>
+      <w:proofErr w:type="spellEnd"/>
+      <w:r>
+        <w:rPr>
+          <w:rFonts w:cstheme="minorHAnsi"/>
+          <w:color w:val="4472C4" w:themeColor="accent1"/>
+        </w:rPr>
+        <w:t>=dades.an[3])</w:t>
+      </w:r>
+      <w:r>
+        <w:rPr>
+          <w:rFonts w:cstheme="minorHAnsi"/>
+          <w:color w:val="4472C4" w:themeColor="accent1"/>
+        </w:rPr>
+        <w:t xml:space="preserve">. </w:t>
+      </w:r>
+      <w:r>
+        <w:rPr>
+          <w:rFonts w:cstheme="minorHAnsi"/>
+          <w:color w:val="4472C4" w:themeColor="accent1"/>
+        </w:rPr>
+        <w:t>E</w:t>
+      </w:r>
+      <w:r>
+        <w:rPr>
+          <w:rFonts w:cstheme="minorHAnsi"/>
+          <w:color w:val="4472C4" w:themeColor="accent1"/>
+        </w:rPr>
+        <w:t>l</w:t>
+      </w:r>
+      <w:r>
+        <w:rPr>
+          <w:rFonts w:cstheme="minorHAnsi"/>
+          <w:color w:val="4472C4" w:themeColor="accent1"/>
+        </w:rPr>
+        <w:t xml:space="preserve"> que fem es que a partir del </w:t>
+      </w:r>
+      <w:r>
+        <w:rPr>
+          <w:rFonts w:cstheme="minorHAnsi"/>
+          <w:color w:val="4472C4" w:themeColor="accent1"/>
+        </w:rPr>
+        <w:t xml:space="preserve">data </w:t>
+      </w:r>
+      <w:proofErr w:type="spellStart"/>
+      <w:r>
+        <w:rPr>
+          <w:rFonts w:cstheme="minorHAnsi"/>
+          <w:color w:val="4472C4" w:themeColor="accent1"/>
+        </w:rPr>
+        <w:t>frame</w:t>
+      </w:r>
+      <w:proofErr w:type="spellEnd"/>
+      <w:r>
+        <w:rPr>
+          <w:rFonts w:cstheme="minorHAnsi"/>
+          <w:color w:val="4472C4" w:themeColor="accent1"/>
+        </w:rPr>
+        <w:t xml:space="preserve"> </w:t>
+      </w:r>
+      <w:proofErr w:type="spellStart"/>
+      <w:r>
+        <w:rPr>
+          <w:rFonts w:cstheme="minorHAnsi"/>
+          <w:color w:val="4472C4" w:themeColor="accent1"/>
+        </w:rPr>
+        <w:t>dades_subset</w:t>
+      </w:r>
+      <w:proofErr w:type="spellEnd"/>
+      <w:r>
+        <w:rPr>
+          <w:rFonts w:cstheme="minorHAnsi"/>
+          <w:color w:val="4472C4" w:themeColor="accent1"/>
+        </w:rPr>
+        <w:t xml:space="preserve"> agafem el camp 2 que es correspon a l’edat i el comparem amb el camp 3 del </w:t>
+      </w:r>
+      <w:proofErr w:type="spellStart"/>
+      <w:r>
+        <w:rPr>
+          <w:rFonts w:cstheme="minorHAnsi"/>
+          <w:color w:val="4472C4" w:themeColor="accent1"/>
+        </w:rPr>
+        <w:t>dataframe</w:t>
+      </w:r>
+      <w:proofErr w:type="spellEnd"/>
+      <w:r>
+        <w:rPr>
+          <w:rFonts w:cstheme="minorHAnsi"/>
+          <w:color w:val="4472C4" w:themeColor="accent1"/>
+        </w:rPr>
+        <w:t xml:space="preserve"> modificat dades.an.</w:t>
+      </w:r>
+    </w:p>
+    <w:p>
+      <w:pPr>
+        <w:pStyle w:val="Prrafodelista"/>
+        <w:jc w:val="both"/>
+        <w:rPr>
+          <w:rFonts w:cstheme="minorHAnsi"/>
+          <w:color w:val="4472C4" w:themeColor="accent1"/>
+        </w:rPr>
+      </w:pPr>
+      <w:r>
+        <w:rPr>
+          <w:rFonts w:cstheme="minorHAnsi"/>
+          <w:color w:val="4472C4" w:themeColor="accent1"/>
+        </w:rPr>
+        <w:t xml:space="preserve">Per </w:t>
+      </w:r>
+      <w:proofErr w:type="spellStart"/>
+      <w:r>
+        <w:rPr>
+          <w:rFonts w:cstheme="minorHAnsi"/>
+          <w:color w:val="4472C4" w:themeColor="accent1"/>
+        </w:rPr>
+        <w:t>rank</w:t>
+      </w:r>
+      <w:proofErr w:type="spellEnd"/>
+      <w:r>
+        <w:rPr>
+          <w:rFonts w:cstheme="minorHAnsi"/>
+          <w:color w:val="4472C4" w:themeColor="accent1"/>
+        </w:rPr>
+        <w:t xml:space="preserve"> </w:t>
+      </w:r>
+      <w:proofErr w:type="spellStart"/>
+      <w:r>
+        <w:rPr>
+          <w:rFonts w:cstheme="minorHAnsi"/>
+          <w:color w:val="4472C4" w:themeColor="accent1"/>
+        </w:rPr>
+        <w:t>swapping</w:t>
+      </w:r>
+      <w:proofErr w:type="spellEnd"/>
+      <w:r>
+        <w:rPr>
+          <w:rFonts w:cstheme="minorHAnsi"/>
+          <w:color w:val="4472C4" w:themeColor="accent1"/>
+        </w:rPr>
+        <w:t>:</w:t>
+      </w:r>
+    </w:p>
+    <w:p>
+      <w:pPr>
+        <w:pStyle w:val="Prrafodelista"/>
+        <w:jc w:val="both"/>
+        <w:rPr>
+          <w:rFonts w:cstheme="minorHAnsi"/>
+          <w:color w:val="4472C4" w:themeColor="accent1"/>
+        </w:rPr>
+      </w:pPr>
+      <w:proofErr w:type="spellStart"/>
+      <w:r>
+        <w:rPr>
+          <w:rFonts w:cstheme="minorHAnsi"/>
+          <w:color w:val="4472C4" w:themeColor="accent1"/>
+        </w:rPr>
+        <w:t>dUtility</w:t>
+      </w:r>
+      <w:proofErr w:type="spellEnd"/>
+      <w:r>
+        <w:rPr>
+          <w:rFonts w:cstheme="minorHAnsi"/>
+          <w:color w:val="4472C4" w:themeColor="accent1"/>
+        </w:rPr>
+        <w:t>(</w:t>
+      </w:r>
+      <w:proofErr w:type="spellStart"/>
+      <w:r>
+        <w:rPr>
+          <w:rFonts w:cstheme="minorHAnsi"/>
+          <w:color w:val="4472C4" w:themeColor="accent1"/>
+        </w:rPr>
+        <w:t>obj</w:t>
+      </w:r>
+      <w:proofErr w:type="spellEnd"/>
+      <w:r>
+        <w:rPr>
+          <w:rFonts w:cstheme="minorHAnsi"/>
+          <w:color w:val="4472C4" w:themeColor="accent1"/>
+        </w:rPr>
+        <w:t xml:space="preserve"> = </w:t>
+      </w:r>
+      <w:proofErr w:type="spellStart"/>
+      <w:r>
+        <w:rPr>
+          <w:rFonts w:cstheme="minorHAnsi"/>
+          <w:color w:val="4472C4" w:themeColor="accent1"/>
+        </w:rPr>
+        <w:t>dades_subset</w:t>
+      </w:r>
+      <w:proofErr w:type="spellEnd"/>
+      <w:r>
+        <w:rPr>
+          <w:rFonts w:cstheme="minorHAnsi"/>
+          <w:color w:val="4472C4" w:themeColor="accent1"/>
+        </w:rPr>
+        <w:t xml:space="preserve">[2], </w:t>
+      </w:r>
+      <w:proofErr w:type="spellStart"/>
+      <w:r>
+        <w:rPr>
+          <w:rFonts w:cstheme="minorHAnsi"/>
+          <w:color w:val="4472C4" w:themeColor="accent1"/>
+        </w:rPr>
+        <w:t>xm</w:t>
+      </w:r>
+      <w:proofErr w:type="spellEnd"/>
+      <w:r>
+        <w:rPr>
+          <w:rFonts w:cstheme="minorHAnsi"/>
+          <w:color w:val="4472C4" w:themeColor="accent1"/>
+        </w:rPr>
+        <w:t>=dades.rs[2])</w:t>
+      </w:r>
+      <w:r>
+        <w:rPr>
+          <w:rFonts w:cstheme="minorHAnsi"/>
+          <w:color w:val="4472C4" w:themeColor="accent1"/>
+        </w:rPr>
+        <w:t xml:space="preserve">. </w:t>
+      </w:r>
+      <w:r>
+        <w:rPr>
+          <w:rFonts w:cstheme="minorHAnsi"/>
+          <w:color w:val="4472C4" w:themeColor="accent1"/>
+        </w:rPr>
+        <w:t>E</w:t>
+      </w:r>
+      <w:r>
+        <w:rPr>
+          <w:rFonts w:cstheme="minorHAnsi"/>
+          <w:color w:val="4472C4" w:themeColor="accent1"/>
+        </w:rPr>
+        <w:t>l</w:t>
+      </w:r>
+      <w:r>
+        <w:rPr>
+          <w:rFonts w:cstheme="minorHAnsi"/>
+          <w:color w:val="4472C4" w:themeColor="accent1"/>
+        </w:rPr>
+        <w:t xml:space="preserve"> que fem es que a partir del </w:t>
+      </w:r>
+      <w:r>
+        <w:rPr>
+          <w:rFonts w:cstheme="minorHAnsi"/>
+          <w:color w:val="4472C4" w:themeColor="accent1"/>
+        </w:rPr>
+        <w:t xml:space="preserve">data </w:t>
+      </w:r>
+      <w:proofErr w:type="spellStart"/>
+      <w:r>
+        <w:rPr>
+          <w:rFonts w:cstheme="minorHAnsi"/>
+          <w:color w:val="4472C4" w:themeColor="accent1"/>
+        </w:rPr>
+        <w:t>frame</w:t>
+      </w:r>
+      <w:proofErr w:type="spellEnd"/>
+      <w:r>
+        <w:rPr>
+          <w:rFonts w:cstheme="minorHAnsi"/>
+          <w:color w:val="4472C4" w:themeColor="accent1"/>
+        </w:rPr>
+        <w:t xml:space="preserve"> </w:t>
+      </w:r>
+      <w:proofErr w:type="spellStart"/>
+      <w:r>
+        <w:rPr>
+          <w:rFonts w:cstheme="minorHAnsi"/>
+          <w:color w:val="4472C4" w:themeColor="accent1"/>
+        </w:rPr>
+        <w:t>dades_subset</w:t>
+      </w:r>
+      <w:proofErr w:type="spellEnd"/>
+      <w:r>
+        <w:rPr>
+          <w:rFonts w:cstheme="minorHAnsi"/>
+          <w:color w:val="4472C4" w:themeColor="accent1"/>
+        </w:rPr>
+        <w:t xml:space="preserve"> agafem el camp 2 que es correspon a l’edat i el comparem amb el camp </w:t>
+      </w:r>
+      <w:r>
+        <w:rPr>
+          <w:rFonts w:cstheme="minorHAnsi"/>
+          <w:color w:val="4472C4" w:themeColor="accent1"/>
+        </w:rPr>
+        <w:t>2</w:t>
+      </w:r>
+      <w:r>
+        <w:rPr>
+          <w:rFonts w:cstheme="minorHAnsi"/>
+          <w:color w:val="4472C4" w:themeColor="accent1"/>
+        </w:rPr>
+        <w:t xml:space="preserve"> del </w:t>
+      </w:r>
+      <w:proofErr w:type="spellStart"/>
+      <w:r>
+        <w:rPr>
+          <w:rFonts w:cstheme="minorHAnsi"/>
+          <w:color w:val="4472C4" w:themeColor="accent1"/>
+        </w:rPr>
+        <w:t>dataframe</w:t>
+      </w:r>
+      <w:proofErr w:type="spellEnd"/>
+      <w:r>
+        <w:rPr>
+          <w:rFonts w:cstheme="minorHAnsi"/>
+          <w:color w:val="4472C4" w:themeColor="accent1"/>
+        </w:rPr>
+        <w:t xml:space="preserve"> modificat dades.</w:t>
+      </w:r>
+      <w:r>
+        <w:rPr>
+          <w:rFonts w:cstheme="minorHAnsi"/>
+          <w:color w:val="4472C4" w:themeColor="accent1"/>
+        </w:rPr>
+        <w:t>rs.</w:t>
+      </w:r>
+    </w:p>
+    <w:p>
+      <w:pPr>
+        <w:pStyle w:val="Prrafodelista"/>
+        <w:jc w:val="both"/>
+      </w:pPr>
+    </w:p>
+    <w:p>
+      <w:pPr>
+        <w:pStyle w:val="Prrafodelista"/>
+        <w:jc w:val="both"/>
+      </w:pPr>
+      <w:r>
+        <w:t xml:space="preserve">b. </w:t>
+      </w:r>
+      <w:r>
+        <w:t>Comenta els resultats obtinguts i descriu el significat dels valors obtingut i com es calculen.</w:t>
+      </w:r>
+    </w:p>
+    <w:p>
+      <w:pPr>
+        <w:pStyle w:val="Prrafodelista"/>
+        <w:jc w:val="both"/>
+        <w:rPr>
           <w:color w:val="FF0000"/>
         </w:rPr>
       </w:pPr>
@@ -955,6 +2072,15 @@
     </w:p>
     <w:p>
       <w:pPr>
+        <w:pStyle w:val="Prrafodelista"/>
+        <w:jc w:val="both"/>
+        <w:rPr>
+          <w:color w:val="4472C4" w:themeColor="accent1"/>
+        </w:rPr>
+      </w:pPr>
+    </w:p>
+    <w:p>
+      <w:pPr>
         <w:jc w:val="both"/>
         <w:rPr>
           <w:b/>
@@ -970,7 +2096,7 @@
         <w:rPr>
           <w:b/>
         </w:rPr>
-        <w:t>4</w:t>
+        <w:t>6</w:t>
       </w:r>
       <w:r>
         <w:rPr>
@@ -982,35 +2108,613 @@
         <w:rPr>
           <w:b/>
         </w:rPr>
-        <w:t xml:space="preserve">Aplicació del mètode d’intercanvi de rang additiu (rang </w:t>
-      </w:r>
-      <w:proofErr w:type="spellStart"/>
-      <w:r>
+        <w:t>Càlcul del nivell de privacitat (0.5p)</w:t>
+      </w:r>
+    </w:p>
+    <w:p>
+      <w:pPr>
+        <w:jc w:val="both"/>
         <w:rPr>
           <w:b/>
         </w:rPr>
-        <w:t>swap</w:t>
-      </w:r>
-      <w:proofErr w:type="spellEnd"/>
-      <w:r>
+      </w:pPr>
+      <w:r>
+        <w:t xml:space="preserve">Responeu a les següent qüestions: </w:t>
+      </w:r>
+    </w:p>
+    <w:p>
+      <w:pPr>
+        <w:pStyle w:val="Prrafodelista"/>
+        <w:jc w:val="both"/>
+      </w:pPr>
+      <w:r>
+        <w:t xml:space="preserve">a. Utilitza la comanda </w:t>
+      </w:r>
+      <w:proofErr w:type="spellStart"/>
+      <w:r>
+        <w:t>dRisk</w:t>
+      </w:r>
+      <w:proofErr w:type="spellEnd"/>
+      <w:r>
+        <w:t xml:space="preserve"> de la llibreria </w:t>
+      </w:r>
+      <w:proofErr w:type="spellStart"/>
+      <w:r>
+        <w:t>sdcMicro</w:t>
+      </w:r>
+      <w:proofErr w:type="spellEnd"/>
+      <w:r>
+        <w:t xml:space="preserve"> per a estimar el risc o nivell de privacita</w:t>
+      </w:r>
+      <w:r>
+        <w:t xml:space="preserve">t </w:t>
+      </w:r>
+      <w:r>
+        <w:t>en la versió pertorbada de l’atribut Edat, emprant els mètodes de soroll additiu i intercanvi</w:t>
+      </w:r>
+      <w:r>
+        <w:t xml:space="preserve"> </w:t>
+      </w:r>
+      <w:r>
+        <w:t>de rang (generats en els dos exercicis anteriors). Indica la comanda que has fet servir, junt</w:t>
+      </w:r>
+      <w:r>
+        <w:t xml:space="preserve"> </w:t>
+      </w:r>
+      <w:r>
+        <w:t>amb els paràmetres emprats i el significat de cadascun d’ells.</w:t>
+      </w:r>
+    </w:p>
+    <w:p>
+      <w:pPr>
+        <w:pStyle w:val="Prrafodelista"/>
+        <w:jc w:val="both"/>
+        <w:rPr>
+          <w:color w:val="4472C4" w:themeColor="accent1"/>
+        </w:rPr>
+      </w:pPr>
+      <w:r>
+        <w:rPr>
+          <w:color w:val="4472C4" w:themeColor="accent1"/>
+        </w:rPr>
+        <w:t>En ambdós casos la comanda és molt similar a l’anterior</w:t>
+      </w:r>
+    </w:p>
+    <w:p>
+      <w:pPr>
+        <w:pStyle w:val="Prrafodelista"/>
+        <w:jc w:val="both"/>
+        <w:rPr>
+          <w:color w:val="4472C4" w:themeColor="accent1"/>
+        </w:rPr>
+      </w:pPr>
+      <w:r>
+        <w:rPr>
+          <w:color w:val="4472C4" w:themeColor="accent1"/>
+        </w:rPr>
+        <w:t xml:space="preserve">Per </w:t>
+      </w:r>
+      <w:proofErr w:type="spellStart"/>
+      <w:r>
+        <w:rPr>
+          <w:color w:val="4472C4" w:themeColor="accent1"/>
+        </w:rPr>
+        <w:t>additive</w:t>
+      </w:r>
+      <w:proofErr w:type="spellEnd"/>
+      <w:r>
+        <w:rPr>
+          <w:color w:val="4472C4" w:themeColor="accent1"/>
+        </w:rPr>
+        <w:t xml:space="preserve"> </w:t>
+      </w:r>
+      <w:proofErr w:type="spellStart"/>
+      <w:r>
+        <w:rPr>
+          <w:color w:val="4472C4" w:themeColor="accent1"/>
+        </w:rPr>
+        <w:t>noise</w:t>
+      </w:r>
+      <w:proofErr w:type="spellEnd"/>
+      <w:r>
+        <w:rPr>
+          <w:color w:val="4472C4" w:themeColor="accent1"/>
+        </w:rPr>
+        <w:t>:</w:t>
+      </w:r>
+    </w:p>
+    <w:p>
+      <w:pPr>
+        <w:pStyle w:val="Prrafodelista"/>
+        <w:jc w:val="both"/>
+        <w:rPr>
+          <w:rFonts w:cstheme="minorHAnsi"/>
+          <w:color w:val="4472C4" w:themeColor="accent1"/>
+        </w:rPr>
+      </w:pPr>
+      <w:proofErr w:type="spellStart"/>
+      <w:r>
+        <w:rPr>
+          <w:color w:val="4472C4" w:themeColor="accent1"/>
+        </w:rPr>
+        <w:t>dRisk</w:t>
+      </w:r>
+      <w:proofErr w:type="spellEnd"/>
+      <w:r>
+        <w:rPr>
+          <w:color w:val="4472C4" w:themeColor="accent1"/>
+        </w:rPr>
+        <w:t>(</w:t>
+      </w:r>
+      <w:proofErr w:type="spellStart"/>
+      <w:r>
+        <w:rPr>
+          <w:color w:val="4472C4" w:themeColor="accent1"/>
+        </w:rPr>
+        <w:t>obj</w:t>
+      </w:r>
+      <w:proofErr w:type="spellEnd"/>
+      <w:r>
+        <w:rPr>
+          <w:color w:val="4472C4" w:themeColor="accent1"/>
+        </w:rPr>
+        <w:t xml:space="preserve"> = </w:t>
+      </w:r>
+      <w:proofErr w:type="spellStart"/>
+      <w:r>
+        <w:rPr>
+          <w:color w:val="4472C4" w:themeColor="accent1"/>
+        </w:rPr>
+        <w:t>dades_subset</w:t>
+      </w:r>
+      <w:proofErr w:type="spellEnd"/>
+      <w:r>
+        <w:rPr>
+          <w:color w:val="4472C4" w:themeColor="accent1"/>
+        </w:rPr>
+        <w:t xml:space="preserve">[2], </w:t>
+      </w:r>
+      <w:proofErr w:type="spellStart"/>
+      <w:r>
+        <w:rPr>
+          <w:color w:val="4472C4" w:themeColor="accent1"/>
+        </w:rPr>
+        <w:t>xm</w:t>
+      </w:r>
+      <w:proofErr w:type="spellEnd"/>
+      <w:r>
+        <w:rPr>
+          <w:color w:val="4472C4" w:themeColor="accent1"/>
+        </w:rPr>
+        <w:t>=dades.an[3])</w:t>
+      </w:r>
+      <w:r>
+        <w:rPr>
+          <w:color w:val="4472C4" w:themeColor="accent1"/>
+        </w:rPr>
+        <w:t xml:space="preserve">. </w:t>
+      </w:r>
+      <w:r>
+        <w:rPr>
+          <w:rFonts w:cstheme="minorHAnsi"/>
+          <w:color w:val="4472C4" w:themeColor="accent1"/>
+        </w:rPr>
+        <w:t>E</w:t>
+      </w:r>
+      <w:r>
+        <w:rPr>
+          <w:rFonts w:cstheme="minorHAnsi"/>
+          <w:color w:val="4472C4" w:themeColor="accent1"/>
+        </w:rPr>
+        <w:t>l</w:t>
+      </w:r>
+      <w:r>
+        <w:rPr>
+          <w:rFonts w:cstheme="minorHAnsi"/>
+          <w:color w:val="4472C4" w:themeColor="accent1"/>
+        </w:rPr>
+        <w:t xml:space="preserve"> que fem es que a partir del </w:t>
+      </w:r>
+      <w:r>
+        <w:rPr>
+          <w:rFonts w:cstheme="minorHAnsi"/>
+          <w:color w:val="4472C4" w:themeColor="accent1"/>
+        </w:rPr>
+        <w:t xml:space="preserve">data </w:t>
+      </w:r>
+      <w:proofErr w:type="spellStart"/>
+      <w:r>
+        <w:rPr>
+          <w:rFonts w:cstheme="minorHAnsi"/>
+          <w:color w:val="4472C4" w:themeColor="accent1"/>
+        </w:rPr>
+        <w:t>frame</w:t>
+      </w:r>
+      <w:proofErr w:type="spellEnd"/>
+      <w:r>
+        <w:rPr>
+          <w:rFonts w:cstheme="minorHAnsi"/>
+          <w:color w:val="4472C4" w:themeColor="accent1"/>
+        </w:rPr>
+        <w:t xml:space="preserve"> </w:t>
+      </w:r>
+      <w:proofErr w:type="spellStart"/>
+      <w:r>
+        <w:rPr>
+          <w:rFonts w:cstheme="minorHAnsi"/>
+          <w:color w:val="4472C4" w:themeColor="accent1"/>
+        </w:rPr>
+        <w:t>dades_subset</w:t>
+      </w:r>
+      <w:proofErr w:type="spellEnd"/>
+      <w:r>
+        <w:rPr>
+          <w:rFonts w:cstheme="minorHAnsi"/>
+          <w:color w:val="4472C4" w:themeColor="accent1"/>
+        </w:rPr>
+        <w:t xml:space="preserve"> agafem el camp 2 que es correspon a l’edat i el comparem amb el camp 3 del </w:t>
+      </w:r>
+      <w:proofErr w:type="spellStart"/>
+      <w:r>
+        <w:rPr>
+          <w:rFonts w:cstheme="minorHAnsi"/>
+          <w:color w:val="4472C4" w:themeColor="accent1"/>
+        </w:rPr>
+        <w:t>dataframe</w:t>
+      </w:r>
+      <w:proofErr w:type="spellEnd"/>
+      <w:r>
+        <w:rPr>
+          <w:rFonts w:cstheme="minorHAnsi"/>
+          <w:color w:val="4472C4" w:themeColor="accent1"/>
+        </w:rPr>
+        <w:t xml:space="preserve"> modificat dades.an.</w:t>
+      </w:r>
+    </w:p>
+    <w:p>
+      <w:pPr>
+        <w:pStyle w:val="Prrafodelista"/>
+        <w:jc w:val="both"/>
+        <w:rPr>
+          <w:rFonts w:cstheme="minorHAnsi"/>
+          <w:color w:val="4472C4" w:themeColor="accent1"/>
+        </w:rPr>
+      </w:pPr>
+      <w:r>
+        <w:rPr>
+          <w:rFonts w:cstheme="minorHAnsi"/>
+          <w:color w:val="4472C4" w:themeColor="accent1"/>
+        </w:rPr>
+        <w:t xml:space="preserve">Per </w:t>
+      </w:r>
+      <w:proofErr w:type="spellStart"/>
+      <w:r>
+        <w:rPr>
+          <w:rFonts w:cstheme="minorHAnsi"/>
+          <w:color w:val="4472C4" w:themeColor="accent1"/>
+        </w:rPr>
+        <w:t>rank</w:t>
+      </w:r>
+      <w:proofErr w:type="spellEnd"/>
+      <w:r>
+        <w:rPr>
+          <w:rFonts w:cstheme="minorHAnsi"/>
+          <w:color w:val="4472C4" w:themeColor="accent1"/>
+        </w:rPr>
+        <w:t xml:space="preserve"> </w:t>
+      </w:r>
+      <w:proofErr w:type="spellStart"/>
+      <w:r>
+        <w:rPr>
+          <w:rFonts w:cstheme="minorHAnsi"/>
+          <w:color w:val="4472C4" w:themeColor="accent1"/>
+        </w:rPr>
+        <w:t>swapping</w:t>
+      </w:r>
+      <w:proofErr w:type="spellEnd"/>
+      <w:r>
+        <w:rPr>
+          <w:rFonts w:cstheme="minorHAnsi"/>
+          <w:color w:val="4472C4" w:themeColor="accent1"/>
+        </w:rPr>
+        <w:t>:</w:t>
+      </w:r>
+    </w:p>
+    <w:p>
+      <w:pPr>
+        <w:pStyle w:val="Prrafodelista"/>
+        <w:jc w:val="both"/>
+        <w:rPr>
+          <w:rFonts w:cstheme="minorHAnsi"/>
+          <w:color w:val="4472C4" w:themeColor="accent1"/>
+        </w:rPr>
+      </w:pPr>
+      <w:proofErr w:type="spellStart"/>
+      <w:r>
+        <w:rPr>
+          <w:rFonts w:cstheme="minorHAnsi"/>
+          <w:color w:val="4472C4" w:themeColor="accent1"/>
+        </w:rPr>
+        <w:t>dRisk</w:t>
+      </w:r>
+      <w:proofErr w:type="spellEnd"/>
+      <w:r>
+        <w:rPr>
+          <w:rFonts w:cstheme="minorHAnsi"/>
+          <w:color w:val="4472C4" w:themeColor="accent1"/>
+        </w:rPr>
+        <w:t>(</w:t>
+      </w:r>
+      <w:proofErr w:type="spellStart"/>
+      <w:r>
+        <w:rPr>
+          <w:rFonts w:cstheme="minorHAnsi"/>
+          <w:color w:val="4472C4" w:themeColor="accent1"/>
+        </w:rPr>
+        <w:t>obj</w:t>
+      </w:r>
+      <w:proofErr w:type="spellEnd"/>
+      <w:r>
+        <w:rPr>
+          <w:rFonts w:cstheme="minorHAnsi"/>
+          <w:color w:val="4472C4" w:themeColor="accent1"/>
+        </w:rPr>
+        <w:t xml:space="preserve"> = </w:t>
+      </w:r>
+      <w:proofErr w:type="spellStart"/>
+      <w:r>
+        <w:rPr>
+          <w:rFonts w:cstheme="minorHAnsi"/>
+          <w:color w:val="4472C4" w:themeColor="accent1"/>
+        </w:rPr>
+        <w:t>dades_subset</w:t>
+      </w:r>
+      <w:proofErr w:type="spellEnd"/>
+      <w:r>
+        <w:rPr>
+          <w:rFonts w:cstheme="minorHAnsi"/>
+          <w:color w:val="4472C4" w:themeColor="accent1"/>
+        </w:rPr>
+        <w:t xml:space="preserve">[2], </w:t>
+      </w:r>
+      <w:proofErr w:type="spellStart"/>
+      <w:r>
+        <w:rPr>
+          <w:rFonts w:cstheme="minorHAnsi"/>
+          <w:color w:val="4472C4" w:themeColor="accent1"/>
+        </w:rPr>
+        <w:t>xm</w:t>
+      </w:r>
+      <w:proofErr w:type="spellEnd"/>
+      <w:r>
+        <w:rPr>
+          <w:rFonts w:cstheme="minorHAnsi"/>
+          <w:color w:val="4472C4" w:themeColor="accent1"/>
+        </w:rPr>
+        <w:t>=dades.rs[2])</w:t>
+      </w:r>
+      <w:r>
+        <w:rPr>
+          <w:rFonts w:cstheme="minorHAnsi"/>
+          <w:color w:val="4472C4" w:themeColor="accent1"/>
+        </w:rPr>
+        <w:t xml:space="preserve">. </w:t>
+      </w:r>
+      <w:r>
+        <w:rPr>
+          <w:rFonts w:cstheme="minorHAnsi"/>
+          <w:color w:val="4472C4" w:themeColor="accent1"/>
+        </w:rPr>
+        <w:t>E</w:t>
+      </w:r>
+      <w:r>
+        <w:rPr>
+          <w:rFonts w:cstheme="minorHAnsi"/>
+          <w:color w:val="4472C4" w:themeColor="accent1"/>
+        </w:rPr>
+        <w:t>l</w:t>
+      </w:r>
+      <w:r>
+        <w:rPr>
+          <w:rFonts w:cstheme="minorHAnsi"/>
+          <w:color w:val="4472C4" w:themeColor="accent1"/>
+        </w:rPr>
+        <w:t xml:space="preserve"> que fem es que a partir del </w:t>
+      </w:r>
+      <w:r>
+        <w:rPr>
+          <w:rFonts w:cstheme="minorHAnsi"/>
+          <w:color w:val="4472C4" w:themeColor="accent1"/>
+        </w:rPr>
+        <w:t xml:space="preserve">data </w:t>
+      </w:r>
+      <w:proofErr w:type="spellStart"/>
+      <w:r>
+        <w:rPr>
+          <w:rFonts w:cstheme="minorHAnsi"/>
+          <w:color w:val="4472C4" w:themeColor="accent1"/>
+        </w:rPr>
+        <w:t>frame</w:t>
+      </w:r>
+      <w:proofErr w:type="spellEnd"/>
+      <w:r>
+        <w:rPr>
+          <w:rFonts w:cstheme="minorHAnsi"/>
+          <w:color w:val="4472C4" w:themeColor="accent1"/>
+        </w:rPr>
+        <w:t xml:space="preserve"> </w:t>
+      </w:r>
+      <w:proofErr w:type="spellStart"/>
+      <w:r>
+        <w:rPr>
+          <w:rFonts w:cstheme="minorHAnsi"/>
+          <w:color w:val="4472C4" w:themeColor="accent1"/>
+        </w:rPr>
+        <w:t>dades_subset</w:t>
+      </w:r>
+      <w:proofErr w:type="spellEnd"/>
+      <w:r>
+        <w:rPr>
+          <w:rFonts w:cstheme="minorHAnsi"/>
+          <w:color w:val="4472C4" w:themeColor="accent1"/>
+        </w:rPr>
+        <w:t xml:space="preserve"> agafem el camp 2 que es correspon a l’edat i el comparem amb el camp 2 del </w:t>
+      </w:r>
+      <w:proofErr w:type="spellStart"/>
+      <w:r>
+        <w:rPr>
+          <w:rFonts w:cstheme="minorHAnsi"/>
+          <w:color w:val="4472C4" w:themeColor="accent1"/>
+        </w:rPr>
+        <w:t>dataframe</w:t>
+      </w:r>
+      <w:proofErr w:type="spellEnd"/>
+      <w:r>
+        <w:rPr>
+          <w:rFonts w:cstheme="minorHAnsi"/>
+          <w:color w:val="4472C4" w:themeColor="accent1"/>
+        </w:rPr>
+        <w:t xml:space="preserve"> modificat dades.rs.</w:t>
+      </w:r>
+    </w:p>
+    <w:p>
+      <w:pPr>
+        <w:pStyle w:val="Prrafodelista"/>
+        <w:jc w:val="both"/>
+        <w:rPr>
+          <w:color w:val="4472C4" w:themeColor="accent1"/>
+        </w:rPr>
+      </w:pPr>
+    </w:p>
+    <w:p>
+      <w:pPr>
+        <w:pStyle w:val="Prrafodelista"/>
+        <w:jc w:val="both"/>
+      </w:pPr>
+      <w:r>
+        <w:t xml:space="preserve">b. </w:t>
+      </w:r>
+      <w:r>
+        <w:t>Comenta els resultats obtinguts i descriu el significat dels valors obtingut i com es calculen.</w:t>
+      </w:r>
+    </w:p>
+    <w:p>
+      <w:pPr>
+        <w:pStyle w:val="Prrafodelista"/>
+        <w:jc w:val="both"/>
+        <w:rPr>
+          <w:rFonts w:cstheme="minorHAnsi"/>
+          <w:color w:val="FF0000"/>
+        </w:rPr>
+      </w:pPr>
+      <w:r>
+        <w:rPr>
+          <w:rFonts w:cstheme="minorHAnsi"/>
+          <w:color w:val="FF0000"/>
+        </w:rPr>
+        <w:t xml:space="preserve">TODO Da en los 2 casos </w:t>
+      </w:r>
+      <w:proofErr w:type="spellStart"/>
+      <w:r>
+        <w:rPr>
+          <w:rFonts w:cstheme="minorHAnsi"/>
+          <w:color w:val="FF0000"/>
+        </w:rPr>
+        <w:t>uno</w:t>
+      </w:r>
+      <w:proofErr w:type="spellEnd"/>
+      <w:r>
+        <w:rPr>
+          <w:rFonts w:cstheme="minorHAnsi"/>
+          <w:color w:val="FF0000"/>
+        </w:rPr>
+        <w:t xml:space="preserve"> y </w:t>
+      </w:r>
+      <w:proofErr w:type="spellStart"/>
+      <w:r>
+        <w:rPr>
+          <w:rFonts w:cstheme="minorHAnsi"/>
+          <w:color w:val="FF0000"/>
+        </w:rPr>
+        <w:t>eso</w:t>
+      </w:r>
+      <w:proofErr w:type="spellEnd"/>
+      <w:r>
+        <w:rPr>
+          <w:rFonts w:cstheme="minorHAnsi"/>
+          <w:color w:val="FF0000"/>
+        </w:rPr>
+        <w:t xml:space="preserve"> es </w:t>
+      </w:r>
+      <w:proofErr w:type="spellStart"/>
+      <w:r>
+        <w:rPr>
+          <w:rFonts w:cstheme="minorHAnsi"/>
+          <w:color w:val="FF0000"/>
+        </w:rPr>
+        <w:t>raro</w:t>
+      </w:r>
+      <w:proofErr w:type="spellEnd"/>
+      <w:r>
+        <w:rPr>
+          <w:rFonts w:cstheme="minorHAnsi"/>
+          <w:color w:val="FF0000"/>
+        </w:rPr>
+        <w:t>(creo)</w:t>
+      </w:r>
+    </w:p>
+    <w:p>
+      <w:pPr>
+        <w:jc w:val="both"/>
         <w:rPr>
           <w:b/>
         </w:rPr>
-        <w:t xml:space="preserve">) </w:t>
-      </w:r>
+      </w:pPr>
       <w:r>
         <w:rPr>
           <w:b/>
         </w:rPr>
-        <w:t>(0.5p)</w:t>
-      </w:r>
-    </w:p>
-    <w:p>
-      <w:pPr>
-        <w:jc w:val="both"/>
+        <w:t xml:space="preserve">Exercici </w:t>
+      </w:r>
+      <w:r>
         <w:rPr>
           <w:b/>
         </w:rPr>
+        <w:t>7</w:t>
+      </w:r>
+      <w:r>
+        <w:rPr>
+          <w:b/>
+        </w:rPr>
+        <w:t xml:space="preserve">.- </w:t>
+      </w:r>
+      <w:r>
+        <w:rPr>
+          <w:b/>
+        </w:rPr>
+        <w:t xml:space="preserve">Micro-agregació </w:t>
+      </w:r>
+      <w:proofErr w:type="spellStart"/>
+      <w:r>
+        <w:rPr>
+          <w:b/>
+        </w:rPr>
+        <w:t>univariant</w:t>
+      </w:r>
+      <w:proofErr w:type="spellEnd"/>
+      <w:r>
+        <w:rPr>
+          <w:b/>
+        </w:rPr>
+        <w:t xml:space="preserve"> i multivariant (1p)</w:t>
+      </w:r>
+    </w:p>
+    <w:p>
+      <w:pPr>
+        <w:jc w:val="both"/>
+        <w:rPr>
+          <w:b/>
+        </w:rPr>
       </w:pPr>
       <w:r>
         <w:t xml:space="preserve">Responeu a les següent qüestions: </w:t>
@@ -1022,424 +2726,271 @@
         <w:jc w:val="both"/>
       </w:pPr>
       <w:r>
-        <w:t>a. Indica la comanda que has fet servir, junt amb els paràmetres emprats i el significat de</w:t>
+        <w:t xml:space="preserve">a. Aplica el mètode de micro-agregació </w:t>
+      </w:r>
+      <w:proofErr w:type="spellStart"/>
+      <w:r>
+        <w:t>univariant</w:t>
+      </w:r>
+      <w:proofErr w:type="spellEnd"/>
+      <w:r>
+        <w:t xml:space="preserve"> amb un nivell d’agregació igual a 3 als</w:t>
+      </w:r>
+    </w:p>
+    <w:p>
+      <w:pPr>
+        <w:pStyle w:val="Prrafodelista"/>
+        <w:jc w:val="both"/>
+      </w:pPr>
+      <w:r>
+        <w:t>atributs Edat i Salari, de forma independent, sobre conjunt de dades original. Indica les</w:t>
+      </w:r>
+    </w:p>
+    <w:p>
+      <w:pPr>
+        <w:pStyle w:val="Prrafodelista"/>
+        <w:jc w:val="both"/>
+      </w:pPr>
+      <w:r>
+        <w:t>comandes i paràmetres que has fet servir i la comenta la seva funció.</w:t>
+      </w:r>
+    </w:p>
+    <w:p>
+      <w:pPr>
+        <w:pStyle w:val="Prrafodelista"/>
+        <w:jc w:val="both"/>
+        <w:rPr>
+          <w:rFonts w:cstheme="minorHAnsi"/>
+          <w:color w:val="4472C4" w:themeColor="accent1"/>
+        </w:rPr>
+      </w:pPr>
+      <w:r>
+        <w:rPr>
+          <w:color w:val="4472C4" w:themeColor="accent1"/>
+        </w:rPr>
+        <w:t>E</w:t>
+      </w:r>
+    </w:p>
+    <w:p>
+      <w:pPr>
+        <w:pStyle w:val="Prrafodelista"/>
+        <w:jc w:val="both"/>
+        <w:rPr>
+          <w:color w:val="4472C4" w:themeColor="accent1"/>
+        </w:rPr>
+      </w:pPr>
+    </w:p>
+    <w:p>
+      <w:pPr>
+        <w:pStyle w:val="Prrafodelista"/>
+        <w:jc w:val="both"/>
+      </w:pPr>
+      <w:r>
+        <w:t xml:space="preserve">b. </w:t>
+      </w:r>
+      <w:r>
+        <w:t>Els histogrames són gràfiques que presenten la freqüència d’aparició segons els valors. Per</w:t>
       </w:r>
       <w:r>
         <w:t xml:space="preserve"> </w:t>
       </w:r>
       <w:r>
-        <w:t>cadascun d’ells.</w:t>
-      </w:r>
-    </w:p>
-    <w:p>
-      <w:pPr>
-        <w:pStyle w:val="Prrafodelista"/>
-        <w:jc w:val="both"/>
-        <w:rPr>
-          <w:rFonts w:cstheme="minorHAnsi"/>
-          <w:color w:val="4472C4" w:themeColor="accent1"/>
-        </w:rPr>
-      </w:pPr>
-      <w:r>
-        <w:rPr>
-          <w:rFonts w:cstheme="minorHAnsi"/>
-          <w:color w:val="4472C4" w:themeColor="accent1"/>
-        </w:rPr>
-        <w:t xml:space="preserve">dades.rs &lt;- </w:t>
-      </w:r>
-      <w:proofErr w:type="spellStart"/>
-      <w:r>
-        <w:rPr>
-          <w:rFonts w:cstheme="minorHAnsi"/>
-          <w:color w:val="4472C4" w:themeColor="accent1"/>
-        </w:rPr>
-        <w:t>rankSwap</w:t>
-      </w:r>
-      <w:proofErr w:type="spellEnd"/>
-      <w:r>
-        <w:rPr>
-          <w:rFonts w:cstheme="minorHAnsi"/>
-          <w:color w:val="4472C4" w:themeColor="accent1"/>
-        </w:rPr>
-        <w:t>(dades_</w:t>
-      </w:r>
-      <w:proofErr w:type="spellStart"/>
-      <w:r>
-        <w:rPr>
-          <w:rFonts w:cstheme="minorHAnsi"/>
-          <w:color w:val="4472C4" w:themeColor="accent1"/>
-        </w:rPr>
-        <w:t>subset</w:t>
-      </w:r>
-      <w:proofErr w:type="spellEnd"/>
-      <w:r>
-        <w:rPr>
-          <w:rFonts w:cstheme="minorHAnsi"/>
-          <w:color w:val="4472C4" w:themeColor="accent1"/>
-        </w:rPr>
-        <w:t>,'</w:t>
-      </w:r>
-      <w:proofErr w:type="spellStart"/>
-      <w:r>
-        <w:rPr>
-          <w:rFonts w:cstheme="minorHAnsi"/>
-          <w:color w:val="4472C4" w:themeColor="accent1"/>
-        </w:rPr>
-        <w:t>Edat',P</w:t>
-      </w:r>
-      <w:proofErr w:type="spellEnd"/>
-      <w:r>
-        <w:rPr>
-          <w:rFonts w:cstheme="minorHAnsi"/>
-          <w:color w:val="4472C4" w:themeColor="accent1"/>
-        </w:rPr>
-        <w:t>=10)</w:t>
-      </w:r>
-      <w:r>
-        <w:rPr>
-          <w:rFonts w:cstheme="minorHAnsi"/>
-          <w:color w:val="4472C4" w:themeColor="accent1"/>
-        </w:rPr>
+        <w:t>tant, són molt interessants per veure quins són els valors més freqüents i quins són únics.</w:t>
+      </w:r>
+      <w:r>
+        <w:t xml:space="preserve"> </w:t>
+      </w:r>
+      <w:r>
+        <w:t xml:space="preserve">Crea quatre gràfiques que presentin la informació de l’atribut Edat i </w:t>
+      </w:r>
+      <w:r>
+        <w:lastRenderedPageBreak/>
+        <w:t>Salari abans i després</w:t>
+      </w:r>
+      <w:r>
+        <w:t xml:space="preserve"> </w:t>
+      </w:r>
+      <w:r>
+        <w:t>del procés de micro-agregació, i que permetin comparar de forma visual i senzilla, com s’han</w:t>
+      </w:r>
+      <w:r>
+        <w:t xml:space="preserve"> </w:t>
+      </w:r>
+      <w:r>
+        <w:t>modificat el valors d’aquests dos atributs.</w:t>
+      </w:r>
+    </w:p>
+    <w:p>
+      <w:pPr>
+        <w:pStyle w:val="Prrafodelista"/>
+        <w:jc w:val="both"/>
+      </w:pPr>
+      <w:r>
+        <w:t>Indica el codi que has emprat, detallant la funció dels diferents</w:t>
+      </w:r>
+      <w:r>
+        <w:t xml:space="preserve"> </w:t>
+      </w:r>
+      <w:r>
+        <w:t>Nota: la funció par(</w:t>
+      </w:r>
+      <w:proofErr w:type="spellStart"/>
+      <w:r>
+        <w:t>mfrow</w:t>
+      </w:r>
+      <w:proofErr w:type="spellEnd"/>
+      <w:r>
+        <w:t>=c(2,2)) us pot ajudar a posar les 4 gràfiques en una sola imatge,</w:t>
+      </w:r>
+      <w:r>
+        <w:t xml:space="preserve"> </w:t>
+      </w:r>
+      <w:r>
+        <w:t>de manera que simplifica la visualització.</w:t>
+      </w:r>
+    </w:p>
+    <w:p>
+      <w:pPr>
+        <w:pStyle w:val="Prrafodelista"/>
+        <w:jc w:val="both"/>
+      </w:pPr>
+    </w:p>
+    <w:p>
+      <w:pPr>
+        <w:pStyle w:val="Prrafodelista"/>
+        <w:jc w:val="both"/>
+      </w:pPr>
+    </w:p>
+    <w:p>
+      <w:pPr>
+        <w:pStyle w:val="Prrafodelista"/>
+        <w:jc w:val="both"/>
+      </w:pPr>
+      <w:r>
+        <w:t>c</w:t>
+      </w:r>
+      <w:r>
+        <w:t xml:space="preserve">. </w:t>
+      </w:r>
+      <w:r>
+        <w:t>Aplica el mètode de micro-agregació multivariant MDAV amb un nivell d’agregació igual a 3</w:t>
+      </w:r>
+      <w:r>
+        <w:t xml:space="preserve"> </w:t>
+      </w:r>
+      <w:r>
+        <w:t>als atributs Edat i Salari sobre conjunt de dades original. Indica les comandes i</w:t>
+      </w:r>
+      <w:r>
+        <w:t xml:space="preserve"> </w:t>
+      </w:r>
+      <w:r>
+        <w:t>paràmetres</w:t>
+      </w:r>
+      <w:r>
+        <w:t xml:space="preserve"> </w:t>
+      </w:r>
+      <w:r>
+        <w:t>que has fet servir i la comenta la seva funció.</w:t>
+      </w:r>
+    </w:p>
+    <w:p>
+      <w:pPr>
+        <w:pStyle w:val="Prrafodelista"/>
+        <w:jc w:val="both"/>
+      </w:pPr>
+    </w:p>
+    <w:p>
+      <w:pPr>
+        <w:pStyle w:val="Prrafodelista"/>
+        <w:jc w:val="both"/>
+      </w:pPr>
+    </w:p>
+    <w:p>
+      <w:pPr>
+        <w:pStyle w:val="Prrafodelista"/>
+        <w:jc w:val="both"/>
+      </w:pPr>
+      <w:r>
+        <w:t xml:space="preserve">d. </w:t>
+      </w:r>
+      <w:r>
+        <w:t xml:space="preserve">Crea les gràfiques que presentin la informació dels atributs Edat i Salari </w:t>
+      </w:r>
+      <w:proofErr w:type="spellStart"/>
+      <w:r>
+        <w:t>anonimitzats</w:t>
+      </w:r>
+      <w:proofErr w:type="spellEnd"/>
+      <w:r>
+        <w:t xml:space="preserve"> en</w:t>
+      </w:r>
+      <w:r>
+        <w:t xml:space="preserve"> </w:t>
+      </w:r>
+      <w:r>
+        <w:t>la seva versió multivariant, i compara els resultats obtinguts amb els obtinguts en el cas</w:t>
+      </w:r>
+      <w:r>
+        <w:t xml:space="preserve"> </w:t>
+      </w:r>
+      <w:proofErr w:type="spellStart"/>
+      <w:r>
+        <w:t>univariant</w:t>
+      </w:r>
+      <w:proofErr w:type="spellEnd"/>
+      <w:r>
         <w:t>.</w:t>
       </w:r>
-      <w:r>
-        <w:rPr>
-          <w:rFonts w:cstheme="minorHAnsi"/>
-          <w:color w:val="4472C4" w:themeColor="accent1"/>
-        </w:rPr>
+    </w:p>
+    <w:p>
+      <w:pPr>
+        <w:pStyle w:val="Prrafodelista"/>
+        <w:jc w:val="both"/>
+      </w:pPr>
+    </w:p>
+    <w:p>
+      <w:pPr>
+        <w:pStyle w:val="Prrafodelista"/>
+        <w:jc w:val="both"/>
+      </w:pPr>
+      <w:bookmarkStart w:id="1" w:name="_GoBack"/>
+      <w:bookmarkEnd w:id="1"/>
+    </w:p>
+    <w:p>
+      <w:pPr>
+        <w:pStyle w:val="Prrafodelista"/>
+        <w:jc w:val="both"/>
+      </w:pPr>
+      <w:r>
+        <w:t>e.</w:t>
+      </w:r>
+      <w:r>
         <w:t xml:space="preserve"> </w:t>
       </w:r>
       <w:r>
-        <w:rPr>
-          <w:rFonts w:cstheme="minorHAnsi"/>
-          <w:color w:val="4472C4" w:themeColor="accent1"/>
-        </w:rPr>
-        <w:t xml:space="preserve">primer </w:t>
-      </w:r>
-      <w:proofErr w:type="spellStart"/>
-      <w:r>
-        <w:rPr>
-          <w:rFonts w:cstheme="minorHAnsi"/>
-          <w:color w:val="4472C4" w:themeColor="accent1"/>
-        </w:rPr>
-        <w:t>parametre</w:t>
-      </w:r>
-      <w:proofErr w:type="spellEnd"/>
-      <w:r>
-        <w:rPr>
-          <w:rFonts w:cstheme="minorHAnsi"/>
-          <w:color w:val="4472C4" w:themeColor="accent1"/>
-        </w:rPr>
-        <w:t xml:space="preserve"> és el data </w:t>
-      </w:r>
-      <w:proofErr w:type="spellStart"/>
-      <w:r>
-        <w:rPr>
-          <w:rFonts w:cstheme="minorHAnsi"/>
-          <w:color w:val="4472C4" w:themeColor="accent1"/>
-        </w:rPr>
-        <w:t>frame</w:t>
-      </w:r>
-      <w:proofErr w:type="spellEnd"/>
-      <w:r>
-        <w:rPr>
-          <w:rFonts w:cstheme="minorHAnsi"/>
-          <w:color w:val="4472C4" w:themeColor="accent1"/>
-        </w:rPr>
-        <w:t xml:space="preserve"> a partir del qual es treballa, el segon </w:t>
-      </w:r>
-      <w:proofErr w:type="spellStart"/>
-      <w:r>
-        <w:rPr>
-          <w:rFonts w:cstheme="minorHAnsi"/>
-          <w:color w:val="4472C4" w:themeColor="accent1"/>
-        </w:rPr>
-        <w:t>parametre</w:t>
-      </w:r>
-      <w:proofErr w:type="spellEnd"/>
-      <w:r>
-        <w:rPr>
-          <w:rFonts w:cstheme="minorHAnsi"/>
-          <w:color w:val="4472C4" w:themeColor="accent1"/>
-        </w:rPr>
-        <w:t xml:space="preserve"> és la variable o variables a les quals es vol afegir soroll i el tercer </w:t>
-      </w:r>
-      <w:proofErr w:type="spellStart"/>
-      <w:r>
-        <w:rPr>
-          <w:rFonts w:cstheme="minorHAnsi"/>
-          <w:color w:val="4472C4" w:themeColor="accent1"/>
-        </w:rPr>
-        <w:t>parametre</w:t>
-      </w:r>
-      <w:proofErr w:type="spellEnd"/>
-      <w:r>
-        <w:rPr>
-          <w:rFonts w:cstheme="minorHAnsi"/>
-          <w:color w:val="4472C4" w:themeColor="accent1"/>
-        </w:rPr>
-        <w:t>(P)</w:t>
-      </w:r>
-      <w:r>
-        <w:rPr>
-          <w:rFonts w:cstheme="minorHAnsi"/>
-          <w:color w:val="4472C4" w:themeColor="accent1"/>
-        </w:rPr>
-        <w:t xml:space="preserve"> es </w:t>
-      </w:r>
-      <w:r>
-        <w:rPr>
-          <w:rFonts w:cstheme="minorHAnsi"/>
-          <w:color w:val="4472C4" w:themeColor="accent1"/>
-        </w:rPr>
-        <w:t xml:space="preserve">el percentatge amb el qual es </w:t>
-      </w:r>
-      <w:proofErr w:type="spellStart"/>
-      <w:r>
-        <w:rPr>
-          <w:rFonts w:cstheme="minorHAnsi"/>
-          <w:color w:val="4472C4" w:themeColor="accent1"/>
-        </w:rPr>
-        <w:t>fara</w:t>
-      </w:r>
-      <w:proofErr w:type="spellEnd"/>
-      <w:r>
-        <w:rPr>
-          <w:rFonts w:cstheme="minorHAnsi"/>
-          <w:color w:val="4472C4" w:themeColor="accent1"/>
-        </w:rPr>
-        <w:t xml:space="preserve"> el </w:t>
-      </w:r>
-      <w:proofErr w:type="spellStart"/>
-      <w:r>
-        <w:rPr>
-          <w:rFonts w:cstheme="minorHAnsi"/>
-          <w:color w:val="4472C4" w:themeColor="accent1"/>
-        </w:rPr>
-        <w:t>rank</w:t>
-      </w:r>
-      <w:proofErr w:type="spellEnd"/>
-      <w:r>
-        <w:rPr>
-          <w:rFonts w:cstheme="minorHAnsi"/>
-          <w:color w:val="4472C4" w:themeColor="accent1"/>
-        </w:rPr>
-        <w:t xml:space="preserve"> </w:t>
-      </w:r>
-      <w:proofErr w:type="spellStart"/>
-      <w:r>
-        <w:rPr>
-          <w:rFonts w:cstheme="minorHAnsi"/>
-          <w:color w:val="4472C4" w:themeColor="accent1"/>
-        </w:rPr>
-        <w:t>swap</w:t>
-      </w:r>
-      <w:proofErr w:type="spellEnd"/>
-    </w:p>
-    <w:p>
-      <w:pPr>
-        <w:pStyle w:val="Prrafodelista"/>
-        <w:jc w:val="both"/>
-      </w:pPr>
-    </w:p>
-    <w:p>
-      <w:pPr>
-        <w:pStyle w:val="Prrafodelista"/>
-        <w:jc w:val="both"/>
-      </w:pPr>
-      <w:r>
-        <w:t xml:space="preserve">b. </w:t>
-      </w:r>
-      <w:r>
-        <w:t>Genera una gràfica similar a la que hem emprat en l’exercici anterior – apartat b), on es pugui</w:t>
-      </w:r>
-      <w:r>
-        <w:t xml:space="preserve"> </w:t>
-      </w:r>
-      <w:r>
-        <w:t xml:space="preserve">veure de forma visual i ràpida la dispersió o alteració de l’atribut Edat </w:t>
-      </w:r>
-      <w:proofErr w:type="spellStart"/>
-      <w:r>
-        <w:t>desprésd’aplicar</w:t>
-      </w:r>
-      <w:proofErr w:type="spellEnd"/>
-      <w:r>
-        <w:t xml:space="preserve"> el</w:t>
-      </w:r>
-      <w:r>
-        <w:t xml:space="preserve"> </w:t>
-      </w:r>
-      <w:r>
-        <w:t>mètode d’intercanvi de rang.</w:t>
-      </w:r>
-    </w:p>
-    <w:p>
-      <w:pPr>
-        <w:pStyle w:val="Prrafodelista"/>
-        <w:jc w:val="both"/>
-        <w:rPr>
-          <w:color w:val="FF0000"/>
-        </w:rPr>
-      </w:pPr>
-      <w:r>
-        <w:rPr>
-          <w:rFonts w:cstheme="minorHAnsi"/>
-          <w:color w:val="FF0000"/>
-        </w:rPr>
-        <w:t>TODO</w:t>
-      </w:r>
-    </w:p>
-    <w:p>
-      <w:pPr>
-        <w:jc w:val="both"/>
-        <w:rPr>
-          <w:b/>
-        </w:rPr>
-      </w:pPr>
-      <w:r>
-        <w:rPr>
-          <w:b/>
-        </w:rPr>
-        <w:t xml:space="preserve">Exercici </w:t>
-      </w:r>
-      <w:r>
-        <w:rPr>
-          <w:b/>
-        </w:rPr>
-        <w:t>5</w:t>
-      </w:r>
-      <w:r>
-        <w:rPr>
-          <w:b/>
-        </w:rPr>
-        <w:t xml:space="preserve">.- </w:t>
-      </w:r>
-      <w:r>
-        <w:rPr>
-          <w:b/>
-        </w:rPr>
-        <w:t>Càlcul de la utilitat (0.5p)</w:t>
-      </w:r>
-    </w:p>
-    <w:p>
-      <w:pPr>
-        <w:jc w:val="both"/>
-        <w:rPr>
-          <w:b/>
-        </w:rPr>
-      </w:pPr>
-      <w:r>
-        <w:t xml:space="preserve">Responeu a les següent qüestions: </w:t>
-      </w:r>
-    </w:p>
-    <w:p>
-      <w:pPr>
-        <w:pStyle w:val="Prrafodelista"/>
-        <w:jc w:val="both"/>
-      </w:pPr>
-      <w:r>
-        <w:t xml:space="preserve">a. Utilitza la comanda </w:t>
-      </w:r>
-      <w:proofErr w:type="spellStart"/>
-      <w:r>
-        <w:t>dUtility</w:t>
-      </w:r>
-      <w:proofErr w:type="spellEnd"/>
-      <w:r>
-        <w:t xml:space="preserve"> de la llibreria </w:t>
-      </w:r>
-      <w:proofErr w:type="spellStart"/>
-      <w:r>
-        <w:t>sdcMicro</w:t>
-      </w:r>
-      <w:proofErr w:type="spellEnd"/>
-      <w:r>
-        <w:t xml:space="preserve"> per a estimar la pèrdua de informació</w:t>
-      </w:r>
-      <w:r>
-        <w:t xml:space="preserve"> </w:t>
-      </w:r>
-      <w:r>
-        <w:t>que s’ha produït en generar la versió pertorbada de l’atribut Edat emprant els mètodes de</w:t>
-      </w:r>
-      <w:r>
-        <w:t xml:space="preserve"> s</w:t>
-      </w:r>
-      <w:r>
-        <w:t>oroll additiu i intercanvi de rang (generats en els dos exercicis anteriors). Indica la comanda</w:t>
-      </w:r>
-      <w:r>
-        <w:t xml:space="preserve"> </w:t>
-      </w:r>
-      <w:r>
-        <w:t>que has fet servir, junt amb els paràmetres emprats i el significat de cadascun d’ells.</w:t>
-      </w:r>
-    </w:p>
-    <w:p>
-      <w:pPr>
-        <w:pStyle w:val="Prrafodelista"/>
-        <w:jc w:val="both"/>
-        <w:rPr>
-          <w:rFonts w:cstheme="minorHAnsi"/>
-          <w:color w:val="FF0000"/>
-        </w:rPr>
-      </w:pPr>
-      <w:r>
-        <w:rPr>
-          <w:rFonts w:cstheme="minorHAnsi"/>
-          <w:color w:val="FF0000"/>
-        </w:rPr>
-        <w:t>TODO</w:t>
-      </w:r>
-    </w:p>
-    <w:p>
-      <w:pPr>
-        <w:pStyle w:val="Prrafodelista"/>
-        <w:jc w:val="both"/>
-      </w:pPr>
-    </w:p>
-    <w:p>
-      <w:pPr>
-        <w:pStyle w:val="Prrafodelista"/>
-        <w:jc w:val="both"/>
-      </w:pPr>
-      <w:r>
-        <w:t xml:space="preserve">b. </w:t>
-      </w:r>
-      <w:r>
-        <w:t>Comenta els resultats obtinguts i descriu el significat dels valors obtingut i com es calculen.</w:t>
-      </w:r>
-    </w:p>
-    <w:p>
-      <w:pPr>
-        <w:pStyle w:val="Prrafodelista"/>
-        <w:jc w:val="both"/>
-        <w:rPr>
-          <w:color w:val="FF0000"/>
-        </w:rPr>
-      </w:pPr>
-      <w:r>
-        <w:rPr>
-          <w:rFonts w:cstheme="minorHAnsi"/>
-          <w:color w:val="FF0000"/>
-        </w:rPr>
-        <w:t>TODO</w:t>
-      </w:r>
-    </w:p>
-    <w:p>
-      <w:pPr>
-        <w:pStyle w:val="Prrafodelista"/>
-        <w:jc w:val="both"/>
-        <w:rPr>
-          <w:color w:val="4472C4" w:themeColor="accent1"/>
-        </w:rPr>
-      </w:pPr>
-      <w:bookmarkStart w:id="0" w:name="_GoBack"/>
-      <w:bookmarkEnd w:id="0"/>
+        <w:t>Realitza una estimació del risc i de la utilitat en els dos casos (</w:t>
+      </w:r>
+      <w:proofErr w:type="spellStart"/>
+      <w:r>
+        <w:t>univariant</w:t>
+      </w:r>
+      <w:proofErr w:type="spellEnd"/>
+      <w:r>
+        <w:t xml:space="preserve"> i multivariant).</w:t>
+      </w:r>
+    </w:p>
+    <w:p>
+      <w:pPr>
+        <w:pStyle w:val="Prrafodelista"/>
+        <w:jc w:val="both"/>
+      </w:pPr>
+      <w:r>
+        <w:t>Comenta i justifica els resultats obtinguts.</w:t>
+      </w:r>
     </w:p>
     <w:sectPr>
-      <w:headerReference w:type="default" r:id="rId7"/>
+      <w:headerReference w:type="default" r:id="rId9"/>
       <w:pgSz w:w="11906" w:h="16838"/>
       <w:pgMar w:top="1417" w:right="1701" w:bottom="1417" w:left="1701" w:header="708" w:footer="708" w:gutter="0"/>
       <w:cols w:space="708"/>
@@ -4859,6 +6410,21 @@
       </w:tblBorders>
     </w:tblPr>
   </w:style>
+  <w:style w:type="character" w:customStyle="1" w:styleId="gnkrckgcmsb">
+    <w:name w:val="gnkrckgcmsb"/>
+    <w:basedOn w:val="Fuentedeprrafopredeter"/>
+    <w:rsid w:val="00964DFE"/>
+  </w:style>
+  <w:style w:type="character" w:customStyle="1" w:styleId="gnkrckgcmrb">
+    <w:name w:val="gnkrckgcmrb"/>
+    <w:basedOn w:val="Fuentedeprrafopredeter"/>
+    <w:rsid w:val="00964DFE"/>
+  </w:style>
+  <w:style w:type="character" w:customStyle="1" w:styleId="gnkrckgcgsb">
+    <w:name w:val="gnkrckgcgsb"/>
+    <w:basedOn w:val="Fuentedeprrafopredeter"/>
+    <w:rsid w:val="00964DFE"/>
+  </w:style>
 </w:styles>
 </file>
 

</xml_diff>

<commit_message>
Acabados los scripts de la parte obligatoria. Queda la explicacion y el opcional
</commit_message>
<xml_diff>
--- a/GIS_B4_P2.docx
+++ b/GIS_B4_P2.docx
@@ -47,13 +47,7 @@
         <w:rPr>
           <w:color w:val="4472C4" w:themeColor="accent1"/>
         </w:rPr>
-        <w:t xml:space="preserve">Els atributs que identifiquen una persona de manera única i  inequívocament són el </w:t>
-      </w:r>
-      <w:r>
-        <w:rPr>
-          <w:color w:val="4472C4" w:themeColor="accent1"/>
-        </w:rPr>
-        <w:t>DNI i el número de la SS.</w:t>
+        <w:t>Els atributs que identifiquen una persona de manera única i  inequívocament són el DNI i el número de la SS.</w:t>
       </w:r>
     </w:p>
     <w:p>
@@ -114,13 +108,7 @@
         <w:rPr>
           <w:color w:val="4472C4" w:themeColor="accent1"/>
         </w:rPr>
-        <w:t>” on h</w:t>
-      </w:r>
-      <w:r>
-        <w:rPr>
-          <w:color w:val="4472C4" w:themeColor="accent1"/>
-        </w:rPr>
-        <w:t>i guardarem el contingut de les columnes 3, 4 i 5 que es corresponen a CP, Edat i salari.</w:t>
+        <w:t>” on hi guardarem el contingut de les columnes 3, 4 i 5 que es corresponen a CP, Edat i salari.</w:t>
       </w:r>
     </w:p>
     <w:p>
@@ -163,28 +151,19 @@
         <w:jc w:val="both"/>
       </w:pPr>
       <w:r>
-        <w:t>a. Quins d’aquests atributs o combinacions poden conduir a la identificació única d’un regist</w:t>
-      </w:r>
-      <w:r>
-        <w:t>re del conjunt de dades?</w:t>
-      </w:r>
-    </w:p>
-    <w:p>
-      <w:pPr>
-        <w:pStyle w:val="Prrafodelista"/>
-        <w:jc w:val="both"/>
-      </w:pPr>
-      <w:r>
-        <w:rPr>
-          <w:color w:val="4472C4" w:themeColor="accent1"/>
-        </w:rPr>
-        <w:t>Hem trobat que tant per Edat, CP i Salari hi ha persones que tenen valors únics i llavors qualsevol dels 3 atributs poden identificar de manera única a una persona concreta. A més a més també hem trobat que les combinacions CP-Edat</w:t>
-      </w:r>
-      <w:r>
-        <w:rPr>
-          <w:color w:val="4472C4" w:themeColor="accent1"/>
-        </w:rPr>
-        <w:t>, CP-Salari, Edat-Salari i CP-Edat-Salari identifiquen a una persona concretament.</w:t>
+        <w:t>a. Quins d’aquests atributs o combinacions poden conduir a la identificació única d’un registre del conjunt de dades?</w:t>
+      </w:r>
+    </w:p>
+    <w:p>
+      <w:pPr>
+        <w:pStyle w:val="Prrafodelista"/>
+        <w:jc w:val="both"/>
+      </w:pPr>
+      <w:r>
+        <w:rPr>
+          <w:color w:val="4472C4" w:themeColor="accent1"/>
+        </w:rPr>
+        <w:t>Hem trobat que tant per Edat, CP i Salari hi ha persones que tenen valors únics i llavors qualsevol dels 3 atributs poden identificar de manera única a una persona concreta. A més a més també hem trobat que les combinacions CP-Edat, CP-Salari, Edat-Salari i CP-Edat-Salari identifiquen a una persona concretament.</w:t>
       </w:r>
     </w:p>
     <w:p>
@@ -243,13 +222,7 @@
         <w:rPr>
           <w:color w:val="4472C4" w:themeColor="accent1"/>
         </w:rPr>
-        <w:t>dades_subse</w:t>
-      </w:r>
-      <w:r>
-        <w:rPr>
-          <w:color w:val="4472C4" w:themeColor="accent1"/>
-        </w:rPr>
-        <w:t>t$CP</w:t>
+        <w:t>dades_subset$CP</w:t>
       </w:r>
       <w:proofErr w:type="spellEnd"/>
       <w:r>
@@ -285,13 +258,7 @@
         <w:rPr>
           <w:color w:val="4472C4" w:themeColor="accent1"/>
         </w:rPr>
-        <w:t xml:space="preserve"> que hem treballat en l’apartat anterior per a la columna CP. Com a sortida d’aquesta comanda rebrem una taula amb els diferents valors que pren el CP i la freqüència amb la que aquests valo</w:t>
-      </w:r>
-      <w:r>
-        <w:rPr>
-          <w:color w:val="4472C4" w:themeColor="accent1"/>
-        </w:rPr>
-        <w:t>rs surten.</w:t>
+        <w:t xml:space="preserve"> que hem treballat en l’apartat anterior per a la columna CP. Com a sortida d’aquesta comanda rebrem una taula amb els diferents valors que pren el CP i la freqüència amb la que aquests valors surten.</w:t>
       </w:r>
     </w:p>
     <w:p>
@@ -372,13 +339,7 @@
         <w:rPr>
           <w:color w:val="4472C4" w:themeColor="accent1"/>
         </w:rPr>
-        <w:t xml:space="preserve">Ara tenim una taula que ens mesura per a la variable1(CP) i per a la variable2(Edat) les combinacions possibles </w:t>
-      </w:r>
-      <w:r>
-        <w:rPr>
-          <w:color w:val="4472C4" w:themeColor="accent1"/>
-        </w:rPr>
-        <w:t>i quants cops apareixen.</w:t>
+        <w:t>Ara tenim una taula que ens mesura per a la variable1(CP) i per a la variable2(Edat) les combinacions possibles i quants cops apareixen.</w:t>
       </w:r>
     </w:p>
     <w:p>
@@ -451,13 +412,7 @@
         <w:rPr>
           <w:color w:val="4472C4" w:themeColor="accent1"/>
         </w:rPr>
-        <w:t xml:space="preserve"> i ens mostra</w:t>
-      </w:r>
-      <w:r>
-        <w:rPr>
-          <w:color w:val="4472C4" w:themeColor="accent1"/>
-        </w:rPr>
-        <w:t>rà TRUE si hi ha cap individu que es pot identificar de manera única.</w:t>
+        <w:t xml:space="preserve"> i ens mostrarà TRUE si hi ha cap individu que es pot identificar de manera única.</w:t>
       </w:r>
     </w:p>
     <w:p>
@@ -527,10 +482,7 @@
         <w:jc w:val="both"/>
       </w:pPr>
       <w:r>
-        <w:t>a. Indica la comanda que has fet servir, junt amb els paràmetres emprats i el signif</w:t>
-      </w:r>
-      <w:r>
-        <w:t>icat de cadascun d’ells.</w:t>
+        <w:t>a. Indica la comanda que has fet servir, junt amb els paràmetres emprats i el significat de cadascun d’ells.</w:t>
       </w:r>
     </w:p>
     <w:p>
@@ -628,14 +580,7 @@
           <w:rFonts w:cstheme="minorHAnsi"/>
           <w:color w:val="4472C4" w:themeColor="accent1"/>
         </w:rPr>
-        <w:t xml:space="preserve"> és el </w:t>
-      </w:r>
-      <w:r>
-        <w:rPr>
-          <w:rFonts w:cstheme="minorHAnsi"/>
-          <w:color w:val="4472C4" w:themeColor="accent1"/>
-        </w:rPr>
-        <w:t xml:space="preserve">data </w:t>
+        <w:t xml:space="preserve"> és el data </w:t>
       </w:r>
       <w:proofErr w:type="spellStart"/>
       <w:r>
@@ -758,14 +703,7 @@
           <w:rFonts w:cstheme="minorHAnsi"/>
           <w:color w:val="4472C4" w:themeColor="accent1"/>
         </w:rPr>
-        <w:t>. En aqu</w:t>
-      </w:r>
-      <w:r>
-        <w:rPr>
-          <w:rFonts w:cstheme="minorHAnsi"/>
-          <w:color w:val="4472C4" w:themeColor="accent1"/>
-        </w:rPr>
-        <w:t xml:space="preserve">estes dues comandes el que fem es crear un data </w:t>
+        <w:t xml:space="preserve">. En aquestes dues comandes el que fem es crear un data </w:t>
       </w:r>
       <w:proofErr w:type="spellStart"/>
       <w:r>
@@ -880,10 +818,7 @@
         <w:jc w:val="both"/>
       </w:pPr>
       <w:r>
-        <w:t>b. Executa el següent co</w:t>
-      </w:r>
-      <w:r>
-        <w:t>di adjunt i explica els resultats obtinguts, justificant la resposta.</w:t>
+        <w:t>b. Executa el següent codi adjunt i explica els resultats obtinguts, justificant la resposta.</w:t>
       </w:r>
     </w:p>
     <w:p>
@@ -958,14 +893,7 @@
           <w:rFonts w:cstheme="minorHAnsi"/>
           <w:color w:val="4472C4" w:themeColor="accent1"/>
         </w:rPr>
-        <w:t xml:space="preserve"> l’edat després d’afegir el soroll. La línia vermella és per on haurien d’estar els </w:t>
-      </w:r>
-      <w:r>
-        <w:rPr>
-          <w:rFonts w:cstheme="minorHAnsi"/>
-          <w:color w:val="4472C4" w:themeColor="accent1"/>
-        </w:rPr>
-        <w:t xml:space="preserve">punts en cas de no haver soroll, llavors tots aquells punts que es troben per sobre de la </w:t>
+        <w:t xml:space="preserve"> l’edat després d’afegir el soroll. La línia vermella és per on haurien d’estar els punts en cas de no haver soroll, llavors tots aquells punts que es troben per sobre de la </w:t>
       </w:r>
       <w:proofErr w:type="spellStart"/>
       <w:r>
@@ -981,14 +909,7 @@
           <w:rFonts w:cstheme="minorHAnsi"/>
           <w:color w:val="4472C4" w:themeColor="accent1"/>
         </w:rPr>
-        <w:t xml:space="preserve"> vermella son persones a les quals se’ls ha afegit edat (fins un 20%) i aquells que es troben per sota son persones a les quals se’ls ha tret edat (fins un 20%)</w:t>
-      </w:r>
-      <w:r>
-        <w:rPr>
-          <w:rFonts w:cstheme="minorHAnsi"/>
-          <w:color w:val="4472C4" w:themeColor="accent1"/>
-        </w:rPr>
-        <w:t>.</w:t>
+        <w:t xml:space="preserve"> vermella son persones a les quals se’ls ha afegit edat (fins un 20%) i aquells que es troben per sota son persones a les quals se’ls ha tret edat (fins un 20%).</w:t>
       </w:r>
     </w:p>
     <w:p>
@@ -1084,14 +1005,7 @@
           <w:rFonts w:cstheme="minorHAnsi"/>
           <w:color w:val="4472C4" w:themeColor="accent1"/>
         </w:rPr>
-        <w:t>(dades</w:t>
-      </w:r>
-      <w:r>
-        <w:rPr>
-          <w:rFonts w:cstheme="minorHAnsi"/>
-          <w:color w:val="4472C4" w:themeColor="accent1"/>
-        </w:rPr>
-        <w:t>_</w:t>
+        <w:t>(dades_</w:t>
       </w:r>
       <w:proofErr w:type="spellStart"/>
       <w:r>
@@ -1275,10 +1189,7 @@
         <w:jc w:val="both"/>
       </w:pPr>
       <w:r>
-        <w:t>b. Gen</w:t>
-      </w:r>
-      <w:r>
-        <w:t>era una gràfica similar a la que hem emprat en l’exercici anterior – apartat b), on es pugui veure de forma visual i ràpida la dispersió o alteració de l’atribut Edat després d’aplicar el mètode d’intercanvi de rang.</w:t>
+        <w:t>b. Genera una gràfica similar a la que hem emprat en l’exercici anterior – apartat b), on es pugui veure de forma visual i ràpida la dispersió o alteració de l’atribut Edat després d’aplicar el mètode d’intercanvi de rang.</w:t>
       </w:r>
     </w:p>
     <w:p>
@@ -1337,14 +1248,7 @@
           <w:rFonts w:cstheme="minorHAnsi"/>
           <w:color w:val="4472C4" w:themeColor="accent1"/>
         </w:rPr>
-        <w:t>Igual que en el cas anterior,  en l’ei</w:t>
-      </w:r>
-      <w:r>
-        <w:rPr>
-          <w:rFonts w:cstheme="minorHAnsi"/>
-          <w:color w:val="4472C4" w:themeColor="accent1"/>
-        </w:rPr>
-        <w:t xml:space="preserve">x d’abscisses tenim l’edat real de la persona i en l’eix </w:t>
+        <w:t xml:space="preserve">Igual que en el cas anterior,  en l’eix d’abscisses tenim l’edat real de la persona i en l’eix </w:t>
       </w:r>
       <w:proofErr w:type="spellStart"/>
       <w:r>
@@ -1392,14 +1296,7 @@
           <w:rFonts w:cstheme="minorHAnsi"/>
           <w:color w:val="4472C4" w:themeColor="accent1"/>
         </w:rPr>
-        <w:t xml:space="preserve">. També com en el cas, la línia vermella és per on haurien d’estar els punts en cas original, llavors tots aquells punts que es troben per sobre de </w:t>
-      </w:r>
-      <w:r>
-        <w:rPr>
-          <w:rFonts w:cstheme="minorHAnsi"/>
-          <w:color w:val="4472C4" w:themeColor="accent1"/>
-        </w:rPr>
-        <w:t xml:space="preserve">la </w:t>
+        <w:t xml:space="preserve">. També com en el cas, la línia vermella és per on haurien d’estar els punts en cas original, llavors tots aquells punts que es troben per sobre de la </w:t>
       </w:r>
       <w:proofErr w:type="spellStart"/>
       <w:r>
@@ -1463,10 +1360,7 @@
       </w:r>
       <w:proofErr w:type="spellEnd"/>
       <w:r>
-        <w:t xml:space="preserve"> de </w:t>
-      </w:r>
-      <w:r>
-        <w:t xml:space="preserve">la llibreria </w:t>
+        <w:t xml:space="preserve"> de la llibreria </w:t>
       </w:r>
       <w:proofErr w:type="spellStart"/>
       <w:r>
@@ -1478,10 +1372,7 @@
       </w:r>
       <w:r>
         <w:lastRenderedPageBreak/>
-        <w:t>anteriors). Indica la comanda que has f</w:t>
-      </w:r>
-      <w:r>
-        <w:t>et servir, junt amb els paràmetres emprats i el significat de cadascun d’ells.</w:t>
+        <w:t>anteriors). Indica la comanda que has fet servir, junt amb els paràmetres emprats i el significat de cadascun d’ells.</w:t>
       </w:r>
     </w:p>
     <w:p>
@@ -1636,14 +1527,7 @@
           <w:rFonts w:cstheme="minorHAnsi"/>
           <w:color w:val="4472C4" w:themeColor="accent1"/>
         </w:rPr>
-        <w:t xml:space="preserve"> agafem el camp 2 que es correspon a l’edat i el compare</w:t>
-      </w:r>
-      <w:r>
-        <w:rPr>
-          <w:rFonts w:cstheme="minorHAnsi"/>
-          <w:color w:val="4472C4" w:themeColor="accent1"/>
-        </w:rPr>
-        <w:t xml:space="preserve">m amb el camp 3 del </w:t>
+        <w:t xml:space="preserve"> agafem el camp 2 que es correspon a l’edat i el comparem amb el camp 3 del </w:t>
       </w:r>
       <w:proofErr w:type="spellStart"/>
       <w:r>
@@ -1822,14 +1706,7 @@
           <w:rFonts w:cstheme="minorHAnsi"/>
           <w:color w:val="4472C4" w:themeColor="accent1"/>
         </w:rPr>
-        <w:t>datafram</w:t>
-      </w:r>
-      <w:r>
-        <w:rPr>
-          <w:rFonts w:cstheme="minorHAnsi"/>
-          <w:color w:val="4472C4" w:themeColor="accent1"/>
-        </w:rPr>
-        <w:t>e</w:t>
+        <w:t>dataframe</w:t>
       </w:r>
       <w:proofErr w:type="spellEnd"/>
       <w:r>
@@ -1902,14 +1779,7 @@
           <w:rFonts w:cstheme="minorHAnsi"/>
           <w:color w:val="4472C4" w:themeColor="accent1"/>
         </w:rPr>
-        <w:t>. Per a valors més alts significa</w:t>
-      </w:r>
-      <w:r>
-        <w:rPr>
-          <w:rFonts w:cstheme="minorHAnsi"/>
-          <w:color w:val="4472C4" w:themeColor="accent1"/>
-        </w:rPr>
-        <w:t xml:space="preserve"> que hi ha una major </w:t>
+        <w:t xml:space="preserve">. Per a valors més alts significa que hi ha una major </w:t>
       </w:r>
       <w:proofErr w:type="spellStart"/>
       <w:r>
@@ -1984,31 +1854,22 @@
       </w:r>
       <w:proofErr w:type="spellEnd"/>
       <w:r>
-        <w:t xml:space="preserve"> per a estimar el risc o nivell de privacitat en la versió pertorbada de l’atribut </w:t>
-      </w:r>
-      <w:r>
-        <w:t>Edat, emprant els mètodes de soroll additiu i intercanvi de rang (generats en els dos exercicis anteriors). Indica la comanda que has fet servir, junt amb els paràmetres emprats i el significat de cadascun d’ells.</w:t>
-      </w:r>
-    </w:p>
-    <w:p>
-      <w:pPr>
-        <w:pStyle w:val="Prrafodelista"/>
-        <w:jc w:val="both"/>
-        <w:rPr>
-          <w:color w:val="4472C4" w:themeColor="accent1"/>
-        </w:rPr>
-      </w:pPr>
-      <w:r>
-        <w:rPr>
-          <w:color w:val="4472C4" w:themeColor="accent1"/>
-        </w:rPr>
-        <w:t>En ambdós casos la comanda és molt similar</w:t>
-      </w:r>
-      <w:r>
-        <w:rPr>
-          <w:color w:val="4472C4" w:themeColor="accent1"/>
-        </w:rPr>
-        <w:t xml:space="preserve"> a l’anterior</w:t>
+        <w:t xml:space="preserve"> per a estimar el risc o nivell de privacitat en la versió pertorbada de l’atribut Edat, emprant els mètodes de soroll additiu i intercanvi de rang (generats en els dos exercicis anteriors). Indica la comanda que has fet servir, junt amb els paràmetres emprats i el significat de cadascun d’ells.</w:t>
+      </w:r>
+    </w:p>
+    <w:p>
+      <w:pPr>
+        <w:pStyle w:val="Prrafodelista"/>
+        <w:jc w:val="both"/>
+        <w:rPr>
+          <w:color w:val="4472C4" w:themeColor="accent1"/>
+        </w:rPr>
+      </w:pPr>
+      <w:r>
+        <w:rPr>
+          <w:color w:val="4472C4" w:themeColor="accent1"/>
+        </w:rPr>
+        <w:t>En ambdós casos la comanda és molt similar a l’anterior</w:t>
       </w:r>
     </w:p>
     <w:p>
@@ -2213,14 +2074,7 @@
           <w:rFonts w:cstheme="minorHAnsi"/>
           <w:color w:val="4472C4" w:themeColor="accent1"/>
         </w:rPr>
-        <w:t>swappin</w:t>
-      </w:r>
-      <w:r>
-        <w:rPr>
-          <w:rFonts w:cstheme="minorHAnsi"/>
-          <w:color w:val="4472C4" w:themeColor="accent1"/>
-        </w:rPr>
-        <w:t>g</w:t>
+        <w:t>swapping</w:t>
       </w:r>
       <w:proofErr w:type="spellEnd"/>
       <w:r>
@@ -2368,10 +2222,7 @@
         <w:jc w:val="both"/>
       </w:pPr>
       <w:r>
-        <w:t>b. Comenta els resultats obtinguts i descriu e</w:t>
-      </w:r>
-      <w:r>
-        <w:t>l significat dels valors obtingut i com es calculen.</w:t>
+        <w:t>b. Comenta els resultats obtinguts i descriu el significat dels valors obtingut i com es calculen.</w:t>
       </w:r>
     </w:p>
     <w:p>
@@ -2388,1852 +2239,2405 @@
           <w:rFonts w:cstheme="minorHAnsi"/>
           <w:color w:val="FF0000"/>
         </w:rPr>
-        <w:t xml:space="preserve">TODO Da en los 2 casos </w:t>
-      </w:r>
-      <w:proofErr w:type="spellStart"/>
-      <w:r>
-        <w:rPr>
-          <w:rFonts w:cstheme="minorHAnsi"/>
-          <w:color w:val="FF0000"/>
-        </w:rPr>
-        <w:t>uno</w:t>
-      </w:r>
-      <w:proofErr w:type="spellEnd"/>
-      <w:r>
-        <w:rPr>
-          <w:rFonts w:cstheme="minorHAnsi"/>
-          <w:color w:val="FF0000"/>
-        </w:rPr>
-        <w:t xml:space="preserve"> y </w:t>
-      </w:r>
-      <w:proofErr w:type="spellStart"/>
-      <w:r>
-        <w:rPr>
-          <w:rFonts w:cstheme="minorHAnsi"/>
-          <w:color w:val="FF0000"/>
-        </w:rPr>
-        <w:t>eso</w:t>
-      </w:r>
-      <w:proofErr w:type="spellEnd"/>
-      <w:r>
-        <w:rPr>
-          <w:rFonts w:cstheme="minorHAnsi"/>
-          <w:color w:val="FF0000"/>
-        </w:rPr>
-        <w:t xml:space="preserve"> es </w:t>
-      </w:r>
-      <w:proofErr w:type="spellStart"/>
-      <w:r>
-        <w:rPr>
-          <w:rFonts w:cstheme="minorHAnsi"/>
-          <w:color w:val="FF0000"/>
-        </w:rPr>
-        <w:t>raro</w:t>
-      </w:r>
-      <w:proofErr w:type="spellEnd"/>
-      <w:r>
-        <w:rPr>
-          <w:rFonts w:cstheme="minorHAnsi"/>
-          <w:color w:val="FF0000"/>
-        </w:rPr>
-        <w:t>(creo)</w:t>
-      </w:r>
-    </w:p>
-    <w:p>
-      <w:pPr>
-        <w:jc w:val="both"/>
-        <w:rPr>
-          <w:b/>
-        </w:rPr>
-      </w:pPr>
-      <w:r>
-        <w:rPr>
-          <w:b/>
-        </w:rPr>
-        <w:t xml:space="preserve">Exercici 7.- Micro-agregació </w:t>
-      </w:r>
-      <w:proofErr w:type="spellStart"/>
-      <w:r>
-        <w:rPr>
-          <w:b/>
-        </w:rPr>
-        <w:t>univariant</w:t>
-      </w:r>
-      <w:proofErr w:type="spellEnd"/>
-      <w:r>
-        <w:rPr>
-          <w:b/>
-        </w:rPr>
-        <w:t xml:space="preserve"> i multivariant (1p)</w:t>
-      </w:r>
-    </w:p>
-    <w:p>
-      <w:pPr>
-        <w:jc w:val="both"/>
-        <w:rPr>
-          <w:b/>
-        </w:rPr>
-      </w:pPr>
-      <w:r>
-        <w:t>R</w:t>
-      </w:r>
-      <w:r>
-        <w:t xml:space="preserve">esponeu a les següent qüestions: </w:t>
-      </w:r>
-    </w:p>
-    <w:p>
-      <w:pPr>
-        <w:pStyle w:val="Prrafodelista"/>
-        <w:jc w:val="both"/>
-      </w:pPr>
-      <w:r>
-        <w:t xml:space="preserve">a. Aplica el mètode de micro-agregació </w:t>
-      </w:r>
-      <w:proofErr w:type="spellStart"/>
-      <w:r>
-        <w:t>univariant</w:t>
-      </w:r>
-      <w:proofErr w:type="spellEnd"/>
-      <w:r>
-        <w:t xml:space="preserve"> amb un nive</w:t>
-      </w:r>
-      <w:r>
-        <w:t>ll d’agregació igual a 3 als</w:t>
-      </w:r>
-    </w:p>
-    <w:p>
-      <w:pPr>
-        <w:pStyle w:val="Prrafodelista"/>
-        <w:jc w:val="both"/>
-      </w:pPr>
-      <w:r>
-        <w:t>atributs Edat i Salari, de forma independent, sobre conjunt de dades original. Indica les</w:t>
-      </w:r>
-    </w:p>
-    <w:p>
-      <w:pPr>
-        <w:pStyle w:val="Prrafodelista"/>
-        <w:jc w:val="both"/>
-      </w:pPr>
-      <w:r>
-        <w:t>comandes i paràmetres que has fet servir i la comenta la seva funció.</w:t>
-      </w:r>
-    </w:p>
-    <w:p>
-      <w:pPr>
-        <w:pStyle w:val="Prrafodelista"/>
-        <w:jc w:val="both"/>
-        <w:rPr>
-          <w:rFonts w:cstheme="minorHAnsi"/>
-          <w:color w:val="4472C4" w:themeColor="accent1"/>
-        </w:rPr>
-      </w:pPr>
-      <w:proofErr w:type="spellStart"/>
-      <w:r>
-        <w:rPr>
-          <w:rFonts w:cstheme="minorHAnsi"/>
-          <w:color w:val="4472C4" w:themeColor="accent1"/>
-        </w:rPr>
-        <w:t>microa</w:t>
-      </w:r>
-      <w:proofErr w:type="spellEnd"/>
-      <w:r>
-        <w:rPr>
-          <w:rFonts w:cstheme="minorHAnsi"/>
-          <w:color w:val="4472C4" w:themeColor="accent1"/>
-        </w:rPr>
-        <w:t xml:space="preserve"> &lt;- </w:t>
-      </w:r>
-      <w:proofErr w:type="spellStart"/>
-      <w:r>
-        <w:rPr>
-          <w:rFonts w:cstheme="minorHAnsi"/>
-          <w:color w:val="4472C4" w:themeColor="accent1"/>
-        </w:rPr>
-        <w:t>microaggregation</w:t>
-      </w:r>
-      <w:proofErr w:type="spellEnd"/>
-      <w:r>
-        <w:rPr>
-          <w:rFonts w:cstheme="minorHAnsi"/>
-          <w:color w:val="4472C4" w:themeColor="accent1"/>
-        </w:rPr>
-        <w:t>(</w:t>
-      </w:r>
-      <w:proofErr w:type="spellStart"/>
-      <w:r>
-        <w:rPr>
-          <w:rFonts w:cstheme="minorHAnsi"/>
-          <w:color w:val="4472C4" w:themeColor="accent1"/>
-        </w:rPr>
-        <w:t>dades_subset</w:t>
-      </w:r>
-      <w:proofErr w:type="spellEnd"/>
-      <w:r>
-        <w:rPr>
-          <w:rFonts w:cstheme="minorHAnsi"/>
-          <w:color w:val="4472C4" w:themeColor="accent1"/>
-        </w:rPr>
-        <w:t>[,c('</w:t>
-      </w:r>
-      <w:proofErr w:type="spellStart"/>
-      <w:r>
-        <w:rPr>
-          <w:rFonts w:cstheme="minorHAnsi"/>
-          <w:color w:val="4472C4" w:themeColor="accent1"/>
-        </w:rPr>
-        <w:t>Edat','Salari</w:t>
-      </w:r>
-      <w:proofErr w:type="spellEnd"/>
-      <w:r>
-        <w:rPr>
-          <w:rFonts w:cstheme="minorHAnsi"/>
-          <w:color w:val="4472C4" w:themeColor="accent1"/>
-        </w:rPr>
-        <w:t>')],</w:t>
-      </w:r>
-      <w:proofErr w:type="spellStart"/>
-      <w:r>
-        <w:rPr>
-          <w:rFonts w:cstheme="minorHAnsi"/>
-          <w:color w:val="4472C4" w:themeColor="accent1"/>
-        </w:rPr>
-        <w:t>aggr</w:t>
-      </w:r>
-      <w:proofErr w:type="spellEnd"/>
-      <w:r>
-        <w:rPr>
-          <w:rFonts w:cstheme="minorHAnsi"/>
-          <w:color w:val="4472C4" w:themeColor="accent1"/>
-        </w:rPr>
-        <w:t xml:space="preserve"> = 3, </w:t>
-      </w:r>
-      <w:proofErr w:type="spellStart"/>
-      <w:r>
-        <w:rPr>
-          <w:rFonts w:cstheme="minorHAnsi"/>
-          <w:color w:val="4472C4" w:themeColor="accent1"/>
-        </w:rPr>
-        <w:t>method</w:t>
-      </w:r>
-      <w:proofErr w:type="spellEnd"/>
-      <w:r>
-        <w:rPr>
-          <w:rFonts w:cstheme="minorHAnsi"/>
-          <w:color w:val="4472C4" w:themeColor="accent1"/>
-        </w:rPr>
-        <w:t xml:space="preserve"> = "</w:t>
-      </w:r>
-      <w:proofErr w:type="spellStart"/>
-      <w:r>
-        <w:rPr>
-          <w:rFonts w:cstheme="minorHAnsi"/>
-          <w:color w:val="4472C4" w:themeColor="accent1"/>
-        </w:rPr>
-        <w:t>onedims</w:t>
-      </w:r>
-      <w:proofErr w:type="spellEnd"/>
-      <w:r>
-        <w:rPr>
-          <w:rFonts w:cstheme="minorHAnsi"/>
-          <w:color w:val="4472C4" w:themeColor="accent1"/>
-        </w:rPr>
-        <w:t>")</w:t>
-      </w:r>
-    </w:p>
-    <w:p>
-      <w:pPr>
-        <w:pStyle w:val="Prrafodelista"/>
-        <w:jc w:val="both"/>
-        <w:rPr>
-          <w:color w:val="FF0000"/>
-        </w:rPr>
-      </w:pPr>
-      <w:r>
-        <w:rPr>
-          <w:color w:val="FF0000"/>
-        </w:rPr>
-        <w:t>TODO EXPLICACION PARAMETROS COMANDO</w:t>
-      </w:r>
-    </w:p>
-    <w:p>
-      <w:pPr>
-        <w:pStyle w:val="Prrafodelista"/>
-        <w:jc w:val="both"/>
-      </w:pPr>
-      <w:r>
-        <w:lastRenderedPageBreak/>
-        <w:t>b. Els histogrames són gràfiques que presenten la freqüència d’a</w:t>
-      </w:r>
-      <w:r>
-        <w:t>parició segons els valors. Per tant, són molt interessants per veure quins són els valors més freqüents i quins són únics. Crea quatre gràfiques que presentin la informació de l’atribut Edat i Salari abans i després del procés de micro-agregació, i que per</w:t>
-      </w:r>
-      <w:r>
-        <w:t>metin comparar de forma visual i senzilla, com s’han modificat el valors d’aquests dos atributs.</w:t>
-      </w:r>
-    </w:p>
-    <w:p>
-      <w:pPr>
-        <w:pStyle w:val="Prrafodelista"/>
-        <w:jc w:val="both"/>
-      </w:pPr>
-      <w:r>
-        <w:t>Indica el codi que has emprat, detallant la funció dels diferents Nota: la funció par(</w:t>
-      </w:r>
-      <w:proofErr w:type="spellStart"/>
-      <w:r>
-        <w:t>mfrow</w:t>
-      </w:r>
-      <w:proofErr w:type="spellEnd"/>
-      <w:r>
-        <w:t>=c(2,2)) us pot ajudar a posar les 4 gràfiques en una sola imatge, d</w:t>
-      </w:r>
-      <w:r>
-        <w:t>e manera que simplifica la visualització.</w:t>
-      </w:r>
-    </w:p>
-    <w:p>
-      <w:pPr>
-        <w:pStyle w:val="Prrafodelista"/>
-        <w:rPr>
-          <w:color w:val="4472C4" w:themeColor="accent1"/>
-        </w:rPr>
-      </w:pPr>
-      <w:r>
-        <w:rPr>
-          <w:color w:val="4472C4" w:themeColor="accent1"/>
-        </w:rPr>
-        <w:t>par(</w:t>
-      </w:r>
-      <w:proofErr w:type="spellStart"/>
-      <w:r>
-        <w:rPr>
-          <w:color w:val="4472C4" w:themeColor="accent1"/>
-        </w:rPr>
-        <w:t>mfrow</w:t>
-      </w:r>
-      <w:proofErr w:type="spellEnd"/>
-      <w:r>
-        <w:rPr>
-          <w:color w:val="4472C4" w:themeColor="accent1"/>
-        </w:rPr>
-        <w:t xml:space="preserve">=c(2,2)) </w:t>
-      </w:r>
-    </w:p>
-    <w:p>
-      <w:pPr>
-        <w:pStyle w:val="Prrafodelista"/>
-        <w:rPr>
-          <w:color w:val="4472C4" w:themeColor="accent1"/>
-        </w:rPr>
-      </w:pPr>
-      <w:proofErr w:type="spellStart"/>
-      <w:r>
-        <w:rPr>
-          <w:color w:val="4472C4" w:themeColor="accent1"/>
-        </w:rPr>
-        <w:t>hist</w:t>
-      </w:r>
-      <w:proofErr w:type="spellEnd"/>
-      <w:r>
-        <w:rPr>
-          <w:color w:val="4472C4" w:themeColor="accent1"/>
-        </w:rPr>
-        <w:t>(</w:t>
-      </w:r>
-      <w:proofErr w:type="spellStart"/>
-      <w:r>
-        <w:rPr>
-          <w:color w:val="4472C4" w:themeColor="accent1"/>
-        </w:rPr>
-        <w:t>microa$x$Edat</w:t>
-      </w:r>
-      <w:proofErr w:type="spellEnd"/>
-      <w:r>
-        <w:rPr>
-          <w:color w:val="4472C4" w:themeColor="accent1"/>
-        </w:rPr>
-        <w:t xml:space="preserve">, </w:t>
-      </w:r>
-      <w:proofErr w:type="spellStart"/>
-      <w:r>
-        <w:rPr>
-          <w:color w:val="4472C4" w:themeColor="accent1"/>
-        </w:rPr>
-        <w:t>main</w:t>
-      </w:r>
-      <w:proofErr w:type="spellEnd"/>
-      <w:r>
-        <w:rPr>
-          <w:color w:val="4472C4" w:themeColor="accent1"/>
-        </w:rPr>
-        <w:t xml:space="preserve"> </w:t>
-      </w:r>
-      <w:r>
-        <w:rPr>
-          <w:color w:val="4472C4" w:themeColor="accent1"/>
-        </w:rPr>
-        <w:t>=</w:t>
-      </w:r>
-      <w:r>
-        <w:rPr>
-          <w:color w:val="4472C4" w:themeColor="accent1"/>
-        </w:rPr>
-        <w:t xml:space="preserve"> </w:t>
-      </w:r>
-      <w:r>
-        <w:rPr>
-          <w:color w:val="4472C4" w:themeColor="accent1"/>
-        </w:rPr>
-        <w:t>"Histograma Edat original",</w:t>
-      </w:r>
-      <w:r>
-        <w:rPr>
-          <w:color w:val="4472C4" w:themeColor="accent1"/>
-        </w:rPr>
-        <w:t xml:space="preserve"> </w:t>
-      </w:r>
-      <w:proofErr w:type="spellStart"/>
-      <w:r>
-        <w:rPr>
-          <w:color w:val="4472C4" w:themeColor="accent1"/>
-        </w:rPr>
-        <w:t>xlab</w:t>
-      </w:r>
-      <w:proofErr w:type="spellEnd"/>
-      <w:r>
-        <w:rPr>
-          <w:color w:val="4472C4" w:themeColor="accent1"/>
-        </w:rPr>
-        <w:t xml:space="preserve"> </w:t>
-      </w:r>
-      <w:r>
-        <w:rPr>
-          <w:color w:val="4472C4" w:themeColor="accent1"/>
-        </w:rPr>
-        <w:t>=</w:t>
-      </w:r>
-      <w:r>
-        <w:rPr>
-          <w:color w:val="4472C4" w:themeColor="accent1"/>
-        </w:rPr>
-        <w:t xml:space="preserve"> </w:t>
-      </w:r>
-      <w:r>
-        <w:rPr>
-          <w:color w:val="4472C4" w:themeColor="accent1"/>
-        </w:rPr>
-        <w:t>"Edat",</w:t>
-      </w:r>
-      <w:r>
-        <w:rPr>
-          <w:color w:val="4472C4" w:themeColor="accent1"/>
-        </w:rPr>
-        <w:t xml:space="preserve"> </w:t>
-      </w:r>
-      <w:proofErr w:type="spellStart"/>
-      <w:r>
-        <w:rPr>
-          <w:color w:val="4472C4" w:themeColor="accent1"/>
-        </w:rPr>
-        <w:t>ylab</w:t>
-      </w:r>
-      <w:proofErr w:type="spellEnd"/>
-      <w:r>
-        <w:rPr>
-          <w:color w:val="4472C4" w:themeColor="accent1"/>
-        </w:rPr>
-        <w:t xml:space="preserve"> </w:t>
-      </w:r>
-      <w:r>
-        <w:rPr>
-          <w:color w:val="4472C4" w:themeColor="accent1"/>
-        </w:rPr>
-        <w:t>=</w:t>
-      </w:r>
-      <w:r>
-        <w:rPr>
-          <w:color w:val="4472C4" w:themeColor="accent1"/>
-        </w:rPr>
-        <w:t xml:space="preserve"> </w:t>
-      </w:r>
-      <w:r>
-        <w:rPr>
-          <w:color w:val="4472C4" w:themeColor="accent1"/>
-        </w:rPr>
-        <w:t>"Freqüència")</w:t>
-      </w:r>
-    </w:p>
-    <w:p>
-      <w:pPr>
-        <w:pStyle w:val="Prrafodelista"/>
-        <w:rPr>
-          <w:color w:val="4472C4" w:themeColor="accent1"/>
-        </w:rPr>
-      </w:pPr>
-      <w:proofErr w:type="spellStart"/>
-      <w:r>
-        <w:rPr>
-          <w:color w:val="4472C4" w:themeColor="accent1"/>
-        </w:rPr>
-        <w:t>hist</w:t>
-      </w:r>
-      <w:proofErr w:type="spellEnd"/>
-      <w:r>
-        <w:rPr>
-          <w:color w:val="4472C4" w:themeColor="accent1"/>
-        </w:rPr>
-        <w:t>(</w:t>
-      </w:r>
-      <w:proofErr w:type="spellStart"/>
-      <w:r>
-        <w:rPr>
-          <w:color w:val="4472C4" w:themeColor="accent1"/>
-        </w:rPr>
-        <w:t>microa$mx$Edat</w:t>
-      </w:r>
-      <w:proofErr w:type="spellEnd"/>
-      <w:r>
-        <w:rPr>
-          <w:color w:val="4472C4" w:themeColor="accent1"/>
-        </w:rPr>
-        <w:t>,</w:t>
-      </w:r>
-      <w:r>
-        <w:rPr>
-          <w:color w:val="4472C4" w:themeColor="accent1"/>
-        </w:rPr>
-        <w:t xml:space="preserve"> </w:t>
-      </w:r>
-      <w:proofErr w:type="spellStart"/>
-      <w:r>
-        <w:rPr>
-          <w:color w:val="4472C4" w:themeColor="accent1"/>
-        </w:rPr>
-        <w:t>main</w:t>
-      </w:r>
-      <w:proofErr w:type="spellEnd"/>
-      <w:r>
-        <w:rPr>
-          <w:color w:val="4472C4" w:themeColor="accent1"/>
-        </w:rPr>
-        <w:t xml:space="preserve"> </w:t>
-      </w:r>
-      <w:r>
-        <w:rPr>
-          <w:color w:val="4472C4" w:themeColor="accent1"/>
-        </w:rPr>
-        <w:t>=</w:t>
-      </w:r>
-      <w:r>
-        <w:rPr>
-          <w:color w:val="4472C4" w:themeColor="accent1"/>
-        </w:rPr>
-        <w:t xml:space="preserve"> </w:t>
-      </w:r>
-      <w:r>
-        <w:rPr>
-          <w:color w:val="4472C4" w:themeColor="accent1"/>
-        </w:rPr>
-        <w:t xml:space="preserve">"Histograma Edat amb </w:t>
-      </w:r>
-      <w:proofErr w:type="spellStart"/>
-      <w:r>
-        <w:rPr>
-          <w:color w:val="4472C4" w:themeColor="accent1"/>
-        </w:rPr>
-        <w:t>microagregació</w:t>
-      </w:r>
-      <w:proofErr w:type="spellEnd"/>
-      <w:r>
-        <w:rPr>
-          <w:color w:val="4472C4" w:themeColor="accent1"/>
-        </w:rPr>
-        <w:t>",</w:t>
-      </w:r>
-      <w:r>
-        <w:rPr>
-          <w:color w:val="4472C4" w:themeColor="accent1"/>
-        </w:rPr>
-        <w:t xml:space="preserve"> </w:t>
-      </w:r>
-      <w:proofErr w:type="spellStart"/>
-      <w:r>
-        <w:rPr>
-          <w:color w:val="4472C4" w:themeColor="accent1"/>
-        </w:rPr>
-        <w:t>xlab</w:t>
-      </w:r>
-      <w:proofErr w:type="spellEnd"/>
-      <w:r>
-        <w:rPr>
-          <w:color w:val="4472C4" w:themeColor="accent1"/>
-        </w:rPr>
-        <w:t xml:space="preserve"> </w:t>
-      </w:r>
-      <w:r>
-        <w:rPr>
-          <w:color w:val="4472C4" w:themeColor="accent1"/>
-        </w:rPr>
-        <w:t>=</w:t>
-      </w:r>
-      <w:r>
-        <w:rPr>
-          <w:color w:val="4472C4" w:themeColor="accent1"/>
-        </w:rPr>
-        <w:t xml:space="preserve">  </w:t>
-      </w:r>
-      <w:r>
-        <w:rPr>
-          <w:color w:val="4472C4" w:themeColor="accent1"/>
-        </w:rPr>
-        <w:t>"Edat",</w:t>
-      </w:r>
-      <w:r>
-        <w:rPr>
-          <w:color w:val="4472C4" w:themeColor="accent1"/>
-        </w:rPr>
-        <w:t xml:space="preserve"> </w:t>
-      </w:r>
-      <w:proofErr w:type="spellStart"/>
-      <w:r>
-        <w:rPr>
-          <w:color w:val="4472C4" w:themeColor="accent1"/>
-        </w:rPr>
-        <w:t>ylab</w:t>
-      </w:r>
-      <w:proofErr w:type="spellEnd"/>
-      <w:r>
-        <w:rPr>
-          <w:color w:val="4472C4" w:themeColor="accent1"/>
-        </w:rPr>
-        <w:t xml:space="preserve"> </w:t>
-      </w:r>
-      <w:r>
-        <w:rPr>
-          <w:color w:val="4472C4" w:themeColor="accent1"/>
-        </w:rPr>
-        <w:t>=</w:t>
-      </w:r>
-      <w:r>
-        <w:rPr>
-          <w:color w:val="4472C4" w:themeColor="accent1"/>
-        </w:rPr>
-        <w:t xml:space="preserve"> </w:t>
-      </w:r>
-      <w:r>
-        <w:rPr>
-          <w:color w:val="4472C4" w:themeColor="accent1"/>
-        </w:rPr>
-        <w:t>"Freqüència")</w:t>
-      </w:r>
-    </w:p>
-    <w:p>
-      <w:pPr>
-        <w:pStyle w:val="Prrafodelista"/>
-        <w:rPr>
-          <w:color w:val="4472C4" w:themeColor="accent1"/>
-        </w:rPr>
-      </w:pPr>
-      <w:proofErr w:type="spellStart"/>
-      <w:r>
-        <w:rPr>
-          <w:color w:val="4472C4" w:themeColor="accent1"/>
-        </w:rPr>
-        <w:t>hist</w:t>
-      </w:r>
-      <w:proofErr w:type="spellEnd"/>
-      <w:r>
-        <w:rPr>
-          <w:color w:val="4472C4" w:themeColor="accent1"/>
-        </w:rPr>
-        <w:t>(</w:t>
-      </w:r>
-      <w:proofErr w:type="spellStart"/>
-      <w:r>
-        <w:rPr>
-          <w:color w:val="4472C4" w:themeColor="accent1"/>
-        </w:rPr>
-        <w:t>microa$x$Salari</w:t>
-      </w:r>
-      <w:proofErr w:type="spellEnd"/>
-      <w:r>
-        <w:rPr>
-          <w:color w:val="4472C4" w:themeColor="accent1"/>
-        </w:rPr>
-        <w:t>,</w:t>
-      </w:r>
-      <w:r>
-        <w:rPr>
-          <w:color w:val="4472C4" w:themeColor="accent1"/>
-        </w:rPr>
-        <w:t xml:space="preserve"> </w:t>
-      </w:r>
-      <w:r>
-        <w:rPr>
-          <w:color w:val="4472C4" w:themeColor="accent1"/>
-        </w:rPr>
-        <w:t xml:space="preserve"> </w:t>
-      </w:r>
-      <w:proofErr w:type="spellStart"/>
-      <w:r>
-        <w:rPr>
-          <w:color w:val="4472C4" w:themeColor="accent1"/>
-        </w:rPr>
-        <w:t>main</w:t>
-      </w:r>
-      <w:proofErr w:type="spellEnd"/>
-      <w:r>
-        <w:rPr>
-          <w:color w:val="4472C4" w:themeColor="accent1"/>
-        </w:rPr>
-        <w:t xml:space="preserve"> </w:t>
-      </w:r>
-      <w:r>
-        <w:rPr>
-          <w:color w:val="4472C4" w:themeColor="accent1"/>
-        </w:rPr>
-        <w:t>=</w:t>
-      </w:r>
-      <w:r>
-        <w:rPr>
-          <w:color w:val="4472C4" w:themeColor="accent1"/>
-        </w:rPr>
-        <w:t xml:space="preserve"> </w:t>
-      </w:r>
-      <w:r>
-        <w:rPr>
-          <w:color w:val="4472C4" w:themeColor="accent1"/>
-        </w:rPr>
-        <w:t>"Histograma Salari original"</w:t>
-      </w:r>
-      <w:r>
-        <w:rPr>
-          <w:color w:val="4472C4" w:themeColor="accent1"/>
-        </w:rPr>
-        <w:t xml:space="preserve"> </w:t>
-      </w:r>
-      <w:r>
-        <w:rPr>
-          <w:color w:val="4472C4" w:themeColor="accent1"/>
-        </w:rPr>
-        <w:t>,</w:t>
-      </w:r>
-      <w:r>
-        <w:rPr>
-          <w:color w:val="4472C4" w:themeColor="accent1"/>
-        </w:rPr>
-        <w:t xml:space="preserve"> </w:t>
-      </w:r>
-      <w:proofErr w:type="spellStart"/>
-      <w:r>
-        <w:rPr>
-          <w:color w:val="4472C4" w:themeColor="accent1"/>
-        </w:rPr>
-        <w:t>xlab</w:t>
-      </w:r>
-      <w:proofErr w:type="spellEnd"/>
-      <w:r>
-        <w:rPr>
-          <w:color w:val="4472C4" w:themeColor="accent1"/>
-        </w:rPr>
-        <w:t xml:space="preserve"> </w:t>
-      </w:r>
-      <w:r>
-        <w:rPr>
-          <w:color w:val="4472C4" w:themeColor="accent1"/>
-        </w:rPr>
-        <w:t>=</w:t>
-      </w:r>
-      <w:r>
-        <w:rPr>
-          <w:color w:val="4472C4" w:themeColor="accent1"/>
-        </w:rPr>
-        <w:t xml:space="preserve"> </w:t>
-      </w:r>
-      <w:r>
-        <w:rPr>
-          <w:color w:val="4472C4" w:themeColor="accent1"/>
-        </w:rPr>
-        <w:t>"Salari",</w:t>
-      </w:r>
-      <w:r>
-        <w:rPr>
-          <w:color w:val="4472C4" w:themeColor="accent1"/>
-        </w:rPr>
-        <w:t xml:space="preserve"> </w:t>
-      </w:r>
-      <w:proofErr w:type="spellStart"/>
-      <w:r>
-        <w:rPr>
-          <w:color w:val="4472C4" w:themeColor="accent1"/>
-        </w:rPr>
-        <w:t>ylab</w:t>
-      </w:r>
-      <w:proofErr w:type="spellEnd"/>
-      <w:r>
-        <w:rPr>
-          <w:color w:val="4472C4" w:themeColor="accent1"/>
-        </w:rPr>
-        <w:t xml:space="preserve"> </w:t>
-      </w:r>
-      <w:r>
-        <w:rPr>
-          <w:color w:val="4472C4" w:themeColor="accent1"/>
-        </w:rPr>
-        <w:t>=</w:t>
-      </w:r>
-      <w:r>
-        <w:rPr>
-          <w:color w:val="4472C4" w:themeColor="accent1"/>
-        </w:rPr>
-        <w:t xml:space="preserve"> </w:t>
-      </w:r>
-      <w:r>
-        <w:rPr>
-          <w:color w:val="4472C4" w:themeColor="accent1"/>
-        </w:rPr>
-        <w:t>"Freqüència")</w:t>
-      </w:r>
-    </w:p>
-    <w:p>
-      <w:pPr>
-        <w:pStyle w:val="Prrafodelista"/>
-        <w:jc w:val="both"/>
-        <w:rPr>
-          <w:color w:val="FF0000"/>
-        </w:rPr>
-      </w:pPr>
-      <w:proofErr w:type="spellStart"/>
-      <w:r>
-        <w:rPr>
-          <w:color w:val="4472C4" w:themeColor="accent1"/>
-        </w:rPr>
-        <w:t>hist</w:t>
-      </w:r>
-      <w:proofErr w:type="spellEnd"/>
-      <w:r>
-        <w:rPr>
-          <w:color w:val="4472C4" w:themeColor="accent1"/>
-        </w:rPr>
-        <w:t>(</w:t>
-      </w:r>
-      <w:proofErr w:type="spellStart"/>
-      <w:r>
-        <w:rPr>
-          <w:color w:val="4472C4" w:themeColor="accent1"/>
-        </w:rPr>
-        <w:t>microa$mx$Salari</w:t>
-      </w:r>
-      <w:proofErr w:type="spellEnd"/>
-      <w:r>
-        <w:rPr>
-          <w:color w:val="4472C4" w:themeColor="accent1"/>
-        </w:rPr>
-        <w:t>,</w:t>
-      </w:r>
-      <w:r>
-        <w:rPr>
-          <w:color w:val="4472C4" w:themeColor="accent1"/>
-        </w:rPr>
-        <w:t xml:space="preserve"> </w:t>
-      </w:r>
-      <w:r>
-        <w:rPr>
-          <w:color w:val="4472C4" w:themeColor="accent1"/>
-        </w:rPr>
-        <w:t xml:space="preserve"> </w:t>
-      </w:r>
-      <w:proofErr w:type="spellStart"/>
-      <w:r>
-        <w:rPr>
-          <w:color w:val="4472C4" w:themeColor="accent1"/>
-        </w:rPr>
-        <w:t>main</w:t>
-      </w:r>
-      <w:proofErr w:type="spellEnd"/>
-      <w:r>
-        <w:rPr>
-          <w:color w:val="4472C4" w:themeColor="accent1"/>
-        </w:rPr>
-        <w:t xml:space="preserve"> </w:t>
-      </w:r>
-      <w:r>
-        <w:rPr>
-          <w:color w:val="4472C4" w:themeColor="accent1"/>
-        </w:rPr>
-        <w:t>=</w:t>
-      </w:r>
-      <w:r>
-        <w:rPr>
-          <w:color w:val="4472C4" w:themeColor="accent1"/>
-        </w:rPr>
-        <w:t xml:space="preserve"> </w:t>
-      </w:r>
-      <w:r>
-        <w:rPr>
-          <w:color w:val="4472C4" w:themeColor="accent1"/>
-        </w:rPr>
-        <w:t xml:space="preserve">"Histograma Salari amb </w:t>
-      </w:r>
-      <w:proofErr w:type="spellStart"/>
-      <w:r>
-        <w:rPr>
-          <w:color w:val="4472C4" w:themeColor="accent1"/>
-        </w:rPr>
-        <w:t>microagregació</w:t>
-      </w:r>
-      <w:proofErr w:type="spellEnd"/>
-      <w:r>
-        <w:rPr>
-          <w:color w:val="4472C4" w:themeColor="accent1"/>
-        </w:rPr>
-        <w:t>",</w:t>
-      </w:r>
-      <w:r>
-        <w:rPr>
-          <w:color w:val="4472C4" w:themeColor="accent1"/>
-        </w:rPr>
-        <w:t xml:space="preserve"> </w:t>
-      </w:r>
-      <w:proofErr w:type="spellStart"/>
-      <w:r>
-        <w:rPr>
-          <w:color w:val="4472C4" w:themeColor="accent1"/>
-        </w:rPr>
-        <w:t>xlab</w:t>
-      </w:r>
-      <w:proofErr w:type="spellEnd"/>
-      <w:r>
-        <w:rPr>
-          <w:color w:val="4472C4" w:themeColor="accent1"/>
-        </w:rPr>
-        <w:t xml:space="preserve"> </w:t>
-      </w:r>
-      <w:r>
-        <w:rPr>
-          <w:color w:val="4472C4" w:themeColor="accent1"/>
-        </w:rPr>
-        <w:t>=</w:t>
-      </w:r>
-      <w:r>
-        <w:rPr>
-          <w:color w:val="4472C4" w:themeColor="accent1"/>
-        </w:rPr>
-        <w:t xml:space="preserve"> </w:t>
-      </w:r>
-      <w:r>
-        <w:rPr>
-          <w:color w:val="4472C4" w:themeColor="accent1"/>
-        </w:rPr>
-        <w:t>"Salari",</w:t>
-      </w:r>
-      <w:r>
-        <w:rPr>
-          <w:color w:val="4472C4" w:themeColor="accent1"/>
-        </w:rPr>
-        <w:t xml:space="preserve"> </w:t>
-      </w:r>
-      <w:proofErr w:type="spellStart"/>
-      <w:r>
-        <w:rPr>
-          <w:color w:val="4472C4" w:themeColor="accent1"/>
-        </w:rPr>
-        <w:t>ylab</w:t>
-      </w:r>
-      <w:proofErr w:type="spellEnd"/>
-      <w:r>
-        <w:rPr>
-          <w:color w:val="4472C4" w:themeColor="accent1"/>
-        </w:rPr>
-        <w:t xml:space="preserve"> </w:t>
-      </w:r>
-      <w:r>
-        <w:rPr>
-          <w:color w:val="4472C4" w:themeColor="accent1"/>
-        </w:rPr>
-        <w:t>=</w:t>
-      </w:r>
-      <w:r>
-        <w:rPr>
-          <w:color w:val="4472C4" w:themeColor="accent1"/>
-        </w:rPr>
-        <w:t xml:space="preserve"> </w:t>
-      </w:r>
-      <w:r>
-        <w:rPr>
-          <w:color w:val="4472C4" w:themeColor="accent1"/>
-        </w:rPr>
-        <w:t>"Freqüència")</w:t>
-      </w:r>
-      <w:r>
-        <w:rPr>
-          <w:color w:val="4472C4" w:themeColor="accent1"/>
-        </w:rPr>
-        <w:t xml:space="preserve"> </w:t>
-      </w:r>
-      <w:r>
-        <w:rPr>
-          <w:color w:val="FF0000"/>
-        </w:rPr>
-        <w:t>TODO EXPLICACION PARAMETROS COMANDO</w:t>
-      </w:r>
-    </w:p>
-    <w:p>
-      <w:pPr>
-        <w:pStyle w:val="Prrafodelista"/>
-        <w:rPr>
-          <w:color w:val="4472C4" w:themeColor="accent1"/>
-        </w:rPr>
-      </w:pPr>
-    </w:p>
-    <w:p>
-      <w:pPr>
-        <w:pStyle w:val="Prrafodelista"/>
-        <w:jc w:val="both"/>
-      </w:pPr>
-    </w:p>
-    <w:p>
-      <w:pPr>
-        <w:pStyle w:val="Prrafodelista"/>
-        <w:jc w:val="both"/>
-      </w:pPr>
-      <w:r>
-        <w:t>c. Aplica el mètode de micro-agregació multivariant MDAV amb un nivell d’agregació igual a 3 als atributs Edat i Salari sobre conjunt de dades original. Indica les comandes i paràmetres que has fet servir i la co</w:t>
-      </w:r>
-      <w:r>
-        <w:t>menta la seva funció.</w:t>
-      </w:r>
-    </w:p>
-    <w:p>
-      <w:pPr>
-        <w:pStyle w:val="Prrafodelista"/>
-        <w:jc w:val="both"/>
-        <w:rPr>
-          <w:color w:val="FF0000"/>
-        </w:rPr>
-      </w:pPr>
-      <w:proofErr w:type="spellStart"/>
-      <w:r>
-        <w:rPr>
-          <w:color w:val="4472C4" w:themeColor="accent1"/>
-        </w:rPr>
-        <w:t>microa_mv</w:t>
-      </w:r>
-      <w:proofErr w:type="spellEnd"/>
-      <w:r>
-        <w:rPr>
-          <w:color w:val="4472C4" w:themeColor="accent1"/>
-        </w:rPr>
-        <w:t xml:space="preserve"> &lt;- </w:t>
-      </w:r>
-      <w:proofErr w:type="spellStart"/>
-      <w:r>
-        <w:rPr>
-          <w:color w:val="4472C4" w:themeColor="accent1"/>
-        </w:rPr>
-        <w:t>microaggregation</w:t>
-      </w:r>
-      <w:proofErr w:type="spellEnd"/>
-      <w:r>
-        <w:rPr>
-          <w:color w:val="4472C4" w:themeColor="accent1"/>
-        </w:rPr>
-        <w:t>(</w:t>
-      </w:r>
-      <w:proofErr w:type="spellStart"/>
-      <w:r>
-        <w:rPr>
-          <w:color w:val="4472C4" w:themeColor="accent1"/>
-        </w:rPr>
-        <w:t>dades_subset</w:t>
-      </w:r>
-      <w:proofErr w:type="spellEnd"/>
-      <w:r>
-        <w:rPr>
-          <w:color w:val="4472C4" w:themeColor="accent1"/>
-        </w:rPr>
-        <w:t>[,c('</w:t>
-      </w:r>
-      <w:proofErr w:type="spellStart"/>
-      <w:r>
-        <w:rPr>
-          <w:color w:val="4472C4" w:themeColor="accent1"/>
-        </w:rPr>
-        <w:t>Edat','Salari</w:t>
-      </w:r>
-      <w:proofErr w:type="spellEnd"/>
-      <w:r>
-        <w:rPr>
-          <w:color w:val="4472C4" w:themeColor="accent1"/>
-        </w:rPr>
-        <w:t>')],</w:t>
-      </w:r>
-      <w:proofErr w:type="spellStart"/>
-      <w:r>
-        <w:rPr>
-          <w:color w:val="4472C4" w:themeColor="accent1"/>
-        </w:rPr>
-        <w:t>aggr</w:t>
-      </w:r>
-      <w:proofErr w:type="spellEnd"/>
-      <w:r>
-        <w:rPr>
-          <w:color w:val="4472C4" w:themeColor="accent1"/>
-        </w:rPr>
-        <w:t xml:space="preserve"> = 3, </w:t>
-      </w:r>
-      <w:proofErr w:type="spellStart"/>
-      <w:r>
-        <w:rPr>
-          <w:color w:val="4472C4" w:themeColor="accent1"/>
-        </w:rPr>
-        <w:t>method</w:t>
-      </w:r>
-      <w:proofErr w:type="spellEnd"/>
-      <w:r>
-        <w:rPr>
-          <w:color w:val="4472C4" w:themeColor="accent1"/>
-        </w:rPr>
-        <w:t xml:space="preserve"> = "</w:t>
-      </w:r>
-      <w:proofErr w:type="spellStart"/>
-      <w:r>
-        <w:rPr>
-          <w:color w:val="4472C4" w:themeColor="accent1"/>
-        </w:rPr>
-        <w:t>mdav</w:t>
-      </w:r>
-      <w:proofErr w:type="spellEnd"/>
-      <w:r>
-        <w:rPr>
-          <w:color w:val="4472C4" w:themeColor="accent1"/>
-        </w:rPr>
-        <w:t>")</w:t>
-      </w:r>
-      <w:r>
-        <w:rPr>
-          <w:color w:val="4472C4" w:themeColor="accent1"/>
-        </w:rPr>
-        <w:t xml:space="preserve"> </w:t>
-      </w:r>
-      <w:r>
-        <w:rPr>
-          <w:color w:val="FF0000"/>
-        </w:rPr>
-        <w:t>TODO EXPLICACION PARAMETROS COMANDO</w:t>
-      </w:r>
-    </w:p>
-    <w:p>
-      <w:pPr>
-        <w:pStyle w:val="Prrafodelista"/>
-        <w:jc w:val="both"/>
-        <w:rPr>
-          <w:color w:val="4472C4" w:themeColor="accent1"/>
-        </w:rPr>
-      </w:pPr>
-    </w:p>
-    <w:p>
-      <w:pPr>
-        <w:pStyle w:val="Prrafodelista"/>
-        <w:jc w:val="both"/>
-      </w:pPr>
-    </w:p>
-    <w:p>
-      <w:pPr>
-        <w:pStyle w:val="Prrafodelista"/>
-        <w:jc w:val="both"/>
-      </w:pPr>
-      <w:r>
-        <w:t xml:space="preserve">d. Crea les gràfiques que presentin la informació dels atributs Edat i Salari </w:t>
-      </w:r>
-      <w:proofErr w:type="spellStart"/>
-      <w:r>
-        <w:t>anonimitzats</w:t>
-      </w:r>
-      <w:proofErr w:type="spellEnd"/>
-      <w:r>
-        <w:t xml:space="preserve"> en la seva versió multivariant, i compara els resultats obtinguts amb els obtinguts en el cas </w:t>
-      </w:r>
-      <w:proofErr w:type="spellStart"/>
-      <w:r>
-        <w:t>univariant</w:t>
-      </w:r>
-      <w:proofErr w:type="spellEnd"/>
-      <w:r>
-        <w:t>.</w:t>
-      </w:r>
-    </w:p>
-    <w:p>
-      <w:pPr>
-        <w:pStyle w:val="Prrafodelista"/>
-        <w:jc w:val="both"/>
-        <w:rPr>
-          <w:color w:val="4472C4" w:themeColor="accent1"/>
-        </w:rPr>
-      </w:pPr>
-      <w:proofErr w:type="spellStart"/>
-      <w:r>
-        <w:rPr>
-          <w:color w:val="4472C4" w:themeColor="accent1"/>
-        </w:rPr>
-        <w:t>hist</w:t>
-      </w:r>
-      <w:proofErr w:type="spellEnd"/>
-      <w:r>
-        <w:rPr>
-          <w:color w:val="4472C4" w:themeColor="accent1"/>
-        </w:rPr>
-        <w:t>(</w:t>
-      </w:r>
-      <w:proofErr w:type="spellStart"/>
-      <w:r>
-        <w:rPr>
-          <w:color w:val="4472C4" w:themeColor="accent1"/>
-        </w:rPr>
-        <w:t>microa$mx$Edat</w:t>
-      </w:r>
-      <w:proofErr w:type="spellEnd"/>
-      <w:r>
-        <w:rPr>
-          <w:color w:val="4472C4" w:themeColor="accent1"/>
-        </w:rPr>
-        <w:t xml:space="preserve">, </w:t>
-      </w:r>
-      <w:proofErr w:type="spellStart"/>
-      <w:r>
-        <w:rPr>
-          <w:color w:val="4472C4" w:themeColor="accent1"/>
-        </w:rPr>
-        <w:t>main</w:t>
-      </w:r>
-      <w:proofErr w:type="spellEnd"/>
-      <w:r>
-        <w:rPr>
-          <w:color w:val="4472C4" w:themeColor="accent1"/>
-        </w:rPr>
-        <w:t xml:space="preserve">="Histograma Edat </w:t>
-      </w:r>
-      <w:proofErr w:type="spellStart"/>
-      <w:r>
-        <w:rPr>
-          <w:color w:val="4472C4" w:themeColor="accent1"/>
-        </w:rPr>
-        <w:t>univariant</w:t>
-      </w:r>
-      <w:proofErr w:type="spellEnd"/>
-      <w:r>
-        <w:rPr>
-          <w:color w:val="4472C4" w:themeColor="accent1"/>
-        </w:rPr>
-        <w:t>",</w:t>
-      </w:r>
-      <w:proofErr w:type="spellStart"/>
-      <w:r>
-        <w:rPr>
-          <w:color w:val="4472C4" w:themeColor="accent1"/>
-        </w:rPr>
-        <w:t>xlab</w:t>
-      </w:r>
-      <w:proofErr w:type="spellEnd"/>
-      <w:r>
-        <w:rPr>
-          <w:color w:val="4472C4" w:themeColor="accent1"/>
-        </w:rPr>
-        <w:t>="Edat",</w:t>
-      </w:r>
-      <w:proofErr w:type="spellStart"/>
-      <w:r>
-        <w:rPr>
-          <w:color w:val="4472C4" w:themeColor="accent1"/>
-        </w:rPr>
-        <w:t>ylab</w:t>
-      </w:r>
-      <w:proofErr w:type="spellEnd"/>
-      <w:r>
-        <w:rPr>
-          <w:color w:val="4472C4" w:themeColor="accent1"/>
-        </w:rPr>
-        <w:t>="Freqüència")</w:t>
-      </w:r>
-    </w:p>
-    <w:p>
-      <w:pPr>
-        <w:pStyle w:val="Prrafodelista"/>
-        <w:jc w:val="both"/>
-        <w:rPr>
-          <w:color w:val="4472C4" w:themeColor="accent1"/>
-        </w:rPr>
-      </w:pPr>
-      <w:proofErr w:type="spellStart"/>
-      <w:r>
-        <w:rPr>
-          <w:color w:val="4472C4" w:themeColor="accent1"/>
-        </w:rPr>
-        <w:t>hist</w:t>
-      </w:r>
-      <w:proofErr w:type="spellEnd"/>
-      <w:r>
-        <w:rPr>
-          <w:color w:val="4472C4" w:themeColor="accent1"/>
-        </w:rPr>
-        <w:t>(</w:t>
-      </w:r>
-      <w:proofErr w:type="spellStart"/>
-      <w:r>
-        <w:rPr>
-          <w:color w:val="4472C4" w:themeColor="accent1"/>
-        </w:rPr>
-        <w:t>microa_mv$mx$Edat</w:t>
-      </w:r>
-      <w:proofErr w:type="spellEnd"/>
-      <w:r>
-        <w:rPr>
-          <w:color w:val="4472C4" w:themeColor="accent1"/>
-        </w:rPr>
-        <w:t xml:space="preserve">, </w:t>
-      </w:r>
-      <w:proofErr w:type="spellStart"/>
-      <w:r>
-        <w:rPr>
-          <w:color w:val="4472C4" w:themeColor="accent1"/>
-        </w:rPr>
-        <w:t>main</w:t>
-      </w:r>
-      <w:proofErr w:type="spellEnd"/>
-      <w:r>
-        <w:rPr>
-          <w:color w:val="4472C4" w:themeColor="accent1"/>
-        </w:rPr>
-        <w:t>="Histograma Edat multivariant",</w:t>
-      </w:r>
-      <w:proofErr w:type="spellStart"/>
-      <w:r>
-        <w:rPr>
-          <w:color w:val="4472C4" w:themeColor="accent1"/>
-        </w:rPr>
-        <w:t>xlab</w:t>
-      </w:r>
-      <w:proofErr w:type="spellEnd"/>
-      <w:r>
-        <w:rPr>
-          <w:color w:val="4472C4" w:themeColor="accent1"/>
-        </w:rPr>
-        <w:t>="Edat",</w:t>
-      </w:r>
-      <w:proofErr w:type="spellStart"/>
-      <w:r>
-        <w:rPr>
-          <w:color w:val="4472C4" w:themeColor="accent1"/>
-        </w:rPr>
-        <w:t>ylab</w:t>
-      </w:r>
-      <w:proofErr w:type="spellEnd"/>
-      <w:r>
-        <w:rPr>
-          <w:color w:val="4472C4" w:themeColor="accent1"/>
-        </w:rPr>
-        <w:t>="Freqüència")</w:t>
-      </w:r>
-    </w:p>
-    <w:p>
-      <w:pPr>
-        <w:pStyle w:val="Prrafodelista"/>
-        <w:jc w:val="both"/>
-        <w:rPr>
-          <w:color w:val="4472C4" w:themeColor="accent1"/>
-        </w:rPr>
-      </w:pPr>
-      <w:proofErr w:type="spellStart"/>
-      <w:r>
-        <w:rPr>
-          <w:color w:val="4472C4" w:themeColor="accent1"/>
-        </w:rPr>
-        <w:t>hist</w:t>
-      </w:r>
-      <w:proofErr w:type="spellEnd"/>
-      <w:r>
-        <w:rPr>
-          <w:color w:val="4472C4" w:themeColor="accent1"/>
-        </w:rPr>
-        <w:t>(</w:t>
-      </w:r>
-      <w:proofErr w:type="spellStart"/>
-      <w:r>
-        <w:rPr>
-          <w:color w:val="4472C4" w:themeColor="accent1"/>
-        </w:rPr>
-        <w:t>microa$mx$Salari</w:t>
-      </w:r>
-      <w:proofErr w:type="spellEnd"/>
-      <w:r>
-        <w:rPr>
-          <w:color w:val="4472C4" w:themeColor="accent1"/>
-        </w:rPr>
-        <w:t xml:space="preserve">, </w:t>
-      </w:r>
-      <w:proofErr w:type="spellStart"/>
-      <w:r>
-        <w:rPr>
-          <w:color w:val="4472C4" w:themeColor="accent1"/>
-        </w:rPr>
-        <w:t>main</w:t>
-      </w:r>
-      <w:proofErr w:type="spellEnd"/>
-      <w:r>
-        <w:rPr>
-          <w:color w:val="4472C4" w:themeColor="accent1"/>
-        </w:rPr>
-        <w:t xml:space="preserve">="Histograma Salari </w:t>
-      </w:r>
-      <w:proofErr w:type="spellStart"/>
-      <w:r>
-        <w:rPr>
-          <w:color w:val="4472C4" w:themeColor="accent1"/>
-        </w:rPr>
-        <w:t>univariant</w:t>
-      </w:r>
-      <w:proofErr w:type="spellEnd"/>
-      <w:r>
-        <w:rPr>
-          <w:color w:val="4472C4" w:themeColor="accent1"/>
-        </w:rPr>
-        <w:t>",</w:t>
-      </w:r>
-      <w:proofErr w:type="spellStart"/>
-      <w:r>
-        <w:rPr>
-          <w:color w:val="4472C4" w:themeColor="accent1"/>
-        </w:rPr>
-        <w:t>xlab</w:t>
-      </w:r>
-      <w:proofErr w:type="spellEnd"/>
-      <w:r>
-        <w:rPr>
-          <w:color w:val="4472C4" w:themeColor="accent1"/>
-        </w:rPr>
-        <w:t>="Salari",</w:t>
-      </w:r>
-      <w:proofErr w:type="spellStart"/>
-      <w:r>
-        <w:rPr>
-          <w:color w:val="4472C4" w:themeColor="accent1"/>
-        </w:rPr>
-        <w:t>ylab</w:t>
-      </w:r>
-      <w:proofErr w:type="spellEnd"/>
-      <w:r>
-        <w:rPr>
-          <w:color w:val="4472C4" w:themeColor="accent1"/>
-        </w:rPr>
-        <w:t>="Freqüència")</w:t>
-      </w:r>
-    </w:p>
-    <w:p>
-      <w:pPr>
-        <w:pStyle w:val="Prrafodelista"/>
-        <w:jc w:val="both"/>
-        <w:rPr>
-          <w:color w:val="FF0000"/>
-        </w:rPr>
-      </w:pPr>
-      <w:proofErr w:type="spellStart"/>
-      <w:r>
-        <w:rPr>
-          <w:color w:val="4472C4" w:themeColor="accent1"/>
-        </w:rPr>
-        <w:t>hist</w:t>
-      </w:r>
-      <w:proofErr w:type="spellEnd"/>
-      <w:r>
-        <w:rPr>
-          <w:color w:val="4472C4" w:themeColor="accent1"/>
-        </w:rPr>
-        <w:t>(</w:t>
-      </w:r>
-      <w:proofErr w:type="spellStart"/>
-      <w:r>
-        <w:rPr>
-          <w:color w:val="4472C4" w:themeColor="accent1"/>
-        </w:rPr>
-        <w:t>microa_mv$mx$Salari</w:t>
-      </w:r>
-      <w:proofErr w:type="spellEnd"/>
-      <w:r>
-        <w:rPr>
-          <w:color w:val="4472C4" w:themeColor="accent1"/>
-        </w:rPr>
-        <w:t xml:space="preserve">, </w:t>
-      </w:r>
-      <w:proofErr w:type="spellStart"/>
-      <w:r>
-        <w:rPr>
-          <w:color w:val="4472C4" w:themeColor="accent1"/>
-        </w:rPr>
-        <w:t>main</w:t>
-      </w:r>
-      <w:proofErr w:type="spellEnd"/>
-      <w:r>
-        <w:rPr>
-          <w:color w:val="4472C4" w:themeColor="accent1"/>
-        </w:rPr>
-        <w:t>="Histograma Salari multivariant",</w:t>
-      </w:r>
-      <w:proofErr w:type="spellStart"/>
-      <w:r>
-        <w:rPr>
-          <w:color w:val="4472C4" w:themeColor="accent1"/>
-        </w:rPr>
-        <w:t>xlab</w:t>
-      </w:r>
-      <w:proofErr w:type="spellEnd"/>
-      <w:r>
-        <w:rPr>
-          <w:color w:val="4472C4" w:themeColor="accent1"/>
-        </w:rPr>
-        <w:t>="Salari",</w:t>
-      </w:r>
-      <w:proofErr w:type="spellStart"/>
-      <w:r>
-        <w:rPr>
-          <w:color w:val="4472C4" w:themeColor="accent1"/>
-        </w:rPr>
-        <w:t>ylab</w:t>
-      </w:r>
-      <w:proofErr w:type="spellEnd"/>
-      <w:r>
-        <w:rPr>
-          <w:color w:val="4472C4" w:themeColor="accent1"/>
-        </w:rPr>
-        <w:t>="Freqüència")</w:t>
-      </w:r>
-      <w:r>
-        <w:rPr>
-          <w:color w:val="4472C4" w:themeColor="accent1"/>
-        </w:rPr>
-        <w:t xml:space="preserve"> </w:t>
-      </w:r>
-      <w:r>
-        <w:rPr>
-          <w:color w:val="FF0000"/>
-        </w:rPr>
-        <w:t>TODO EXPLICACION PARAMETROS COMANDO</w:t>
-      </w:r>
-    </w:p>
-    <w:p>
-      <w:pPr>
-        <w:pStyle w:val="Prrafodelista"/>
-        <w:jc w:val="both"/>
-        <w:rPr>
-          <w:color w:val="4472C4" w:themeColor="accent1"/>
-        </w:rPr>
-      </w:pPr>
-    </w:p>
-    <w:p>
-      <w:pPr>
-        <w:pStyle w:val="Prrafodelista"/>
-        <w:jc w:val="both"/>
-      </w:pPr>
-    </w:p>
-    <w:p>
-      <w:pPr>
-        <w:pStyle w:val="Prrafodelista"/>
-        <w:jc w:val="both"/>
-      </w:pPr>
-      <w:r>
-        <w:t>e. Realitza una estimació del ris</w:t>
-      </w:r>
-      <w:r>
-        <w:t>c i de la utilitat en els dos casos (</w:t>
-      </w:r>
-      <w:proofErr w:type="spellStart"/>
-      <w:r>
-        <w:t>univariant</w:t>
-      </w:r>
-      <w:proofErr w:type="spellEnd"/>
-      <w:r>
-        <w:t xml:space="preserve"> i multivariant).</w:t>
-      </w:r>
-    </w:p>
-    <w:p>
-      <w:pPr>
-        <w:pStyle w:val="Prrafodelista"/>
-        <w:jc w:val="both"/>
-      </w:pPr>
-      <w:r>
-        <w:t>Comenta i justifica els resultats obtinguts.</w:t>
-      </w:r>
-    </w:p>
-    <w:p>
-      <w:pPr>
-        <w:pStyle w:val="Prrafodelista"/>
-        <w:jc w:val="both"/>
-        <w:rPr>
-          <w:color w:val="FF0000"/>
-        </w:rPr>
-      </w:pPr>
-      <w:r>
-        <w:rPr>
-          <w:color w:val="FF0000"/>
-        </w:rPr>
-        <w:t>TODO</w:t>
-      </w:r>
-    </w:p>
-    <w:p>
-      <w:pPr>
-        <w:pStyle w:val="Prrafodelista"/>
-        <w:jc w:val="both"/>
-      </w:pPr>
-    </w:p>
-    <w:p>
-      <w:pPr>
-        <w:jc w:val="both"/>
-        <w:rPr>
-          <w:b/>
-        </w:rPr>
-      </w:pPr>
-      <w:r>
-        <w:rPr>
-          <w:b/>
-        </w:rPr>
-        <w:t>Exercici 8.- Generalització d’atributs (1p)</w:t>
-      </w:r>
-    </w:p>
-    <w:p>
-      <w:pPr>
-        <w:jc w:val="both"/>
-        <w:rPr>
-          <w:b/>
-        </w:rPr>
-      </w:pPr>
-      <w:r>
-        <w:t xml:space="preserve">Responeu a les següent qüestions: </w:t>
-      </w:r>
-    </w:p>
-    <w:p>
-      <w:pPr>
-        <w:pStyle w:val="Prrafodelista"/>
-        <w:jc w:val="both"/>
-      </w:pPr>
-      <w:r>
-        <w:lastRenderedPageBreak/>
-        <w:t xml:space="preserve">a. Crea una funció pròpia que permeti generalitzar els codis postals de població, </w:t>
-      </w:r>
-      <w:proofErr w:type="spellStart"/>
-      <w:r>
-        <w:t>convertintlos</w:t>
-      </w:r>
-      <w:proofErr w:type="spellEnd"/>
-      <w:r>
-        <w:t xml:space="preserve"> </w:t>
-      </w:r>
-      <w:r>
-        <w:t xml:space="preserve">en codis de província. </w:t>
-      </w:r>
-      <w:proofErr w:type="spellStart"/>
-      <w:r>
-        <w:t>Detalle</w:t>
-      </w:r>
-      <w:proofErr w:type="spellEnd"/>
-      <w:r>
-        <w:t xml:space="preserve"> el codi de la funció, així com alguns exemples del seu</w:t>
-      </w:r>
-      <w:r>
-        <w:t xml:space="preserve"> </w:t>
-      </w:r>
-      <w:r>
-        <w:t>funcionament i valors de retorn.</w:t>
-      </w:r>
-    </w:p>
-    <w:p>
-      <w:pPr>
-        <w:pStyle w:val="Prrafodelista"/>
-        <w:jc w:val="both"/>
-        <w:rPr>
-          <w:rFonts w:cstheme="minorHAnsi"/>
-          <w:color w:val="4472C4" w:themeColor="accent1"/>
-        </w:rPr>
-      </w:pPr>
-      <w:proofErr w:type="spellStart"/>
-      <w:r>
-        <w:rPr>
-          <w:rFonts w:cstheme="minorHAnsi"/>
-          <w:color w:val="4472C4" w:themeColor="accent1"/>
-        </w:rPr>
-        <w:t>microa</w:t>
-      </w:r>
-      <w:proofErr w:type="spellEnd"/>
-      <w:r>
-        <w:rPr>
-          <w:rFonts w:cstheme="minorHAnsi"/>
-          <w:color w:val="4472C4" w:themeColor="accent1"/>
-        </w:rPr>
-        <w:t xml:space="preserve"> &lt;- </w:t>
-      </w:r>
-      <w:proofErr w:type="spellStart"/>
-      <w:r>
-        <w:rPr>
-          <w:rFonts w:cstheme="minorHAnsi"/>
-          <w:color w:val="4472C4" w:themeColor="accent1"/>
-        </w:rPr>
-        <w:t>microaggregation</w:t>
-      </w:r>
-      <w:proofErr w:type="spellEnd"/>
-      <w:r>
-        <w:rPr>
-          <w:rFonts w:cstheme="minorHAnsi"/>
-          <w:color w:val="4472C4" w:themeColor="accent1"/>
-        </w:rPr>
-        <w:t>(</w:t>
-      </w:r>
-      <w:proofErr w:type="spellStart"/>
-      <w:r>
-        <w:rPr>
-          <w:rFonts w:cstheme="minorHAnsi"/>
-          <w:color w:val="4472C4" w:themeColor="accent1"/>
-        </w:rPr>
-        <w:t>dades_subset</w:t>
-      </w:r>
-      <w:proofErr w:type="spellEnd"/>
-      <w:r>
-        <w:rPr>
-          <w:rFonts w:cstheme="minorHAnsi"/>
-          <w:color w:val="4472C4" w:themeColor="accent1"/>
-        </w:rPr>
-        <w:t>[,c('</w:t>
-      </w:r>
-      <w:proofErr w:type="spellStart"/>
-      <w:r>
-        <w:rPr>
-          <w:rFonts w:cstheme="minorHAnsi"/>
-          <w:color w:val="4472C4" w:themeColor="accent1"/>
-        </w:rPr>
-        <w:t>Edat','Salari</w:t>
-      </w:r>
-      <w:proofErr w:type="spellEnd"/>
-      <w:r>
-        <w:rPr>
-          <w:rFonts w:cstheme="minorHAnsi"/>
-          <w:color w:val="4472C4" w:themeColor="accent1"/>
-        </w:rPr>
-        <w:t>')],</w:t>
-      </w:r>
-      <w:proofErr w:type="spellStart"/>
-      <w:r>
-        <w:rPr>
-          <w:rFonts w:cstheme="minorHAnsi"/>
-          <w:color w:val="4472C4" w:themeColor="accent1"/>
-        </w:rPr>
-        <w:t>aggr</w:t>
-      </w:r>
-      <w:proofErr w:type="spellEnd"/>
-      <w:r>
-        <w:rPr>
-          <w:rFonts w:cstheme="minorHAnsi"/>
-          <w:color w:val="4472C4" w:themeColor="accent1"/>
-        </w:rPr>
-        <w:t xml:space="preserve"> = 3, </w:t>
-      </w:r>
-      <w:proofErr w:type="spellStart"/>
-      <w:r>
-        <w:rPr>
-          <w:rFonts w:cstheme="minorHAnsi"/>
-          <w:color w:val="4472C4" w:themeColor="accent1"/>
-        </w:rPr>
-        <w:t>method</w:t>
-      </w:r>
-      <w:proofErr w:type="spellEnd"/>
-      <w:r>
-        <w:rPr>
-          <w:rFonts w:cstheme="minorHAnsi"/>
-          <w:color w:val="4472C4" w:themeColor="accent1"/>
-        </w:rPr>
-        <w:t xml:space="preserve"> = "</w:t>
-      </w:r>
-      <w:proofErr w:type="spellStart"/>
-      <w:r>
-        <w:rPr>
-          <w:rFonts w:cstheme="minorHAnsi"/>
-          <w:color w:val="4472C4" w:themeColor="accent1"/>
-        </w:rPr>
-        <w:t>onedims</w:t>
-      </w:r>
-      <w:proofErr w:type="spellEnd"/>
-      <w:r>
-        <w:rPr>
-          <w:rFonts w:cstheme="minorHAnsi"/>
-          <w:color w:val="4472C4" w:themeColor="accent1"/>
-        </w:rPr>
-        <w:t>")</w:t>
-      </w:r>
-    </w:p>
-    <w:p>
-      <w:pPr>
-        <w:pStyle w:val="Prrafodelista"/>
-        <w:jc w:val="both"/>
-      </w:pPr>
-    </w:p>
-    <w:p>
-      <w:pPr>
-        <w:pStyle w:val="Prrafodelista"/>
-        <w:jc w:val="both"/>
-      </w:pPr>
-      <w:r>
-        <w:t xml:space="preserve">b. </w:t>
-      </w:r>
-      <w:r>
-        <w:t>Aplica la funció que has creat a l’atribut CP del conjunt de dades, per a tots els individus</w:t>
-      </w:r>
-      <w:r>
-        <w:t xml:space="preserve"> </w:t>
-      </w:r>
-      <w:r>
-        <w:t>(registres) existents. Comenta el resultat obtingut.</w:t>
-      </w:r>
-    </w:p>
-    <w:p>
-      <w:pPr>
-        <w:pStyle w:val="Prrafodelista"/>
-        <w:jc w:val="both"/>
-      </w:pPr>
-    </w:p>
-    <w:p>
-      <w:pPr>
-        <w:pStyle w:val="Prrafodelista"/>
-        <w:jc w:val="both"/>
-      </w:pPr>
-      <w:r>
-        <w:t xml:space="preserve">c. </w:t>
-      </w:r>
-      <w:r>
-        <w:t>Aplica la funció que has creat a l’atribut CP del conjunt de dades, però només a aquells</w:t>
-      </w:r>
-    </w:p>
-    <w:p>
-      <w:pPr>
-        <w:pStyle w:val="Prrafodelista"/>
-        <w:jc w:val="both"/>
-      </w:pPr>
-      <w:r>
-        <w:t>registres que siguin únics, és a dir, que la seva freqüència d’aparició sigui igual a 1 en tot el</w:t>
-      </w:r>
-      <w:r>
-        <w:t xml:space="preserve"> </w:t>
-      </w:r>
-      <w:r>
-        <w:t>conjunt de dades. Comenta el resultat obtingut i compara-ho amb els resultats de l’apartat</w:t>
-      </w:r>
-      <w:r>
-        <w:t xml:space="preserve"> </w:t>
-      </w:r>
-      <w:r>
-        <w:t>anterior.</w:t>
+        <w:t>//</w:t>
       </w:r>
       <w:bookmarkStart w:id="2" w:name="_GoBack"/>
       <w:bookmarkEnd w:id="2"/>
+      <w:r>
+        <w:rPr>
+          <w:rFonts w:cstheme="minorHAnsi"/>
+          <w:color w:val="FF0000"/>
+        </w:rPr>
+        <w:t xml:space="preserve">TODO Da en los 2 casos </w:t>
+      </w:r>
+      <w:proofErr w:type="spellStart"/>
+      <w:r>
+        <w:rPr>
+          <w:rFonts w:cstheme="minorHAnsi"/>
+          <w:color w:val="FF0000"/>
+        </w:rPr>
+        <w:t>uno</w:t>
+      </w:r>
+      <w:proofErr w:type="spellEnd"/>
+      <w:r>
+        <w:rPr>
+          <w:rFonts w:cstheme="minorHAnsi"/>
+          <w:color w:val="FF0000"/>
+        </w:rPr>
+        <w:t xml:space="preserve"> y </w:t>
+      </w:r>
+      <w:proofErr w:type="spellStart"/>
+      <w:r>
+        <w:rPr>
+          <w:rFonts w:cstheme="minorHAnsi"/>
+          <w:color w:val="FF0000"/>
+        </w:rPr>
+        <w:t>eso</w:t>
+      </w:r>
+      <w:proofErr w:type="spellEnd"/>
+      <w:r>
+        <w:rPr>
+          <w:rFonts w:cstheme="minorHAnsi"/>
+          <w:color w:val="FF0000"/>
+        </w:rPr>
+        <w:t xml:space="preserve"> es </w:t>
+      </w:r>
+      <w:proofErr w:type="spellStart"/>
+      <w:r>
+        <w:rPr>
+          <w:rFonts w:cstheme="minorHAnsi"/>
+          <w:color w:val="FF0000"/>
+        </w:rPr>
+        <w:t>raro</w:t>
+      </w:r>
+      <w:proofErr w:type="spellEnd"/>
+      <w:r>
+        <w:rPr>
+          <w:rFonts w:cstheme="minorHAnsi"/>
+          <w:color w:val="FF0000"/>
+        </w:rPr>
+        <w:t>(creo)</w:t>
+      </w:r>
+    </w:p>
+    <w:p>
+      <w:pPr>
+        <w:jc w:val="both"/>
+        <w:rPr>
+          <w:b/>
+        </w:rPr>
+      </w:pPr>
+      <w:r>
+        <w:rPr>
+          <w:b/>
+        </w:rPr>
+        <w:t xml:space="preserve">Exercici 7.- Micro-agregació </w:t>
+      </w:r>
+      <w:proofErr w:type="spellStart"/>
+      <w:r>
+        <w:rPr>
+          <w:b/>
+        </w:rPr>
+        <w:t>univariant</w:t>
+      </w:r>
+      <w:proofErr w:type="spellEnd"/>
+      <w:r>
+        <w:rPr>
+          <w:b/>
+        </w:rPr>
+        <w:t xml:space="preserve"> i multivariant (1p)</w:t>
+      </w:r>
+    </w:p>
+    <w:p>
+      <w:pPr>
+        <w:jc w:val="both"/>
+        <w:rPr>
+          <w:b/>
+        </w:rPr>
+      </w:pPr>
+      <w:r>
+        <w:t xml:space="preserve">Responeu a les següent qüestions: </w:t>
+      </w:r>
+    </w:p>
+    <w:p>
+      <w:pPr>
+        <w:pStyle w:val="Prrafodelista"/>
+        <w:jc w:val="both"/>
+      </w:pPr>
+      <w:r>
+        <w:t xml:space="preserve">a. Aplica el mètode de micro-agregació </w:t>
+      </w:r>
+      <w:proofErr w:type="spellStart"/>
+      <w:r>
+        <w:t>univariant</w:t>
+      </w:r>
+      <w:proofErr w:type="spellEnd"/>
+      <w:r>
+        <w:t xml:space="preserve"> amb un nivell d’agregació igual a 3 als</w:t>
+      </w:r>
+    </w:p>
+    <w:p>
+      <w:pPr>
+        <w:pStyle w:val="Prrafodelista"/>
+        <w:jc w:val="both"/>
+      </w:pPr>
+      <w:r>
+        <w:t>atributs Edat i Salari, de forma independent, sobre conjunt de dades original. Indica les</w:t>
+      </w:r>
+    </w:p>
+    <w:p>
+      <w:pPr>
+        <w:pStyle w:val="Prrafodelista"/>
+        <w:jc w:val="both"/>
+      </w:pPr>
+      <w:r>
+        <w:t>comandes i paràmetres que has fet servir i la comenta la seva funció.</w:t>
+      </w:r>
+    </w:p>
+    <w:p>
+      <w:pPr>
+        <w:pStyle w:val="Prrafodelista"/>
+        <w:jc w:val="both"/>
+        <w:rPr>
+          <w:rFonts w:cstheme="minorHAnsi"/>
+          <w:color w:val="4472C4" w:themeColor="accent1"/>
+        </w:rPr>
+      </w:pPr>
+      <w:proofErr w:type="spellStart"/>
+      <w:r>
+        <w:rPr>
+          <w:rFonts w:cstheme="minorHAnsi"/>
+          <w:color w:val="4472C4" w:themeColor="accent1"/>
+        </w:rPr>
+        <w:t>microa</w:t>
+      </w:r>
+      <w:proofErr w:type="spellEnd"/>
+      <w:r>
+        <w:rPr>
+          <w:rFonts w:cstheme="minorHAnsi"/>
+          <w:color w:val="4472C4" w:themeColor="accent1"/>
+        </w:rPr>
+        <w:t xml:space="preserve"> &lt;- </w:t>
+      </w:r>
+      <w:proofErr w:type="spellStart"/>
+      <w:r>
+        <w:rPr>
+          <w:rFonts w:cstheme="minorHAnsi"/>
+          <w:color w:val="4472C4" w:themeColor="accent1"/>
+        </w:rPr>
+        <w:t>microaggregation</w:t>
+      </w:r>
+      <w:proofErr w:type="spellEnd"/>
+      <w:r>
+        <w:rPr>
+          <w:rFonts w:cstheme="minorHAnsi"/>
+          <w:color w:val="4472C4" w:themeColor="accent1"/>
+        </w:rPr>
+        <w:t>(</w:t>
+      </w:r>
+      <w:proofErr w:type="spellStart"/>
+      <w:r>
+        <w:rPr>
+          <w:rFonts w:cstheme="minorHAnsi"/>
+          <w:color w:val="4472C4" w:themeColor="accent1"/>
+        </w:rPr>
+        <w:t>dades_subset</w:t>
+      </w:r>
+      <w:proofErr w:type="spellEnd"/>
+      <w:r>
+        <w:rPr>
+          <w:rFonts w:cstheme="minorHAnsi"/>
+          <w:color w:val="4472C4" w:themeColor="accent1"/>
+        </w:rPr>
+        <w:t>[,c('</w:t>
+      </w:r>
+      <w:proofErr w:type="spellStart"/>
+      <w:r>
+        <w:rPr>
+          <w:rFonts w:cstheme="minorHAnsi"/>
+          <w:color w:val="4472C4" w:themeColor="accent1"/>
+        </w:rPr>
+        <w:t>Edat','Salari</w:t>
+      </w:r>
+      <w:proofErr w:type="spellEnd"/>
+      <w:r>
+        <w:rPr>
+          <w:rFonts w:cstheme="minorHAnsi"/>
+          <w:color w:val="4472C4" w:themeColor="accent1"/>
+        </w:rPr>
+        <w:t>')],</w:t>
+      </w:r>
+      <w:proofErr w:type="spellStart"/>
+      <w:r>
+        <w:rPr>
+          <w:rFonts w:cstheme="minorHAnsi"/>
+          <w:color w:val="4472C4" w:themeColor="accent1"/>
+        </w:rPr>
+        <w:t>aggr</w:t>
+      </w:r>
+      <w:proofErr w:type="spellEnd"/>
+      <w:r>
+        <w:rPr>
+          <w:rFonts w:cstheme="minorHAnsi"/>
+          <w:color w:val="4472C4" w:themeColor="accent1"/>
+        </w:rPr>
+        <w:t xml:space="preserve"> = 3, </w:t>
+      </w:r>
+      <w:proofErr w:type="spellStart"/>
+      <w:r>
+        <w:rPr>
+          <w:rFonts w:cstheme="minorHAnsi"/>
+          <w:color w:val="4472C4" w:themeColor="accent1"/>
+        </w:rPr>
+        <w:t>method</w:t>
+      </w:r>
+      <w:proofErr w:type="spellEnd"/>
+      <w:r>
+        <w:rPr>
+          <w:rFonts w:cstheme="minorHAnsi"/>
+          <w:color w:val="4472C4" w:themeColor="accent1"/>
+        </w:rPr>
+        <w:t xml:space="preserve"> = "</w:t>
+      </w:r>
+      <w:proofErr w:type="spellStart"/>
+      <w:r>
+        <w:rPr>
+          <w:rFonts w:cstheme="minorHAnsi"/>
+          <w:color w:val="4472C4" w:themeColor="accent1"/>
+        </w:rPr>
+        <w:t>onedims</w:t>
+      </w:r>
+      <w:proofErr w:type="spellEnd"/>
+      <w:r>
+        <w:rPr>
+          <w:rFonts w:cstheme="minorHAnsi"/>
+          <w:color w:val="4472C4" w:themeColor="accent1"/>
+        </w:rPr>
+        <w:t>")</w:t>
+      </w:r>
+    </w:p>
+    <w:p>
+      <w:pPr>
+        <w:pStyle w:val="Prrafodelista"/>
+        <w:jc w:val="both"/>
+        <w:rPr>
+          <w:color w:val="FF0000"/>
+        </w:rPr>
+      </w:pPr>
+      <w:r>
+        <w:rPr>
+          <w:color w:val="FF0000"/>
+        </w:rPr>
+        <w:t>//</w:t>
+      </w:r>
+      <w:r>
+        <w:rPr>
+          <w:color w:val="FF0000"/>
+        </w:rPr>
+        <w:t>TODO EXPLICACION PARAMETROS COMANDO</w:t>
+      </w:r>
+    </w:p>
+    <w:p>
+      <w:pPr>
+        <w:pStyle w:val="Prrafodelista"/>
+        <w:jc w:val="both"/>
+      </w:pPr>
+      <w:r>
+        <w:lastRenderedPageBreak/>
+        <w:t>b. Els histogrames són gràfiques que presenten la freqüència d’aparició segons els valors. Per tant, són molt interessants per veure quins són els valors més freqüents i quins són únics. Crea quatre gràfiques que presentin la informació de l’atribut Edat i Salari abans i després del procés de micro-agregació, i que permetin comparar de forma visual i senzilla, com s’han modificat el valors d’aquests dos atributs.</w:t>
+      </w:r>
+    </w:p>
+    <w:p>
+      <w:pPr>
+        <w:pStyle w:val="Prrafodelista"/>
+        <w:jc w:val="both"/>
+      </w:pPr>
+      <w:r>
+        <w:t>Indica el codi que has emprat, detallant la funció dels diferents Nota: la funció par(</w:t>
+      </w:r>
+      <w:proofErr w:type="spellStart"/>
+      <w:r>
+        <w:t>mfrow</w:t>
+      </w:r>
+      <w:proofErr w:type="spellEnd"/>
+      <w:r>
+        <w:t>=c(2,2)) us pot ajudar a posar les 4 gràfiques en una sola imatge, de manera que simplifica la visualització.</w:t>
+      </w:r>
+    </w:p>
+    <w:p>
+      <w:pPr>
+        <w:pStyle w:val="Prrafodelista"/>
+        <w:rPr>
+          <w:color w:val="4472C4" w:themeColor="accent1"/>
+        </w:rPr>
+      </w:pPr>
+      <w:r>
+        <w:rPr>
+          <w:color w:val="4472C4" w:themeColor="accent1"/>
+        </w:rPr>
+        <w:t>par(</w:t>
+      </w:r>
+      <w:proofErr w:type="spellStart"/>
+      <w:r>
+        <w:rPr>
+          <w:color w:val="4472C4" w:themeColor="accent1"/>
+        </w:rPr>
+        <w:t>mfrow</w:t>
+      </w:r>
+      <w:proofErr w:type="spellEnd"/>
+      <w:r>
+        <w:rPr>
+          <w:color w:val="4472C4" w:themeColor="accent1"/>
+        </w:rPr>
+        <w:t xml:space="preserve">=c(2,2)) </w:t>
+      </w:r>
+    </w:p>
+    <w:p>
+      <w:pPr>
+        <w:pStyle w:val="Prrafodelista"/>
+        <w:rPr>
+          <w:color w:val="4472C4" w:themeColor="accent1"/>
+        </w:rPr>
+      </w:pPr>
+      <w:proofErr w:type="spellStart"/>
+      <w:r>
+        <w:rPr>
+          <w:color w:val="4472C4" w:themeColor="accent1"/>
+        </w:rPr>
+        <w:t>hist</w:t>
+      </w:r>
+      <w:proofErr w:type="spellEnd"/>
+      <w:r>
+        <w:rPr>
+          <w:color w:val="4472C4" w:themeColor="accent1"/>
+        </w:rPr>
+        <w:t>(</w:t>
+      </w:r>
+      <w:proofErr w:type="spellStart"/>
+      <w:r>
+        <w:rPr>
+          <w:color w:val="4472C4" w:themeColor="accent1"/>
+        </w:rPr>
+        <w:t>microa$x$Edat</w:t>
+      </w:r>
+      <w:proofErr w:type="spellEnd"/>
+      <w:r>
+        <w:rPr>
+          <w:color w:val="4472C4" w:themeColor="accent1"/>
+        </w:rPr>
+        <w:t xml:space="preserve">, </w:t>
+      </w:r>
+      <w:proofErr w:type="spellStart"/>
+      <w:r>
+        <w:rPr>
+          <w:color w:val="4472C4" w:themeColor="accent1"/>
+        </w:rPr>
+        <w:t>main</w:t>
+      </w:r>
+      <w:proofErr w:type="spellEnd"/>
+      <w:r>
+        <w:rPr>
+          <w:color w:val="4472C4" w:themeColor="accent1"/>
+        </w:rPr>
+        <w:t xml:space="preserve"> </w:t>
+      </w:r>
+      <w:r>
+        <w:rPr>
+          <w:color w:val="4472C4" w:themeColor="accent1"/>
+        </w:rPr>
+        <w:t>=</w:t>
+      </w:r>
+      <w:r>
+        <w:rPr>
+          <w:color w:val="4472C4" w:themeColor="accent1"/>
+        </w:rPr>
+        <w:t xml:space="preserve"> </w:t>
+      </w:r>
+      <w:r>
+        <w:rPr>
+          <w:color w:val="4472C4" w:themeColor="accent1"/>
+        </w:rPr>
+        <w:t>"Histograma Edat original",</w:t>
+      </w:r>
+      <w:r>
+        <w:rPr>
+          <w:color w:val="4472C4" w:themeColor="accent1"/>
+        </w:rPr>
+        <w:t xml:space="preserve"> </w:t>
+      </w:r>
+      <w:proofErr w:type="spellStart"/>
+      <w:r>
+        <w:rPr>
+          <w:color w:val="4472C4" w:themeColor="accent1"/>
+        </w:rPr>
+        <w:t>xlab</w:t>
+      </w:r>
+      <w:proofErr w:type="spellEnd"/>
+      <w:r>
+        <w:rPr>
+          <w:color w:val="4472C4" w:themeColor="accent1"/>
+        </w:rPr>
+        <w:t xml:space="preserve"> </w:t>
+      </w:r>
+      <w:r>
+        <w:rPr>
+          <w:color w:val="4472C4" w:themeColor="accent1"/>
+        </w:rPr>
+        <w:t>=</w:t>
+      </w:r>
+      <w:r>
+        <w:rPr>
+          <w:color w:val="4472C4" w:themeColor="accent1"/>
+        </w:rPr>
+        <w:t xml:space="preserve"> </w:t>
+      </w:r>
+      <w:r>
+        <w:rPr>
+          <w:color w:val="4472C4" w:themeColor="accent1"/>
+        </w:rPr>
+        <w:t>"Edat",</w:t>
+      </w:r>
+      <w:r>
+        <w:rPr>
+          <w:color w:val="4472C4" w:themeColor="accent1"/>
+        </w:rPr>
+        <w:t xml:space="preserve"> </w:t>
+      </w:r>
+      <w:proofErr w:type="spellStart"/>
+      <w:r>
+        <w:rPr>
+          <w:color w:val="4472C4" w:themeColor="accent1"/>
+        </w:rPr>
+        <w:t>ylab</w:t>
+      </w:r>
+      <w:proofErr w:type="spellEnd"/>
+      <w:r>
+        <w:rPr>
+          <w:color w:val="4472C4" w:themeColor="accent1"/>
+        </w:rPr>
+        <w:t xml:space="preserve"> </w:t>
+      </w:r>
+      <w:r>
+        <w:rPr>
+          <w:color w:val="4472C4" w:themeColor="accent1"/>
+        </w:rPr>
+        <w:t>=</w:t>
+      </w:r>
+      <w:r>
+        <w:rPr>
+          <w:color w:val="4472C4" w:themeColor="accent1"/>
+        </w:rPr>
+        <w:t xml:space="preserve"> </w:t>
+      </w:r>
+      <w:r>
+        <w:rPr>
+          <w:color w:val="4472C4" w:themeColor="accent1"/>
+        </w:rPr>
+        <w:t>"Freqüència")</w:t>
+      </w:r>
+    </w:p>
+    <w:p>
+      <w:pPr>
+        <w:pStyle w:val="Prrafodelista"/>
+        <w:rPr>
+          <w:color w:val="4472C4" w:themeColor="accent1"/>
+        </w:rPr>
+      </w:pPr>
+      <w:proofErr w:type="spellStart"/>
+      <w:r>
+        <w:rPr>
+          <w:color w:val="4472C4" w:themeColor="accent1"/>
+        </w:rPr>
+        <w:t>hist</w:t>
+      </w:r>
+      <w:proofErr w:type="spellEnd"/>
+      <w:r>
+        <w:rPr>
+          <w:color w:val="4472C4" w:themeColor="accent1"/>
+        </w:rPr>
+        <w:t>(</w:t>
+      </w:r>
+      <w:proofErr w:type="spellStart"/>
+      <w:r>
+        <w:rPr>
+          <w:color w:val="4472C4" w:themeColor="accent1"/>
+        </w:rPr>
+        <w:t>microa$mx$Edat</w:t>
+      </w:r>
+      <w:proofErr w:type="spellEnd"/>
+      <w:r>
+        <w:rPr>
+          <w:color w:val="4472C4" w:themeColor="accent1"/>
+        </w:rPr>
+        <w:t>,</w:t>
+      </w:r>
+      <w:r>
+        <w:rPr>
+          <w:color w:val="4472C4" w:themeColor="accent1"/>
+        </w:rPr>
+        <w:t xml:space="preserve"> </w:t>
+      </w:r>
+      <w:proofErr w:type="spellStart"/>
+      <w:r>
+        <w:rPr>
+          <w:color w:val="4472C4" w:themeColor="accent1"/>
+        </w:rPr>
+        <w:t>main</w:t>
+      </w:r>
+      <w:proofErr w:type="spellEnd"/>
+      <w:r>
+        <w:rPr>
+          <w:color w:val="4472C4" w:themeColor="accent1"/>
+        </w:rPr>
+        <w:t xml:space="preserve"> </w:t>
+      </w:r>
+      <w:r>
+        <w:rPr>
+          <w:color w:val="4472C4" w:themeColor="accent1"/>
+        </w:rPr>
+        <w:t>=</w:t>
+      </w:r>
+      <w:r>
+        <w:rPr>
+          <w:color w:val="4472C4" w:themeColor="accent1"/>
+        </w:rPr>
+        <w:t xml:space="preserve"> </w:t>
+      </w:r>
+      <w:r>
+        <w:rPr>
+          <w:color w:val="4472C4" w:themeColor="accent1"/>
+        </w:rPr>
+        <w:t xml:space="preserve">"Histograma Edat amb </w:t>
+      </w:r>
+      <w:proofErr w:type="spellStart"/>
+      <w:r>
+        <w:rPr>
+          <w:color w:val="4472C4" w:themeColor="accent1"/>
+        </w:rPr>
+        <w:t>microagregació</w:t>
+      </w:r>
+      <w:proofErr w:type="spellEnd"/>
+      <w:r>
+        <w:rPr>
+          <w:color w:val="4472C4" w:themeColor="accent1"/>
+        </w:rPr>
+        <w:t>",</w:t>
+      </w:r>
+      <w:r>
+        <w:rPr>
+          <w:color w:val="4472C4" w:themeColor="accent1"/>
+        </w:rPr>
+        <w:t xml:space="preserve"> </w:t>
+      </w:r>
+      <w:proofErr w:type="spellStart"/>
+      <w:r>
+        <w:rPr>
+          <w:color w:val="4472C4" w:themeColor="accent1"/>
+        </w:rPr>
+        <w:t>xlab</w:t>
+      </w:r>
+      <w:proofErr w:type="spellEnd"/>
+      <w:r>
+        <w:rPr>
+          <w:color w:val="4472C4" w:themeColor="accent1"/>
+        </w:rPr>
+        <w:t xml:space="preserve"> </w:t>
+      </w:r>
+      <w:r>
+        <w:rPr>
+          <w:color w:val="4472C4" w:themeColor="accent1"/>
+        </w:rPr>
+        <w:t>=</w:t>
+      </w:r>
+      <w:r>
+        <w:rPr>
+          <w:color w:val="4472C4" w:themeColor="accent1"/>
+        </w:rPr>
+        <w:t xml:space="preserve">  </w:t>
+      </w:r>
+      <w:r>
+        <w:rPr>
+          <w:color w:val="4472C4" w:themeColor="accent1"/>
+        </w:rPr>
+        <w:t>"Edat",</w:t>
+      </w:r>
+      <w:r>
+        <w:rPr>
+          <w:color w:val="4472C4" w:themeColor="accent1"/>
+        </w:rPr>
+        <w:t xml:space="preserve"> </w:t>
+      </w:r>
+      <w:proofErr w:type="spellStart"/>
+      <w:r>
+        <w:rPr>
+          <w:color w:val="4472C4" w:themeColor="accent1"/>
+        </w:rPr>
+        <w:t>ylab</w:t>
+      </w:r>
+      <w:proofErr w:type="spellEnd"/>
+      <w:r>
+        <w:rPr>
+          <w:color w:val="4472C4" w:themeColor="accent1"/>
+        </w:rPr>
+        <w:t xml:space="preserve"> </w:t>
+      </w:r>
+      <w:r>
+        <w:rPr>
+          <w:color w:val="4472C4" w:themeColor="accent1"/>
+        </w:rPr>
+        <w:t>=</w:t>
+      </w:r>
+      <w:r>
+        <w:rPr>
+          <w:color w:val="4472C4" w:themeColor="accent1"/>
+        </w:rPr>
+        <w:t xml:space="preserve"> </w:t>
+      </w:r>
+      <w:r>
+        <w:rPr>
+          <w:color w:val="4472C4" w:themeColor="accent1"/>
+        </w:rPr>
+        <w:t>"Freqüència")</w:t>
+      </w:r>
+    </w:p>
+    <w:p>
+      <w:pPr>
+        <w:pStyle w:val="Prrafodelista"/>
+        <w:rPr>
+          <w:color w:val="4472C4" w:themeColor="accent1"/>
+        </w:rPr>
+      </w:pPr>
+      <w:proofErr w:type="spellStart"/>
+      <w:r>
+        <w:rPr>
+          <w:color w:val="4472C4" w:themeColor="accent1"/>
+        </w:rPr>
+        <w:t>hist</w:t>
+      </w:r>
+      <w:proofErr w:type="spellEnd"/>
+      <w:r>
+        <w:rPr>
+          <w:color w:val="4472C4" w:themeColor="accent1"/>
+        </w:rPr>
+        <w:t>(</w:t>
+      </w:r>
+      <w:proofErr w:type="spellStart"/>
+      <w:r>
+        <w:rPr>
+          <w:color w:val="4472C4" w:themeColor="accent1"/>
+        </w:rPr>
+        <w:t>microa$x$Salari</w:t>
+      </w:r>
+      <w:proofErr w:type="spellEnd"/>
+      <w:r>
+        <w:rPr>
+          <w:color w:val="4472C4" w:themeColor="accent1"/>
+        </w:rPr>
+        <w:t>,</w:t>
+      </w:r>
+      <w:r>
+        <w:rPr>
+          <w:color w:val="4472C4" w:themeColor="accent1"/>
+        </w:rPr>
+        <w:t xml:space="preserve"> </w:t>
+      </w:r>
+      <w:r>
+        <w:rPr>
+          <w:color w:val="4472C4" w:themeColor="accent1"/>
+        </w:rPr>
+        <w:t xml:space="preserve"> </w:t>
+      </w:r>
+      <w:proofErr w:type="spellStart"/>
+      <w:r>
+        <w:rPr>
+          <w:color w:val="4472C4" w:themeColor="accent1"/>
+        </w:rPr>
+        <w:t>main</w:t>
+      </w:r>
+      <w:proofErr w:type="spellEnd"/>
+      <w:r>
+        <w:rPr>
+          <w:color w:val="4472C4" w:themeColor="accent1"/>
+        </w:rPr>
+        <w:t xml:space="preserve"> </w:t>
+      </w:r>
+      <w:r>
+        <w:rPr>
+          <w:color w:val="4472C4" w:themeColor="accent1"/>
+        </w:rPr>
+        <w:t>=</w:t>
+      </w:r>
+      <w:r>
+        <w:rPr>
+          <w:color w:val="4472C4" w:themeColor="accent1"/>
+        </w:rPr>
+        <w:t xml:space="preserve"> </w:t>
+      </w:r>
+      <w:r>
+        <w:rPr>
+          <w:color w:val="4472C4" w:themeColor="accent1"/>
+        </w:rPr>
+        <w:t>"Histograma Salari original"</w:t>
+      </w:r>
+      <w:r>
+        <w:rPr>
+          <w:color w:val="4472C4" w:themeColor="accent1"/>
+        </w:rPr>
+        <w:t xml:space="preserve"> </w:t>
+      </w:r>
+      <w:r>
+        <w:rPr>
+          <w:color w:val="4472C4" w:themeColor="accent1"/>
+        </w:rPr>
+        <w:t>,</w:t>
+      </w:r>
+      <w:r>
+        <w:rPr>
+          <w:color w:val="4472C4" w:themeColor="accent1"/>
+        </w:rPr>
+        <w:t xml:space="preserve"> </w:t>
+      </w:r>
+      <w:proofErr w:type="spellStart"/>
+      <w:r>
+        <w:rPr>
+          <w:color w:val="4472C4" w:themeColor="accent1"/>
+        </w:rPr>
+        <w:t>xlab</w:t>
+      </w:r>
+      <w:proofErr w:type="spellEnd"/>
+      <w:r>
+        <w:rPr>
+          <w:color w:val="4472C4" w:themeColor="accent1"/>
+        </w:rPr>
+        <w:t xml:space="preserve"> </w:t>
+      </w:r>
+      <w:r>
+        <w:rPr>
+          <w:color w:val="4472C4" w:themeColor="accent1"/>
+        </w:rPr>
+        <w:t>=</w:t>
+      </w:r>
+      <w:r>
+        <w:rPr>
+          <w:color w:val="4472C4" w:themeColor="accent1"/>
+        </w:rPr>
+        <w:t xml:space="preserve"> </w:t>
+      </w:r>
+      <w:r>
+        <w:rPr>
+          <w:color w:val="4472C4" w:themeColor="accent1"/>
+        </w:rPr>
+        <w:t>"Salari",</w:t>
+      </w:r>
+      <w:r>
+        <w:rPr>
+          <w:color w:val="4472C4" w:themeColor="accent1"/>
+        </w:rPr>
+        <w:t xml:space="preserve"> </w:t>
+      </w:r>
+      <w:proofErr w:type="spellStart"/>
+      <w:r>
+        <w:rPr>
+          <w:color w:val="4472C4" w:themeColor="accent1"/>
+        </w:rPr>
+        <w:t>ylab</w:t>
+      </w:r>
+      <w:proofErr w:type="spellEnd"/>
+      <w:r>
+        <w:rPr>
+          <w:color w:val="4472C4" w:themeColor="accent1"/>
+        </w:rPr>
+        <w:t xml:space="preserve"> </w:t>
+      </w:r>
+      <w:r>
+        <w:rPr>
+          <w:color w:val="4472C4" w:themeColor="accent1"/>
+        </w:rPr>
+        <w:t>=</w:t>
+      </w:r>
+      <w:r>
+        <w:rPr>
+          <w:color w:val="4472C4" w:themeColor="accent1"/>
+        </w:rPr>
+        <w:t xml:space="preserve"> </w:t>
+      </w:r>
+      <w:r>
+        <w:rPr>
+          <w:color w:val="4472C4" w:themeColor="accent1"/>
+        </w:rPr>
+        <w:t>"Freqüència")</w:t>
+      </w:r>
+    </w:p>
+    <w:p>
+      <w:pPr>
+        <w:pStyle w:val="Prrafodelista"/>
+        <w:jc w:val="both"/>
+        <w:rPr>
+          <w:color w:val="4472C4" w:themeColor="accent1"/>
+        </w:rPr>
+      </w:pPr>
+      <w:proofErr w:type="spellStart"/>
+      <w:r>
+        <w:rPr>
+          <w:color w:val="4472C4" w:themeColor="accent1"/>
+        </w:rPr>
+        <w:t>hist</w:t>
+      </w:r>
+      <w:proofErr w:type="spellEnd"/>
+      <w:r>
+        <w:rPr>
+          <w:color w:val="4472C4" w:themeColor="accent1"/>
+        </w:rPr>
+        <w:t>(</w:t>
+      </w:r>
+      <w:proofErr w:type="spellStart"/>
+      <w:r>
+        <w:rPr>
+          <w:color w:val="4472C4" w:themeColor="accent1"/>
+        </w:rPr>
+        <w:t>microa$mx$Salari</w:t>
+      </w:r>
+      <w:proofErr w:type="spellEnd"/>
+      <w:r>
+        <w:rPr>
+          <w:color w:val="4472C4" w:themeColor="accent1"/>
+        </w:rPr>
+        <w:t>,</w:t>
+      </w:r>
+      <w:r>
+        <w:rPr>
+          <w:color w:val="4472C4" w:themeColor="accent1"/>
+        </w:rPr>
+        <w:t xml:space="preserve"> </w:t>
+      </w:r>
+      <w:r>
+        <w:rPr>
+          <w:color w:val="4472C4" w:themeColor="accent1"/>
+        </w:rPr>
+        <w:t xml:space="preserve"> </w:t>
+      </w:r>
+      <w:proofErr w:type="spellStart"/>
+      <w:r>
+        <w:rPr>
+          <w:color w:val="4472C4" w:themeColor="accent1"/>
+        </w:rPr>
+        <w:t>main</w:t>
+      </w:r>
+      <w:proofErr w:type="spellEnd"/>
+      <w:r>
+        <w:rPr>
+          <w:color w:val="4472C4" w:themeColor="accent1"/>
+        </w:rPr>
+        <w:t xml:space="preserve"> </w:t>
+      </w:r>
+      <w:r>
+        <w:rPr>
+          <w:color w:val="4472C4" w:themeColor="accent1"/>
+        </w:rPr>
+        <w:t>=</w:t>
+      </w:r>
+      <w:r>
+        <w:rPr>
+          <w:color w:val="4472C4" w:themeColor="accent1"/>
+        </w:rPr>
+        <w:t xml:space="preserve"> </w:t>
+      </w:r>
+      <w:r>
+        <w:rPr>
+          <w:color w:val="4472C4" w:themeColor="accent1"/>
+        </w:rPr>
+        <w:t xml:space="preserve">"Histograma Salari amb </w:t>
+      </w:r>
+      <w:proofErr w:type="spellStart"/>
+      <w:r>
+        <w:rPr>
+          <w:color w:val="4472C4" w:themeColor="accent1"/>
+        </w:rPr>
+        <w:t>microagregació</w:t>
+      </w:r>
+      <w:proofErr w:type="spellEnd"/>
+      <w:r>
+        <w:rPr>
+          <w:color w:val="4472C4" w:themeColor="accent1"/>
+        </w:rPr>
+        <w:t>",</w:t>
+      </w:r>
+      <w:r>
+        <w:rPr>
+          <w:color w:val="4472C4" w:themeColor="accent1"/>
+        </w:rPr>
+        <w:t xml:space="preserve"> </w:t>
+      </w:r>
+      <w:proofErr w:type="spellStart"/>
+      <w:r>
+        <w:rPr>
+          <w:color w:val="4472C4" w:themeColor="accent1"/>
+        </w:rPr>
+        <w:t>xlab</w:t>
+      </w:r>
+      <w:proofErr w:type="spellEnd"/>
+      <w:r>
+        <w:rPr>
+          <w:color w:val="4472C4" w:themeColor="accent1"/>
+        </w:rPr>
+        <w:t xml:space="preserve"> </w:t>
+      </w:r>
+      <w:r>
+        <w:rPr>
+          <w:color w:val="4472C4" w:themeColor="accent1"/>
+        </w:rPr>
+        <w:t>=</w:t>
+      </w:r>
+      <w:r>
+        <w:rPr>
+          <w:color w:val="4472C4" w:themeColor="accent1"/>
+        </w:rPr>
+        <w:t xml:space="preserve"> </w:t>
+      </w:r>
+      <w:r>
+        <w:rPr>
+          <w:color w:val="4472C4" w:themeColor="accent1"/>
+        </w:rPr>
+        <w:t>"Salari",</w:t>
+      </w:r>
+      <w:r>
+        <w:rPr>
+          <w:color w:val="4472C4" w:themeColor="accent1"/>
+        </w:rPr>
+        <w:t xml:space="preserve"> </w:t>
+      </w:r>
+      <w:proofErr w:type="spellStart"/>
+      <w:r>
+        <w:rPr>
+          <w:color w:val="4472C4" w:themeColor="accent1"/>
+        </w:rPr>
+        <w:t>ylab</w:t>
+      </w:r>
+      <w:proofErr w:type="spellEnd"/>
+      <w:r>
+        <w:rPr>
+          <w:color w:val="4472C4" w:themeColor="accent1"/>
+        </w:rPr>
+        <w:t xml:space="preserve"> </w:t>
+      </w:r>
+      <w:r>
+        <w:rPr>
+          <w:color w:val="4472C4" w:themeColor="accent1"/>
+        </w:rPr>
+        <w:t>=</w:t>
+      </w:r>
+      <w:r>
+        <w:rPr>
+          <w:color w:val="4472C4" w:themeColor="accent1"/>
+        </w:rPr>
+        <w:t xml:space="preserve"> </w:t>
+      </w:r>
+      <w:r>
+        <w:rPr>
+          <w:color w:val="4472C4" w:themeColor="accent1"/>
+        </w:rPr>
+        <w:t>"Freqüència")</w:t>
+      </w:r>
+      <w:r>
+        <w:rPr>
+          <w:color w:val="4472C4" w:themeColor="accent1"/>
+        </w:rPr>
+        <w:t xml:space="preserve"> </w:t>
+      </w:r>
+    </w:p>
+    <w:p>
+      <w:pPr>
+        <w:pStyle w:val="Prrafodelista"/>
+        <w:jc w:val="both"/>
+        <w:rPr>
+          <w:color w:val="FF0000"/>
+        </w:rPr>
+      </w:pPr>
+      <w:r>
+        <w:rPr>
+          <w:color w:val="FF0000"/>
+        </w:rPr>
+        <w:t>//</w:t>
+      </w:r>
+      <w:r>
+        <w:rPr>
+          <w:color w:val="FF0000"/>
+        </w:rPr>
+        <w:t>TODO EXPLICACION PARAMETROS COMANDO</w:t>
+      </w:r>
+    </w:p>
+    <w:p>
+      <w:pPr>
+        <w:pStyle w:val="Prrafodelista"/>
+        <w:rPr>
+          <w:color w:val="4472C4" w:themeColor="accent1"/>
+        </w:rPr>
+      </w:pPr>
+    </w:p>
+    <w:p>
+      <w:pPr>
+        <w:pStyle w:val="Prrafodelista"/>
+        <w:jc w:val="both"/>
+      </w:pPr>
+    </w:p>
+    <w:p>
+      <w:pPr>
+        <w:pStyle w:val="Prrafodelista"/>
+        <w:jc w:val="both"/>
+      </w:pPr>
+      <w:r>
+        <w:t>c. Aplica el mètode de micro-agregació multivariant MDAV amb un nivell d’agregació igual a 3 als atributs Edat i Salari sobre conjunt de dades original. Indica les comandes i paràmetres que has fet servir i la comenta la seva funció.</w:t>
+      </w:r>
+    </w:p>
+    <w:p>
+      <w:pPr>
+        <w:pStyle w:val="Prrafodelista"/>
+        <w:jc w:val="both"/>
+        <w:rPr>
+          <w:color w:val="4472C4" w:themeColor="accent1"/>
+        </w:rPr>
+      </w:pPr>
+      <w:proofErr w:type="spellStart"/>
+      <w:r>
+        <w:rPr>
+          <w:color w:val="4472C4" w:themeColor="accent1"/>
+        </w:rPr>
+        <w:t>microa_mv</w:t>
+      </w:r>
+      <w:proofErr w:type="spellEnd"/>
+      <w:r>
+        <w:rPr>
+          <w:color w:val="4472C4" w:themeColor="accent1"/>
+        </w:rPr>
+        <w:t xml:space="preserve"> &lt;- </w:t>
+      </w:r>
+      <w:proofErr w:type="spellStart"/>
+      <w:r>
+        <w:rPr>
+          <w:color w:val="4472C4" w:themeColor="accent1"/>
+        </w:rPr>
+        <w:t>microaggregation</w:t>
+      </w:r>
+      <w:proofErr w:type="spellEnd"/>
+      <w:r>
+        <w:rPr>
+          <w:color w:val="4472C4" w:themeColor="accent1"/>
+        </w:rPr>
+        <w:t>(</w:t>
+      </w:r>
+      <w:proofErr w:type="spellStart"/>
+      <w:r>
+        <w:rPr>
+          <w:color w:val="4472C4" w:themeColor="accent1"/>
+        </w:rPr>
+        <w:t>dades_subset</w:t>
+      </w:r>
+      <w:proofErr w:type="spellEnd"/>
+      <w:r>
+        <w:rPr>
+          <w:color w:val="4472C4" w:themeColor="accent1"/>
+        </w:rPr>
+        <w:t>[,c('</w:t>
+      </w:r>
+      <w:proofErr w:type="spellStart"/>
+      <w:r>
+        <w:rPr>
+          <w:color w:val="4472C4" w:themeColor="accent1"/>
+        </w:rPr>
+        <w:t>Edat','Salari</w:t>
+      </w:r>
+      <w:proofErr w:type="spellEnd"/>
+      <w:r>
+        <w:rPr>
+          <w:color w:val="4472C4" w:themeColor="accent1"/>
+        </w:rPr>
+        <w:t>')],</w:t>
+      </w:r>
+      <w:proofErr w:type="spellStart"/>
+      <w:r>
+        <w:rPr>
+          <w:color w:val="4472C4" w:themeColor="accent1"/>
+        </w:rPr>
+        <w:t>aggr</w:t>
+      </w:r>
+      <w:proofErr w:type="spellEnd"/>
+      <w:r>
+        <w:rPr>
+          <w:color w:val="4472C4" w:themeColor="accent1"/>
+        </w:rPr>
+        <w:t xml:space="preserve"> = 3, </w:t>
+      </w:r>
+      <w:proofErr w:type="spellStart"/>
+      <w:r>
+        <w:rPr>
+          <w:color w:val="4472C4" w:themeColor="accent1"/>
+        </w:rPr>
+        <w:t>method</w:t>
+      </w:r>
+      <w:proofErr w:type="spellEnd"/>
+      <w:r>
+        <w:rPr>
+          <w:color w:val="4472C4" w:themeColor="accent1"/>
+        </w:rPr>
+        <w:t xml:space="preserve"> = "</w:t>
+      </w:r>
+      <w:proofErr w:type="spellStart"/>
+      <w:r>
+        <w:rPr>
+          <w:color w:val="4472C4" w:themeColor="accent1"/>
+        </w:rPr>
+        <w:t>mdav</w:t>
+      </w:r>
+      <w:proofErr w:type="spellEnd"/>
+      <w:r>
+        <w:rPr>
+          <w:color w:val="4472C4" w:themeColor="accent1"/>
+        </w:rPr>
+        <w:t>")</w:t>
+      </w:r>
+      <w:r>
+        <w:rPr>
+          <w:color w:val="4472C4" w:themeColor="accent1"/>
+        </w:rPr>
+        <w:t xml:space="preserve"> </w:t>
+      </w:r>
+    </w:p>
+    <w:p>
+      <w:pPr>
+        <w:pStyle w:val="Prrafodelista"/>
+        <w:jc w:val="both"/>
+        <w:rPr>
+          <w:color w:val="FF0000"/>
+        </w:rPr>
+      </w:pPr>
+      <w:r>
+        <w:rPr>
+          <w:color w:val="FF0000"/>
+        </w:rPr>
+        <w:t>//</w:t>
+      </w:r>
+      <w:r>
+        <w:rPr>
+          <w:color w:val="FF0000"/>
+        </w:rPr>
+        <w:t>TODO EXPLICACION PARAMETROS COMANDO</w:t>
+      </w:r>
+    </w:p>
+    <w:p>
+      <w:pPr>
+        <w:pStyle w:val="Prrafodelista"/>
+        <w:jc w:val="both"/>
+        <w:rPr>
+          <w:color w:val="4472C4" w:themeColor="accent1"/>
+        </w:rPr>
+      </w:pPr>
+    </w:p>
+    <w:p>
+      <w:pPr>
+        <w:pStyle w:val="Prrafodelista"/>
+        <w:jc w:val="both"/>
+      </w:pPr>
+    </w:p>
+    <w:p>
+      <w:pPr>
+        <w:pStyle w:val="Prrafodelista"/>
+        <w:jc w:val="both"/>
+      </w:pPr>
+      <w:r>
+        <w:t xml:space="preserve">d. Crea les gràfiques que presentin la informació dels atributs Edat i Salari </w:t>
+      </w:r>
+      <w:proofErr w:type="spellStart"/>
+      <w:r>
+        <w:t>anonimitzats</w:t>
+      </w:r>
+      <w:proofErr w:type="spellEnd"/>
+      <w:r>
+        <w:t xml:space="preserve"> en la seva versió multivariant, i compara els resultats obtinguts amb els obtinguts en el cas </w:t>
+      </w:r>
+      <w:proofErr w:type="spellStart"/>
+      <w:r>
+        <w:t>univariant</w:t>
+      </w:r>
+      <w:proofErr w:type="spellEnd"/>
+      <w:r>
+        <w:t>.</w:t>
+      </w:r>
+    </w:p>
+    <w:p>
+      <w:pPr>
+        <w:pStyle w:val="Prrafodelista"/>
+        <w:jc w:val="both"/>
+        <w:rPr>
+          <w:color w:val="4472C4" w:themeColor="accent1"/>
+        </w:rPr>
+      </w:pPr>
+      <w:proofErr w:type="spellStart"/>
+      <w:r>
+        <w:rPr>
+          <w:color w:val="4472C4" w:themeColor="accent1"/>
+        </w:rPr>
+        <w:t>hist</w:t>
+      </w:r>
+      <w:proofErr w:type="spellEnd"/>
+      <w:r>
+        <w:rPr>
+          <w:color w:val="4472C4" w:themeColor="accent1"/>
+        </w:rPr>
+        <w:t>(</w:t>
+      </w:r>
+      <w:proofErr w:type="spellStart"/>
+      <w:r>
+        <w:rPr>
+          <w:color w:val="4472C4" w:themeColor="accent1"/>
+        </w:rPr>
+        <w:t>microa$mx$Edat</w:t>
+      </w:r>
+      <w:proofErr w:type="spellEnd"/>
+      <w:r>
+        <w:rPr>
+          <w:color w:val="4472C4" w:themeColor="accent1"/>
+        </w:rPr>
+        <w:t xml:space="preserve">, </w:t>
+      </w:r>
+      <w:proofErr w:type="spellStart"/>
+      <w:r>
+        <w:rPr>
+          <w:color w:val="4472C4" w:themeColor="accent1"/>
+        </w:rPr>
+        <w:t>main</w:t>
+      </w:r>
+      <w:proofErr w:type="spellEnd"/>
+      <w:r>
+        <w:rPr>
+          <w:color w:val="4472C4" w:themeColor="accent1"/>
+        </w:rPr>
+        <w:t xml:space="preserve">="Histograma Edat </w:t>
+      </w:r>
+      <w:proofErr w:type="spellStart"/>
+      <w:r>
+        <w:rPr>
+          <w:color w:val="4472C4" w:themeColor="accent1"/>
+        </w:rPr>
+        <w:t>univariant</w:t>
+      </w:r>
+      <w:proofErr w:type="spellEnd"/>
+      <w:r>
+        <w:rPr>
+          <w:color w:val="4472C4" w:themeColor="accent1"/>
+        </w:rPr>
+        <w:t>",</w:t>
+      </w:r>
+      <w:proofErr w:type="spellStart"/>
+      <w:r>
+        <w:rPr>
+          <w:color w:val="4472C4" w:themeColor="accent1"/>
+        </w:rPr>
+        <w:t>xlab</w:t>
+      </w:r>
+      <w:proofErr w:type="spellEnd"/>
+      <w:r>
+        <w:rPr>
+          <w:color w:val="4472C4" w:themeColor="accent1"/>
+        </w:rPr>
+        <w:t>="Edat",</w:t>
+      </w:r>
+      <w:proofErr w:type="spellStart"/>
+      <w:r>
+        <w:rPr>
+          <w:color w:val="4472C4" w:themeColor="accent1"/>
+        </w:rPr>
+        <w:t>ylab</w:t>
+      </w:r>
+      <w:proofErr w:type="spellEnd"/>
+      <w:r>
+        <w:rPr>
+          <w:color w:val="4472C4" w:themeColor="accent1"/>
+        </w:rPr>
+        <w:t>="Freqüència")</w:t>
+      </w:r>
+    </w:p>
+    <w:p>
+      <w:pPr>
+        <w:pStyle w:val="Prrafodelista"/>
+        <w:jc w:val="both"/>
+        <w:rPr>
+          <w:color w:val="4472C4" w:themeColor="accent1"/>
+        </w:rPr>
+      </w:pPr>
+      <w:proofErr w:type="spellStart"/>
+      <w:r>
+        <w:rPr>
+          <w:color w:val="4472C4" w:themeColor="accent1"/>
+        </w:rPr>
+        <w:t>hist</w:t>
+      </w:r>
+      <w:proofErr w:type="spellEnd"/>
+      <w:r>
+        <w:rPr>
+          <w:color w:val="4472C4" w:themeColor="accent1"/>
+        </w:rPr>
+        <w:t>(</w:t>
+      </w:r>
+      <w:proofErr w:type="spellStart"/>
+      <w:r>
+        <w:rPr>
+          <w:color w:val="4472C4" w:themeColor="accent1"/>
+        </w:rPr>
+        <w:t>microa_mv$mx$Edat</w:t>
+      </w:r>
+      <w:proofErr w:type="spellEnd"/>
+      <w:r>
+        <w:rPr>
+          <w:color w:val="4472C4" w:themeColor="accent1"/>
+        </w:rPr>
+        <w:t xml:space="preserve">, </w:t>
+      </w:r>
+      <w:proofErr w:type="spellStart"/>
+      <w:r>
+        <w:rPr>
+          <w:color w:val="4472C4" w:themeColor="accent1"/>
+        </w:rPr>
+        <w:t>main</w:t>
+      </w:r>
+      <w:proofErr w:type="spellEnd"/>
+      <w:r>
+        <w:rPr>
+          <w:color w:val="4472C4" w:themeColor="accent1"/>
+        </w:rPr>
+        <w:t>="Histograma Edat multivariant",</w:t>
+      </w:r>
+      <w:proofErr w:type="spellStart"/>
+      <w:r>
+        <w:rPr>
+          <w:color w:val="4472C4" w:themeColor="accent1"/>
+        </w:rPr>
+        <w:t>xlab</w:t>
+      </w:r>
+      <w:proofErr w:type="spellEnd"/>
+      <w:r>
+        <w:rPr>
+          <w:color w:val="4472C4" w:themeColor="accent1"/>
+        </w:rPr>
+        <w:t>="Edat",</w:t>
+      </w:r>
+      <w:proofErr w:type="spellStart"/>
+      <w:r>
+        <w:rPr>
+          <w:color w:val="4472C4" w:themeColor="accent1"/>
+        </w:rPr>
+        <w:t>ylab</w:t>
+      </w:r>
+      <w:proofErr w:type="spellEnd"/>
+      <w:r>
+        <w:rPr>
+          <w:color w:val="4472C4" w:themeColor="accent1"/>
+        </w:rPr>
+        <w:t>="Freqüència")</w:t>
+      </w:r>
+    </w:p>
+    <w:p>
+      <w:pPr>
+        <w:pStyle w:val="Prrafodelista"/>
+        <w:jc w:val="both"/>
+        <w:rPr>
+          <w:color w:val="4472C4" w:themeColor="accent1"/>
+        </w:rPr>
+      </w:pPr>
+      <w:proofErr w:type="spellStart"/>
+      <w:r>
+        <w:rPr>
+          <w:color w:val="4472C4" w:themeColor="accent1"/>
+        </w:rPr>
+        <w:t>hist</w:t>
+      </w:r>
+      <w:proofErr w:type="spellEnd"/>
+      <w:r>
+        <w:rPr>
+          <w:color w:val="4472C4" w:themeColor="accent1"/>
+        </w:rPr>
+        <w:t>(</w:t>
+      </w:r>
+      <w:proofErr w:type="spellStart"/>
+      <w:r>
+        <w:rPr>
+          <w:color w:val="4472C4" w:themeColor="accent1"/>
+        </w:rPr>
+        <w:t>microa$mx$Salari</w:t>
+      </w:r>
+      <w:proofErr w:type="spellEnd"/>
+      <w:r>
+        <w:rPr>
+          <w:color w:val="4472C4" w:themeColor="accent1"/>
+        </w:rPr>
+        <w:t xml:space="preserve">, </w:t>
+      </w:r>
+      <w:proofErr w:type="spellStart"/>
+      <w:r>
+        <w:rPr>
+          <w:color w:val="4472C4" w:themeColor="accent1"/>
+        </w:rPr>
+        <w:t>main</w:t>
+      </w:r>
+      <w:proofErr w:type="spellEnd"/>
+      <w:r>
+        <w:rPr>
+          <w:color w:val="4472C4" w:themeColor="accent1"/>
+        </w:rPr>
+        <w:t xml:space="preserve">="Histograma Salari </w:t>
+      </w:r>
+      <w:proofErr w:type="spellStart"/>
+      <w:r>
+        <w:rPr>
+          <w:color w:val="4472C4" w:themeColor="accent1"/>
+        </w:rPr>
+        <w:t>univariant</w:t>
+      </w:r>
+      <w:proofErr w:type="spellEnd"/>
+      <w:r>
+        <w:rPr>
+          <w:color w:val="4472C4" w:themeColor="accent1"/>
+        </w:rPr>
+        <w:t>",</w:t>
+      </w:r>
+      <w:proofErr w:type="spellStart"/>
+      <w:r>
+        <w:rPr>
+          <w:color w:val="4472C4" w:themeColor="accent1"/>
+        </w:rPr>
+        <w:t>xlab</w:t>
+      </w:r>
+      <w:proofErr w:type="spellEnd"/>
+      <w:r>
+        <w:rPr>
+          <w:color w:val="4472C4" w:themeColor="accent1"/>
+        </w:rPr>
+        <w:t>="Salari",</w:t>
+      </w:r>
+      <w:proofErr w:type="spellStart"/>
+      <w:r>
+        <w:rPr>
+          <w:color w:val="4472C4" w:themeColor="accent1"/>
+        </w:rPr>
+        <w:t>ylab</w:t>
+      </w:r>
+      <w:proofErr w:type="spellEnd"/>
+      <w:r>
+        <w:rPr>
+          <w:color w:val="4472C4" w:themeColor="accent1"/>
+        </w:rPr>
+        <w:t>="Freqüència")</w:t>
+      </w:r>
+    </w:p>
+    <w:p>
+      <w:pPr>
+        <w:pStyle w:val="Prrafodelista"/>
+        <w:jc w:val="both"/>
+        <w:rPr>
+          <w:color w:val="4472C4" w:themeColor="accent1"/>
+        </w:rPr>
+      </w:pPr>
+      <w:proofErr w:type="spellStart"/>
+      <w:r>
+        <w:rPr>
+          <w:color w:val="4472C4" w:themeColor="accent1"/>
+        </w:rPr>
+        <w:t>hist</w:t>
+      </w:r>
+      <w:proofErr w:type="spellEnd"/>
+      <w:r>
+        <w:rPr>
+          <w:color w:val="4472C4" w:themeColor="accent1"/>
+        </w:rPr>
+        <w:t>(</w:t>
+      </w:r>
+      <w:proofErr w:type="spellStart"/>
+      <w:r>
+        <w:rPr>
+          <w:color w:val="4472C4" w:themeColor="accent1"/>
+        </w:rPr>
+        <w:t>microa_mv$mx$Salari</w:t>
+      </w:r>
+      <w:proofErr w:type="spellEnd"/>
+      <w:r>
+        <w:rPr>
+          <w:color w:val="4472C4" w:themeColor="accent1"/>
+        </w:rPr>
+        <w:t xml:space="preserve">, </w:t>
+      </w:r>
+      <w:proofErr w:type="spellStart"/>
+      <w:r>
+        <w:rPr>
+          <w:color w:val="4472C4" w:themeColor="accent1"/>
+        </w:rPr>
+        <w:t>main</w:t>
+      </w:r>
+      <w:proofErr w:type="spellEnd"/>
+      <w:r>
+        <w:rPr>
+          <w:color w:val="4472C4" w:themeColor="accent1"/>
+        </w:rPr>
+        <w:t>="Histograma Salari multivariant",</w:t>
+      </w:r>
+      <w:proofErr w:type="spellStart"/>
+      <w:r>
+        <w:rPr>
+          <w:color w:val="4472C4" w:themeColor="accent1"/>
+        </w:rPr>
+        <w:t>xlab</w:t>
+      </w:r>
+      <w:proofErr w:type="spellEnd"/>
+      <w:r>
+        <w:rPr>
+          <w:color w:val="4472C4" w:themeColor="accent1"/>
+        </w:rPr>
+        <w:t>="Salari",</w:t>
+      </w:r>
+      <w:proofErr w:type="spellStart"/>
+      <w:r>
+        <w:rPr>
+          <w:color w:val="4472C4" w:themeColor="accent1"/>
+        </w:rPr>
+        <w:t>ylab</w:t>
+      </w:r>
+      <w:proofErr w:type="spellEnd"/>
+      <w:r>
+        <w:rPr>
+          <w:color w:val="4472C4" w:themeColor="accent1"/>
+        </w:rPr>
+        <w:t>="Freqüència")</w:t>
+      </w:r>
+      <w:r>
+        <w:rPr>
+          <w:color w:val="4472C4" w:themeColor="accent1"/>
+        </w:rPr>
+        <w:t xml:space="preserve"> </w:t>
+      </w:r>
+    </w:p>
+    <w:p>
+      <w:pPr>
+        <w:pStyle w:val="Prrafodelista"/>
+        <w:jc w:val="both"/>
+        <w:rPr>
+          <w:color w:val="FF0000"/>
+        </w:rPr>
+      </w:pPr>
+      <w:r>
+        <w:rPr>
+          <w:color w:val="FF0000"/>
+        </w:rPr>
+        <w:t>//</w:t>
+      </w:r>
+      <w:r>
+        <w:rPr>
+          <w:color w:val="FF0000"/>
+        </w:rPr>
+        <w:t>TODO EXPLICACION PARAMETROS COMANDO</w:t>
+      </w:r>
+    </w:p>
+    <w:p>
+      <w:pPr>
+        <w:pStyle w:val="Prrafodelista"/>
+        <w:jc w:val="both"/>
+        <w:rPr>
+          <w:color w:val="4472C4" w:themeColor="accent1"/>
+        </w:rPr>
+      </w:pPr>
+    </w:p>
+    <w:p>
+      <w:pPr>
+        <w:pStyle w:val="Prrafodelista"/>
+        <w:jc w:val="both"/>
+      </w:pPr>
+    </w:p>
+    <w:p>
+      <w:pPr>
+        <w:pStyle w:val="Prrafodelista"/>
+        <w:jc w:val="both"/>
+      </w:pPr>
+      <w:r>
+        <w:t>e. Realitza una estimació del risc i de la utilitat en els dos casos (</w:t>
+      </w:r>
+      <w:proofErr w:type="spellStart"/>
+      <w:r>
+        <w:t>univariant</w:t>
+      </w:r>
+      <w:proofErr w:type="spellEnd"/>
+      <w:r>
+        <w:t xml:space="preserve"> i multivariant).</w:t>
+      </w:r>
+    </w:p>
+    <w:p>
+      <w:pPr>
+        <w:pStyle w:val="Prrafodelista"/>
+        <w:jc w:val="both"/>
+      </w:pPr>
+      <w:r>
+        <w:t>Comenta i justifica els resultats obtinguts.</w:t>
+      </w:r>
+    </w:p>
+    <w:p>
+      <w:pPr>
+        <w:pStyle w:val="Prrafodelista"/>
+        <w:jc w:val="both"/>
+        <w:rPr>
+          <w:color w:val="FF0000"/>
+        </w:rPr>
+      </w:pPr>
+      <w:r>
+        <w:rPr>
+          <w:color w:val="FF0000"/>
+        </w:rPr>
+        <w:t>//</w:t>
+      </w:r>
+      <w:r>
+        <w:rPr>
+          <w:color w:val="FF0000"/>
+        </w:rPr>
+        <w:t>TODO</w:t>
+      </w:r>
+    </w:p>
+    <w:p>
+      <w:pPr>
+        <w:pStyle w:val="Prrafodelista"/>
+        <w:jc w:val="both"/>
+      </w:pPr>
+    </w:p>
+    <w:p>
+      <w:pPr>
+        <w:jc w:val="both"/>
+        <w:rPr>
+          <w:b/>
+        </w:rPr>
+      </w:pPr>
+      <w:r>
+        <w:rPr>
+          <w:b/>
+        </w:rPr>
+        <w:t>Exercici 8.- Generalització d’atributs (1p)</w:t>
+      </w:r>
+    </w:p>
+    <w:p>
+      <w:pPr>
+        <w:jc w:val="both"/>
+        <w:rPr>
+          <w:b/>
+        </w:rPr>
+      </w:pPr>
+      <w:r>
+        <w:lastRenderedPageBreak/>
+        <w:t xml:space="preserve">Responeu a les següent qüestions: </w:t>
+      </w:r>
+    </w:p>
+    <w:p>
+      <w:pPr>
+        <w:pStyle w:val="Prrafodelista"/>
+        <w:jc w:val="both"/>
+      </w:pPr>
+      <w:r>
+        <w:t xml:space="preserve">a. Crea una funció pròpia que permeti generalitzar els codis postals de població, </w:t>
+      </w:r>
+      <w:proofErr w:type="spellStart"/>
+      <w:r>
+        <w:t>convertintlos</w:t>
+      </w:r>
+      <w:proofErr w:type="spellEnd"/>
+      <w:r>
+        <w:t xml:space="preserve"> en codis de província. </w:t>
+      </w:r>
+      <w:proofErr w:type="spellStart"/>
+      <w:r>
+        <w:t>Detalle</w:t>
+      </w:r>
+      <w:proofErr w:type="spellEnd"/>
+      <w:r>
+        <w:t xml:space="preserve"> el codi de la funció, així com alguns exemples del seu funcionament i valors de retorn.</w:t>
+      </w:r>
+    </w:p>
+    <w:p>
+      <w:pPr>
+        <w:pStyle w:val="Prrafodelista"/>
+        <w:jc w:val="both"/>
+        <w:rPr>
+          <w:rFonts w:cstheme="minorHAnsi"/>
+          <w:color w:val="4472C4" w:themeColor="accent1"/>
+        </w:rPr>
+      </w:pPr>
+      <w:proofErr w:type="spellStart"/>
+      <w:r>
+        <w:rPr>
+          <w:rFonts w:cstheme="minorHAnsi"/>
+          <w:color w:val="4472C4" w:themeColor="accent1"/>
+        </w:rPr>
+        <w:t>ProvinciaCP</w:t>
+      </w:r>
+      <w:proofErr w:type="spellEnd"/>
+      <w:r>
+        <w:rPr>
+          <w:rFonts w:cstheme="minorHAnsi"/>
+          <w:color w:val="4472C4" w:themeColor="accent1"/>
+        </w:rPr>
+        <w:t xml:space="preserve"> &lt;- </w:t>
+      </w:r>
+      <w:proofErr w:type="spellStart"/>
+      <w:r>
+        <w:rPr>
+          <w:rFonts w:cstheme="minorHAnsi"/>
+          <w:color w:val="4472C4" w:themeColor="accent1"/>
+        </w:rPr>
+        <w:t>function</w:t>
+      </w:r>
+      <w:proofErr w:type="spellEnd"/>
+      <w:r>
+        <w:rPr>
+          <w:rFonts w:cstheme="minorHAnsi"/>
+          <w:color w:val="4472C4" w:themeColor="accent1"/>
+        </w:rPr>
+        <w:t>(CP) {</w:t>
+      </w:r>
+    </w:p>
+    <w:p>
+      <w:pPr>
+        <w:pStyle w:val="Prrafodelista"/>
+        <w:jc w:val="both"/>
+        <w:rPr>
+          <w:rFonts w:cstheme="minorHAnsi"/>
+          <w:color w:val="4472C4" w:themeColor="accent1"/>
+        </w:rPr>
+      </w:pPr>
+      <w:r>
+        <w:rPr>
+          <w:rFonts w:cstheme="minorHAnsi"/>
+          <w:color w:val="4472C4" w:themeColor="accent1"/>
+        </w:rPr>
+        <w:t xml:space="preserve">  </w:t>
+      </w:r>
+      <w:proofErr w:type="spellStart"/>
+      <w:r>
+        <w:rPr>
+          <w:rFonts w:cstheme="minorHAnsi"/>
+          <w:color w:val="4472C4" w:themeColor="accent1"/>
+        </w:rPr>
+        <w:t>value</w:t>
+      </w:r>
+      <w:proofErr w:type="spellEnd"/>
+      <w:r>
+        <w:rPr>
+          <w:rFonts w:cstheme="minorHAnsi"/>
+          <w:color w:val="4472C4" w:themeColor="accent1"/>
+        </w:rPr>
+        <w:t xml:space="preserve"> = </w:t>
+      </w:r>
+      <w:proofErr w:type="spellStart"/>
+      <w:r>
+        <w:rPr>
+          <w:rFonts w:cstheme="minorHAnsi"/>
+          <w:color w:val="4472C4" w:themeColor="accent1"/>
+        </w:rPr>
+        <w:t>substr</w:t>
+      </w:r>
+      <w:proofErr w:type="spellEnd"/>
+      <w:r>
+        <w:rPr>
+          <w:rFonts w:cstheme="minorHAnsi"/>
+          <w:color w:val="4472C4" w:themeColor="accent1"/>
+        </w:rPr>
+        <w:t>(CP,1,2)</w:t>
+      </w:r>
+    </w:p>
+    <w:p>
+      <w:pPr>
+        <w:pStyle w:val="Prrafodelista"/>
+        <w:jc w:val="both"/>
+        <w:rPr>
+          <w:rFonts w:cstheme="minorHAnsi"/>
+          <w:color w:val="4472C4" w:themeColor="accent1"/>
+        </w:rPr>
+      </w:pPr>
+      <w:r>
+        <w:rPr>
+          <w:rFonts w:cstheme="minorHAnsi"/>
+          <w:color w:val="4472C4" w:themeColor="accent1"/>
+        </w:rPr>
+        <w:t xml:space="preserve">  </w:t>
+      </w:r>
+      <w:proofErr w:type="spellStart"/>
+      <w:r>
+        <w:rPr>
+          <w:rFonts w:cstheme="minorHAnsi"/>
+          <w:color w:val="4472C4" w:themeColor="accent1"/>
+        </w:rPr>
+        <w:t>padding</w:t>
+      </w:r>
+      <w:proofErr w:type="spellEnd"/>
+      <w:r>
+        <w:rPr>
+          <w:rFonts w:cstheme="minorHAnsi"/>
+          <w:color w:val="4472C4" w:themeColor="accent1"/>
+        </w:rPr>
+        <w:t xml:space="preserve"> = "000"</w:t>
+      </w:r>
+    </w:p>
+    <w:p>
+      <w:pPr>
+        <w:pStyle w:val="Prrafodelista"/>
+        <w:jc w:val="both"/>
+        <w:rPr>
+          <w:rFonts w:cstheme="minorHAnsi"/>
+          <w:color w:val="4472C4" w:themeColor="accent1"/>
+        </w:rPr>
+      </w:pPr>
+      <w:r>
+        <w:rPr>
+          <w:rFonts w:cstheme="minorHAnsi"/>
+          <w:color w:val="4472C4" w:themeColor="accent1"/>
+        </w:rPr>
+        <w:t xml:space="preserve">  </w:t>
+      </w:r>
+      <w:proofErr w:type="spellStart"/>
+      <w:r>
+        <w:rPr>
+          <w:rFonts w:cstheme="minorHAnsi"/>
+          <w:color w:val="4472C4" w:themeColor="accent1"/>
+        </w:rPr>
+        <w:t>value</w:t>
+      </w:r>
+      <w:proofErr w:type="spellEnd"/>
+      <w:r>
+        <w:rPr>
+          <w:rFonts w:cstheme="minorHAnsi"/>
+          <w:color w:val="4472C4" w:themeColor="accent1"/>
+        </w:rPr>
+        <w:t xml:space="preserve"> = </w:t>
+      </w:r>
+      <w:proofErr w:type="spellStart"/>
+      <w:r>
+        <w:rPr>
+          <w:rFonts w:cstheme="minorHAnsi"/>
+          <w:color w:val="4472C4" w:themeColor="accent1"/>
+        </w:rPr>
+        <w:t>paste</w:t>
+      </w:r>
+      <w:proofErr w:type="spellEnd"/>
+      <w:r>
+        <w:rPr>
+          <w:rFonts w:cstheme="minorHAnsi"/>
+          <w:color w:val="4472C4" w:themeColor="accent1"/>
+        </w:rPr>
+        <w:t>(</w:t>
+      </w:r>
+      <w:proofErr w:type="spellStart"/>
+      <w:r>
+        <w:rPr>
+          <w:rFonts w:cstheme="minorHAnsi"/>
+          <w:color w:val="4472C4" w:themeColor="accent1"/>
+        </w:rPr>
+        <w:t>value,padding,sep</w:t>
+      </w:r>
+      <w:proofErr w:type="spellEnd"/>
+      <w:r>
+        <w:rPr>
+          <w:rFonts w:cstheme="minorHAnsi"/>
+          <w:color w:val="4472C4" w:themeColor="accent1"/>
+        </w:rPr>
+        <w:t>="")</w:t>
+      </w:r>
+    </w:p>
+    <w:p>
+      <w:pPr>
+        <w:pStyle w:val="Prrafodelista"/>
+        <w:jc w:val="both"/>
+        <w:rPr>
+          <w:rFonts w:cstheme="minorHAnsi"/>
+          <w:color w:val="4472C4" w:themeColor="accent1"/>
+        </w:rPr>
+      </w:pPr>
+      <w:r>
+        <w:rPr>
+          <w:rFonts w:cstheme="minorHAnsi"/>
+          <w:color w:val="4472C4" w:themeColor="accent1"/>
+        </w:rPr>
+        <w:t xml:space="preserve">  </w:t>
+      </w:r>
+      <w:proofErr w:type="spellStart"/>
+      <w:r>
+        <w:rPr>
+          <w:rFonts w:cstheme="minorHAnsi"/>
+          <w:color w:val="4472C4" w:themeColor="accent1"/>
+        </w:rPr>
+        <w:t>return</w:t>
+      </w:r>
+      <w:proofErr w:type="spellEnd"/>
+      <w:r>
+        <w:rPr>
+          <w:rFonts w:cstheme="minorHAnsi"/>
+          <w:color w:val="4472C4" w:themeColor="accent1"/>
+        </w:rPr>
+        <w:t xml:space="preserve"> (</w:t>
+      </w:r>
+      <w:proofErr w:type="spellStart"/>
+      <w:r>
+        <w:rPr>
+          <w:rFonts w:cstheme="minorHAnsi"/>
+          <w:color w:val="4472C4" w:themeColor="accent1"/>
+        </w:rPr>
+        <w:t>value</w:t>
+      </w:r>
+      <w:proofErr w:type="spellEnd"/>
+      <w:r>
+        <w:rPr>
+          <w:rFonts w:cstheme="minorHAnsi"/>
+          <w:color w:val="4472C4" w:themeColor="accent1"/>
+        </w:rPr>
+        <w:t>)</w:t>
+      </w:r>
+    </w:p>
+    <w:p>
+      <w:pPr>
+        <w:pStyle w:val="Prrafodelista"/>
+        <w:jc w:val="both"/>
+        <w:rPr>
+          <w:rFonts w:cstheme="minorHAnsi"/>
+          <w:color w:val="4472C4" w:themeColor="accent1"/>
+        </w:rPr>
+      </w:pPr>
+      <w:r>
+        <w:rPr>
+          <w:rFonts w:cstheme="minorHAnsi"/>
+          <w:color w:val="4472C4" w:themeColor="accent1"/>
+        </w:rPr>
+        <w:t>}</w:t>
+      </w:r>
+    </w:p>
+    <w:p>
+      <w:pPr>
+        <w:pStyle w:val="Prrafodelista"/>
+        <w:jc w:val="both"/>
+        <w:rPr>
+          <w:color w:val="4472C4" w:themeColor="accent1"/>
+        </w:rPr>
+      </w:pPr>
+      <w:r>
+        <w:rPr>
+          <w:color w:val="4472C4" w:themeColor="accent1"/>
+        </w:rPr>
+        <w:t xml:space="preserve">El que fem amb aquesta funció és a partir d’un </w:t>
+      </w:r>
+      <w:proofErr w:type="spellStart"/>
+      <w:r>
+        <w:rPr>
+          <w:color w:val="4472C4" w:themeColor="accent1"/>
+        </w:rPr>
+        <w:t>String</w:t>
+      </w:r>
+      <w:proofErr w:type="spellEnd"/>
+      <w:r>
+        <w:rPr>
+          <w:color w:val="4472C4" w:themeColor="accent1"/>
+        </w:rPr>
+        <w:t xml:space="preserve"> d’entrada CP. </w:t>
+      </w:r>
+      <w:r>
+        <w:rPr>
+          <w:color w:val="4472C4" w:themeColor="accent1"/>
+        </w:rPr>
+        <w:t xml:space="preserve">Agafem els 2 primers dígits que son els que ens indiquen la </w:t>
+      </w:r>
+      <w:proofErr w:type="spellStart"/>
+      <w:r>
+        <w:rPr>
+          <w:color w:val="4472C4" w:themeColor="accent1"/>
+        </w:rPr>
+        <w:t>provincia</w:t>
+      </w:r>
+      <w:proofErr w:type="spellEnd"/>
+      <w:r>
+        <w:rPr>
+          <w:color w:val="4472C4" w:themeColor="accent1"/>
+        </w:rPr>
+        <w:t xml:space="preserve"> i els afegim un </w:t>
+      </w:r>
+      <w:proofErr w:type="spellStart"/>
+      <w:r>
+        <w:rPr>
+          <w:color w:val="4472C4" w:themeColor="accent1"/>
+        </w:rPr>
+        <w:t>padding</w:t>
+      </w:r>
+      <w:proofErr w:type="spellEnd"/>
+      <w:r>
+        <w:rPr>
+          <w:color w:val="4472C4" w:themeColor="accent1"/>
+        </w:rPr>
+        <w:t xml:space="preserve"> de 000 </w:t>
+      </w:r>
+      <w:proofErr w:type="spellStart"/>
+      <w:r>
+        <w:rPr>
+          <w:color w:val="4472C4" w:themeColor="accent1"/>
+        </w:rPr>
+        <w:t>perque</w:t>
+      </w:r>
+      <w:proofErr w:type="spellEnd"/>
+      <w:r>
+        <w:rPr>
+          <w:color w:val="4472C4" w:themeColor="accent1"/>
+        </w:rPr>
+        <w:t xml:space="preserve"> els codis postals tenen longitud de 5 </w:t>
+      </w:r>
+      <w:proofErr w:type="spellStart"/>
+      <w:r>
+        <w:rPr>
+          <w:color w:val="4472C4" w:themeColor="accent1"/>
+        </w:rPr>
+        <w:t>digits</w:t>
+      </w:r>
+      <w:proofErr w:type="spellEnd"/>
+      <w:r>
+        <w:rPr>
+          <w:color w:val="4472C4" w:themeColor="accent1"/>
+        </w:rPr>
+        <w:t xml:space="preserve"> i els concatenem i retornem el nou </w:t>
+      </w:r>
+      <w:proofErr w:type="spellStart"/>
+      <w:r>
+        <w:rPr>
+          <w:color w:val="4472C4" w:themeColor="accent1"/>
+        </w:rPr>
+        <w:t>String</w:t>
+      </w:r>
+      <w:proofErr w:type="spellEnd"/>
+      <w:r>
+        <w:rPr>
+          <w:color w:val="4472C4" w:themeColor="accent1"/>
+        </w:rPr>
+        <w:t>.</w:t>
+      </w:r>
+    </w:p>
+    <w:p>
+      <w:pPr>
+        <w:pStyle w:val="Prrafodelista"/>
+        <w:jc w:val="both"/>
+        <w:rPr>
+          <w:color w:val="4472C4" w:themeColor="accent1"/>
+        </w:rPr>
+      </w:pPr>
+      <w:r>
+        <w:rPr>
+          <w:color w:val="4472C4" w:themeColor="accent1"/>
+        </w:rPr>
+        <w:t xml:space="preserve">Per exemple </w:t>
+      </w:r>
+      <w:proofErr w:type="spellStart"/>
+      <w:r>
+        <w:rPr>
+          <w:color w:val="4472C4" w:themeColor="accent1"/>
+        </w:rPr>
+        <w:t>algu</w:t>
+      </w:r>
+      <w:proofErr w:type="spellEnd"/>
+      <w:r>
+        <w:rPr>
+          <w:color w:val="4472C4" w:themeColor="accent1"/>
+        </w:rPr>
+        <w:t xml:space="preserve"> amb el codi postal 08018 sabem que es de Barcelona ciutat i ens retorna 08000 i ara només sabem que és Barcelona província</w:t>
+      </w:r>
+    </w:p>
+    <w:p>
+      <w:pPr>
+        <w:pStyle w:val="Prrafodelista"/>
+        <w:jc w:val="both"/>
+        <w:rPr>
+          <w:color w:val="4472C4" w:themeColor="accent1"/>
+        </w:rPr>
+      </w:pPr>
+      <w:r>
+        <w:rPr>
+          <w:color w:val="4472C4" w:themeColor="accent1"/>
+        </w:rPr>
+        <w:t>Altre exemple seria 25610 (només surt un cop i és fàcil d’identificar) que sabem que és Os de Balaguer i ens retorna 25000 i ara només sabem que és de Lleida província</w:t>
+      </w:r>
+    </w:p>
+    <w:p>
+      <w:pPr>
+        <w:pStyle w:val="Prrafodelista"/>
+        <w:jc w:val="both"/>
+      </w:pPr>
+      <w:r>
+        <w:t xml:space="preserve"> </w:t>
+      </w:r>
+    </w:p>
+    <w:p>
+      <w:pPr>
+        <w:pStyle w:val="Prrafodelista"/>
+        <w:jc w:val="both"/>
+      </w:pPr>
+      <w:r>
+        <w:t>b. Aplica la funció que has creat a l’atribut CP del conjunt de dades, per a tots els individus (registres) existents. Comenta el resultat obtingut.</w:t>
+      </w:r>
+    </w:p>
+    <w:p>
+      <w:pPr>
+        <w:pStyle w:val="Prrafodelista"/>
+        <w:jc w:val="both"/>
+        <w:rPr>
+          <w:color w:val="FF0000"/>
+        </w:rPr>
+      </w:pPr>
+      <w:r>
+        <w:rPr>
+          <w:color w:val="FF0000"/>
+        </w:rPr>
+        <w:t xml:space="preserve">//TODO </w:t>
+      </w:r>
+      <w:proofErr w:type="spellStart"/>
+      <w:r>
+        <w:rPr>
+          <w:color w:val="FF0000"/>
+        </w:rPr>
+        <w:t>quiza</w:t>
+      </w:r>
+      <w:proofErr w:type="spellEnd"/>
+      <w:r>
+        <w:rPr>
+          <w:color w:val="FF0000"/>
+        </w:rPr>
+        <w:t xml:space="preserve"> un </w:t>
+      </w:r>
+      <w:proofErr w:type="spellStart"/>
+      <w:r>
+        <w:rPr>
+          <w:color w:val="FF0000"/>
+        </w:rPr>
+        <w:t>drisk</w:t>
+      </w:r>
+      <w:proofErr w:type="spellEnd"/>
+      <w:r>
+        <w:rPr>
+          <w:color w:val="FF0000"/>
+        </w:rPr>
+        <w:t xml:space="preserve"> y </w:t>
+      </w:r>
+      <w:proofErr w:type="spellStart"/>
+      <w:r>
+        <w:rPr>
+          <w:color w:val="FF0000"/>
+        </w:rPr>
+        <w:t>dutilty</w:t>
+      </w:r>
+      <w:proofErr w:type="spellEnd"/>
+      <w:r>
+        <w:rPr>
+          <w:color w:val="FF0000"/>
+        </w:rPr>
+        <w:t>?</w:t>
+      </w:r>
+    </w:p>
+    <w:p>
+      <w:pPr>
+        <w:pStyle w:val="Prrafodelista"/>
+        <w:jc w:val="both"/>
+      </w:pPr>
+    </w:p>
+    <w:p>
+      <w:pPr>
+        <w:pStyle w:val="Prrafodelista"/>
+        <w:jc w:val="both"/>
+      </w:pPr>
+      <w:r>
+        <w:t>c. Aplica la funció que has creat a l’atribut CP del conjunt de dades, però només a aquells</w:t>
+      </w:r>
+    </w:p>
+    <w:p>
+      <w:pPr>
+        <w:pStyle w:val="Prrafodelista"/>
+        <w:jc w:val="both"/>
+      </w:pPr>
+      <w:r>
+        <w:t>registres que siguin únics, és a dir, que la seva freqüència d’aparició sigui igual a 1 en tot el conjunt de dades. Comenta el resultat obtingut i compara-ho amb els resultats de l’apartat anterior.</w:t>
+      </w:r>
+    </w:p>
+    <w:p>
+      <w:pPr>
+        <w:pStyle w:val="Prrafodelista"/>
+        <w:jc w:val="both"/>
+        <w:rPr>
+          <w:color w:val="FF0000"/>
+        </w:rPr>
+      </w:pPr>
+      <w:r>
+        <w:rPr>
+          <w:color w:val="FF0000"/>
+        </w:rPr>
+        <w:t xml:space="preserve">//TODO </w:t>
+      </w:r>
+      <w:proofErr w:type="spellStart"/>
+      <w:r>
+        <w:rPr>
+          <w:color w:val="FF0000"/>
+        </w:rPr>
+        <w:t>quiza</w:t>
+      </w:r>
+      <w:proofErr w:type="spellEnd"/>
+      <w:r>
+        <w:rPr>
+          <w:color w:val="FF0000"/>
+        </w:rPr>
+        <w:t xml:space="preserve"> un </w:t>
+      </w:r>
+      <w:proofErr w:type="spellStart"/>
+      <w:r>
+        <w:rPr>
+          <w:color w:val="FF0000"/>
+        </w:rPr>
+        <w:t>drisk</w:t>
+      </w:r>
+      <w:proofErr w:type="spellEnd"/>
+      <w:r>
+        <w:rPr>
+          <w:color w:val="FF0000"/>
+        </w:rPr>
+        <w:t xml:space="preserve"> y </w:t>
+      </w:r>
+      <w:proofErr w:type="spellStart"/>
+      <w:r>
+        <w:rPr>
+          <w:color w:val="FF0000"/>
+        </w:rPr>
+        <w:t>dutilty</w:t>
+      </w:r>
+      <w:proofErr w:type="spellEnd"/>
+      <w:r>
+        <w:rPr>
+          <w:color w:val="FF0000"/>
+        </w:rPr>
+        <w:t>?</w:t>
+      </w:r>
+    </w:p>
+    <w:p>
+      <w:pPr>
+        <w:pStyle w:val="Prrafodelista"/>
+        <w:jc w:val="both"/>
+        <w:rPr>
+          <w:color w:val="FF0000"/>
+        </w:rPr>
+      </w:pPr>
+    </w:p>
+    <w:p>
+      <w:pPr>
+        <w:pStyle w:val="Prrafodelista"/>
+        <w:jc w:val="both"/>
+        <w:rPr>
+          <w:color w:val="FF0000"/>
+        </w:rPr>
+      </w:pPr>
+    </w:p>
+    <w:p>
+      <w:pPr>
+        <w:jc w:val="both"/>
+        <w:rPr>
+          <w:b/>
+        </w:rPr>
+      </w:pPr>
+      <w:r>
+        <w:rPr>
+          <w:b/>
+        </w:rPr>
+        <w:t>Exercici 9.- Alternatives per mesurar la pèrdua de informació (1p)</w:t>
+      </w:r>
+    </w:p>
+    <w:p>
+      <w:pPr>
+        <w:jc w:val="both"/>
+        <w:rPr>
+          <w:b/>
+        </w:rPr>
+      </w:pPr>
+      <w:r>
+        <w:t xml:space="preserve">Responeu a les següent qüestions: </w:t>
+      </w:r>
+    </w:p>
+    <w:p>
+      <w:pPr>
+        <w:pStyle w:val="Prrafodelista"/>
+        <w:jc w:val="both"/>
+      </w:pPr>
+      <w:r>
+        <w:t xml:space="preserve">a. </w:t>
+      </w:r>
+      <w:r>
+        <w:t>Mostra la gràfica obtinguda.</w:t>
+      </w:r>
+    </w:p>
+    <w:p>
+      <w:pPr>
+        <w:pStyle w:val="Prrafodelista"/>
+        <w:jc w:val="both"/>
+      </w:pPr>
+      <w:r>
+        <w:rPr>
+          <w:noProof/>
+        </w:rPr>
+        <w:lastRenderedPageBreak/>
+        <w:drawing>
+          <wp:inline distT="0" distB="0" distL="0" distR="0" wp14:anchorId="6A510891" wp14:editId="720D0EF4">
+            <wp:extent cx="5400040" cy="3926840"/>
+            <wp:effectExtent l="0" t="0" r="0" b="0"/>
+            <wp:docPr id="3" name="Imagen 3"/>
+            <wp:cNvGraphicFramePr>
+              <a:graphicFrameLocks xmlns:a="http://schemas.openxmlformats.org/drawingml/2006/main" noChangeAspect="1"/>
+            </wp:cNvGraphicFramePr>
+            <a:graphic xmlns:a="http://schemas.openxmlformats.org/drawingml/2006/main">
+              <a:graphicData uri="http://schemas.openxmlformats.org/drawingml/2006/picture">
+                <pic:pic xmlns:pic="http://schemas.openxmlformats.org/drawingml/2006/picture">
+                  <pic:nvPicPr>
+                    <pic:cNvPr id="1" name=""/>
+                    <pic:cNvPicPr/>
+                  </pic:nvPicPr>
+                  <pic:blipFill>
+                    <a:blip r:embed="rId8"/>
+                    <a:stretch>
+                      <a:fillRect/>
+                    </a:stretch>
+                  </pic:blipFill>
+                  <pic:spPr>
+                    <a:xfrm>
+                      <a:off x="0" y="0"/>
+                      <a:ext cx="5400040" cy="3926840"/>
+                    </a:xfrm>
+                    <a:prstGeom prst="rect">
+                      <a:avLst/>
+                    </a:prstGeom>
+                  </pic:spPr>
+                </pic:pic>
+              </a:graphicData>
+            </a:graphic>
+          </wp:inline>
+        </w:drawing>
+      </w:r>
+    </w:p>
+    <w:p>
+      <w:pPr>
+        <w:pStyle w:val="Prrafodelista"/>
+        <w:jc w:val="both"/>
+      </w:pPr>
+    </w:p>
+    <w:p>
+      <w:pPr>
+        <w:pStyle w:val="Prrafodelista"/>
+        <w:jc w:val="both"/>
+      </w:pPr>
+      <w:r>
+        <w:t xml:space="preserve">b. </w:t>
+      </w:r>
+      <w:r>
+        <w:t>Comenta i justifica els resultats obtinguts.</w:t>
+      </w:r>
+    </w:p>
+    <w:p>
+      <w:pPr>
+        <w:pStyle w:val="Prrafodelista"/>
+        <w:jc w:val="both"/>
+        <w:rPr>
+          <w:color w:val="FF0000"/>
+        </w:rPr>
+      </w:pPr>
+    </w:p>
+    <w:p>
+      <w:pPr>
+        <w:pStyle w:val="Prrafodelista"/>
+        <w:jc w:val="both"/>
+        <w:rPr>
+          <w:color w:val="FF0000"/>
+        </w:rPr>
+      </w:pPr>
+      <w:r>
+        <w:rPr>
+          <w:color w:val="FF0000"/>
+        </w:rPr>
+        <w:t>//TODO</w:t>
+      </w:r>
     </w:p>
     <w:sectPr>
-      <w:headerReference w:type="default" r:id="rId8"/>
+      <w:headerReference w:type="default" r:id="rId9"/>
       <w:pgSz w:w="11906" w:h="16838"/>
       <w:pgMar w:top="1417" w:right="1701" w:bottom="1417" w:left="1701" w:header="708" w:footer="0" w:gutter="0"/>
       <w:cols w:space="720"/>

</xml_diff>

<commit_message>
Arreglada la microa, dUtility y dRisk
</commit_message>
<xml_diff>
--- a/GIS_B4_P2.docx
+++ b/GIS_B4_P2.docx
@@ -8165,14 +8165,14 @@
         </w:rPr>
         <w:t xml:space="preserve"> entre el 0 i el 4 i s’alteren les dades però com es un rang petit en les dues variables si altera l’atribut original no el </w:t>
       </w:r>
-      <w:proofErr w:type="spellStart"/>
-      <w:r>
-        <w:rPr>
-          <w:color w:val="4472C4" w:themeColor="accent1"/>
-        </w:rPr>
-        <w:t>desvía</w:t>
-      </w:r>
-      <w:proofErr w:type="spellEnd"/>
+      <w:r>
+        <w:rPr>
+          <w:color w:val="4472C4" w:themeColor="accent1"/>
+        </w:rPr>
+        <w:t>desvia</w:t>
+      </w:r>
+      <w:bookmarkStart w:id="2" w:name="_GoBack"/>
+      <w:bookmarkEnd w:id="2"/>
       <w:r>
         <w:rPr>
           <w:color w:val="4472C4" w:themeColor="accent1"/>
@@ -8324,8 +8324,6 @@
         </w:rPr>
         <w:t>Creiem que es l’atribut fonamental d’aquest data set i que ha de ser verídic. Per tant, no l’hem modificat.</w:t>
       </w:r>
-      <w:bookmarkStart w:id="2" w:name="_GoBack"/>
-      <w:bookmarkEnd w:id="2"/>
     </w:p>
     <w:p>
       <w:pPr>
@@ -9197,6 +9195,7 @@
   <w:style w:type="character" w:default="1" w:styleId="Fuentedeprrafopredeter">
     <w:name w:val="Default Paragraph Font"/>
     <w:uiPriority w:val="1"/>
+    <w:semiHidden/>
     <w:unhideWhenUsed/>
   </w:style>
   <w:style w:type="table" w:default="1" w:styleId="Tablanormal">

</xml_diff>